<commit_message>
Base de datos - DB Relacionales - Unit 1 - Continuing
</commit_message>
<xml_diff>
--- a/BaseDeDatos/2.BasesDeDatosRelacionales/Unidad1/UNIDAD1.docx
+++ b/BaseDeDatos/2.BasesDeDatosRelacionales/Unidad1/UNIDAD1.docx
@@ -124,23 +124,7 @@
           <w:rFonts w:ascii="Arial" w:hAnsi="Arial" w:cs="Arial"/>
           <w:lang w:val="es-CR"/>
         </w:rPr>
-        <w:t xml:space="preserve"> y </w:t>
-      </w:r>
-      <w:proofErr w:type="spellStart"/>
-      <w:r>
-        <w:rPr>
-          <w:rFonts w:ascii="Arial" w:hAnsi="Arial" w:cs="Arial"/>
-          <w:lang w:val="es-CR"/>
-        </w:rPr>
-        <w:t>triggers</w:t>
-      </w:r>
-      <w:proofErr w:type="spellEnd"/>
-      <w:r>
-        <w:rPr>
-          <w:rFonts w:ascii="Arial" w:hAnsi="Arial" w:cs="Arial"/>
-          <w:lang w:val="es-CR"/>
-        </w:rPr>
-        <w:t>, para luego explicar los procesos de normalización de la base de datos y así terminar con la especificación de operaciones más complejas que podemos realizar sobre nuestras tablas. Para lograr los objetivos planteados seguimos un enfoque teórico-práctico, que busca que el participante pueda practicar los conceptos explicados en videos y lecturas a una diversa cantidad de escenarios y contextos.</w:t>
+        <w:t xml:space="preserve"> y triggers, para luego explicar los procesos de normalización de la base de datos y así terminar con la especificación de operaciones más complejas que podemos realizar sobre nuestras tablas. Para lograr los objetivos planteados seguimos un enfoque teórico-práctico, que busca que el participante pueda practicar los conceptos explicados en videos y lecturas a una diversa cantidad de escenarios y contextos.</w:t>
       </w:r>
     </w:p>
     <w:p>
@@ -154,7 +138,6 @@
           <w:lang w:val="es-CR"/>
         </w:rPr>
       </w:pPr>
-      <w:proofErr w:type="spellStart"/>
       <w:r>
         <w:rPr>
           <w:rFonts w:ascii="Arial" w:hAnsi="Arial" w:cs="Arial"/>
@@ -162,29 +145,8 @@
           <w:bCs/>
           <w:lang w:val="es-CR"/>
         </w:rPr>
-        <w:t>Objetivos</w:t>
-      </w:r>
-      <w:proofErr w:type="spellEnd"/>
-      <w:r>
-        <w:rPr>
-          <w:rFonts w:ascii="Arial" w:hAnsi="Arial" w:cs="Arial"/>
-          <w:b/>
-          <w:bCs/>
-          <w:lang w:val="es-CR"/>
-        </w:rPr>
-        <w:t xml:space="preserve"> de </w:t>
-      </w:r>
-      <w:proofErr w:type="spellStart"/>
-      <w:r>
-        <w:rPr>
-          <w:rFonts w:ascii="Arial" w:hAnsi="Arial" w:cs="Arial"/>
-          <w:b/>
-          <w:bCs/>
-          <w:lang w:val="es-CR"/>
-        </w:rPr>
-        <w:t>aprendizaje</w:t>
-      </w:r>
-      <w:proofErr w:type="spellEnd"/>
+        <w:t>Objetivos de aprendizaje</w:t>
+      </w:r>
     </w:p>
     <w:p>
       <w:pPr>
@@ -277,19 +239,6 @@
     <w:p>
       <w:pPr>
         <w:pStyle w:val="ListParagraph"/>
-        <w:rPr>
-          <w:rFonts w:ascii="Arial" w:eastAsia="Times New Roman" w:hAnsi="Arial" w:cs="Arial"/>
-          <w:sz w:val="24"/>
-          <w:szCs w:val="24"/>
-          <w:lang w:val="es-CR"/>
-        </w:rPr>
-      </w:pPr>
-    </w:p>
-    <w:p>
-      <w:pPr>
-        <w:pStyle w:val="ListParagraph"/>
-        <w:spacing w:before="100" w:beforeAutospacing="1" w:after="100" w:afterAutospacing="1" w:line="240" w:lineRule="auto"/>
-        <w:ind w:left="1080"/>
         <w:rPr>
           <w:rFonts w:ascii="Arial" w:eastAsia="Times New Roman" w:hAnsi="Arial" w:cs="Arial"/>
           <w:sz w:val="24"/>
@@ -334,7 +283,773 @@
           <w:lang w:val="es-CR"/>
         </w:rPr>
       </w:pPr>
+      <w:r>
+        <w:rPr>
+          <w:rFonts w:ascii="Arial" w:eastAsia="Times New Roman" w:hAnsi="Arial" w:cs="Arial"/>
+          <w:sz w:val="24"/>
+          <w:szCs w:val="24"/>
+          <w:lang w:val="es-CR"/>
+        </w:rPr>
+        <w:t>Cuando el volumen crece.</w:t>
+      </w:r>
+    </w:p>
+    <w:p>
+      <w:pPr>
+        <w:spacing w:before="100" w:beforeAutospacing="1" w:after="100" w:afterAutospacing="1" w:line="240" w:lineRule="auto"/>
+        <w:rPr>
+          <w:rFonts w:ascii="Arial" w:eastAsia="Times New Roman" w:hAnsi="Arial" w:cs="Arial"/>
+          <w:sz w:val="24"/>
+          <w:szCs w:val="24"/>
+          <w:lang w:val="es-CR"/>
+        </w:rPr>
+      </w:pPr>
+      <w:r>
+        <w:rPr>
+          <w:rFonts w:ascii="Arial" w:eastAsia="Times New Roman" w:hAnsi="Arial" w:cs="Arial"/>
+          <w:sz w:val="24"/>
+          <w:szCs w:val="24"/>
+          <w:lang w:val="es-CR"/>
+        </w:rPr>
+        <w:t>Restricciones cuando declaramos una Primary Key:</w:t>
+      </w:r>
+    </w:p>
+    <w:p>
+      <w:pPr>
+        <w:pStyle w:val="ListParagraph"/>
+        <w:numPr>
+          <w:ilvl w:val="0"/>
+          <w:numId w:val="5"/>
+        </w:numPr>
+        <w:spacing w:before="100" w:beforeAutospacing="1" w:after="100" w:afterAutospacing="1" w:line="240" w:lineRule="auto"/>
+        <w:rPr>
+          <w:rFonts w:ascii="Arial" w:eastAsia="Times New Roman" w:hAnsi="Arial" w:cs="Arial"/>
+          <w:sz w:val="24"/>
+          <w:szCs w:val="24"/>
+          <w:lang w:val="es-CR"/>
+        </w:rPr>
+      </w:pPr>
+      <w:r>
+        <w:rPr>
+          <w:rFonts w:ascii="Arial" w:eastAsia="Times New Roman" w:hAnsi="Arial" w:cs="Arial"/>
+          <w:sz w:val="24"/>
+          <w:szCs w:val="24"/>
+          <w:lang w:val="es-CR"/>
+        </w:rPr>
+        <w:t xml:space="preserve">- </w:t>
+      </w:r>
+      <w:r>
+        <w:rPr>
+          <w:rFonts w:ascii="Arial" w:eastAsia="Times New Roman" w:hAnsi="Arial" w:cs="Arial"/>
+          <w:sz w:val="24"/>
+          <w:szCs w:val="24"/>
+          <w:lang w:val="es-CR"/>
+        </w:rPr>
+        <w:t>Unicidad.</w:t>
+      </w:r>
+    </w:p>
+    <w:p>
+      <w:pPr>
+        <w:pStyle w:val="ListParagraph"/>
+        <w:numPr>
+          <w:ilvl w:val="0"/>
+          <w:numId w:val="5"/>
+        </w:numPr>
+        <w:spacing w:before="100" w:beforeAutospacing="1" w:after="100" w:afterAutospacing="1" w:line="240" w:lineRule="auto"/>
+        <w:rPr>
+          <w:rFonts w:ascii="Arial" w:eastAsia="Times New Roman" w:hAnsi="Arial" w:cs="Arial"/>
+          <w:sz w:val="24"/>
+          <w:szCs w:val="24"/>
+          <w:lang w:val="es-CR"/>
+        </w:rPr>
+      </w:pPr>
+      <w:r>
+        <w:rPr>
+          <w:rFonts w:ascii="Arial" w:eastAsia="Times New Roman" w:hAnsi="Arial" w:cs="Arial"/>
+          <w:sz w:val="24"/>
+          <w:szCs w:val="24"/>
+          <w:lang w:val="es-CR"/>
+        </w:rPr>
+        <w:t xml:space="preserve">- </w:t>
+      </w:r>
+      <w:r>
+        <w:rPr>
+          <w:rFonts w:ascii="Arial" w:eastAsia="Times New Roman" w:hAnsi="Arial" w:cs="Arial"/>
+          <w:sz w:val="24"/>
+          <w:szCs w:val="24"/>
+          <w:lang w:val="es-CR"/>
+        </w:rPr>
+        <w:t>Not Null</w:t>
+      </w:r>
+    </w:p>
+    <w:p>
+      <w:pPr>
+        <w:pStyle w:val="ListParagraph"/>
+        <w:numPr>
+          <w:ilvl w:val="0"/>
+          <w:numId w:val="5"/>
+        </w:numPr>
+        <w:spacing w:before="100" w:beforeAutospacing="1" w:after="100" w:afterAutospacing="1" w:line="240" w:lineRule="auto"/>
+        <w:rPr>
+          <w:rFonts w:ascii="Arial" w:eastAsia="Times New Roman" w:hAnsi="Arial" w:cs="Arial"/>
+          <w:sz w:val="24"/>
+          <w:szCs w:val="24"/>
+          <w:lang w:val="es-CR"/>
+        </w:rPr>
+      </w:pPr>
+      <w:r>
+        <w:rPr>
+          <w:rFonts w:ascii="Arial" w:eastAsia="Times New Roman" w:hAnsi="Arial" w:cs="Arial"/>
+          <w:sz w:val="24"/>
+          <w:szCs w:val="24"/>
+          <w:lang w:val="es-CR"/>
+        </w:rPr>
+        <w:t xml:space="preserve">- </w:t>
+      </w:r>
+      <w:r>
+        <w:rPr>
+          <w:rFonts w:ascii="Arial" w:eastAsia="Times New Roman" w:hAnsi="Arial" w:cs="Arial"/>
+          <w:sz w:val="24"/>
+          <w:szCs w:val="24"/>
+          <w:lang w:val="es-CR"/>
+        </w:rPr>
+        <w:t>Clave primaria debe estar en todas las tablas.</w:t>
+      </w:r>
+    </w:p>
+    <w:p>
+      <w:pPr>
+        <w:pStyle w:val="ListParagraph"/>
+        <w:numPr>
+          <w:ilvl w:val="0"/>
+          <w:numId w:val="5"/>
+        </w:numPr>
+        <w:spacing w:before="100" w:beforeAutospacing="1" w:after="100" w:afterAutospacing="1" w:line="240" w:lineRule="auto"/>
+        <w:rPr>
+          <w:rFonts w:ascii="Arial" w:eastAsia="Times New Roman" w:hAnsi="Arial" w:cs="Arial"/>
+          <w:sz w:val="24"/>
+          <w:szCs w:val="24"/>
+          <w:lang w:val="es-CR"/>
+        </w:rPr>
+      </w:pPr>
+      <w:r>
+        <w:rPr>
+          <w:rFonts w:ascii="Arial" w:eastAsia="Times New Roman" w:hAnsi="Arial" w:cs="Arial"/>
+          <w:sz w:val="24"/>
+          <w:szCs w:val="24"/>
+          <w:lang w:val="es-CR"/>
+        </w:rPr>
+        <w:t xml:space="preserve">- </w:t>
+      </w:r>
+      <w:r>
+        <w:rPr>
+          <w:rFonts w:ascii="Arial" w:eastAsia="Times New Roman" w:hAnsi="Arial" w:cs="Arial"/>
+          <w:sz w:val="24"/>
+          <w:szCs w:val="24"/>
+          <w:lang w:val="es-CR"/>
+        </w:rPr>
+        <w:t>Clave primaria compuesta esta conformada por más de un campo</w:t>
+      </w:r>
+    </w:p>
+    <w:p>
+      <w:pPr>
+        <w:pStyle w:val="ListParagraph"/>
+        <w:numPr>
+          <w:ilvl w:val="0"/>
+          <w:numId w:val="5"/>
+        </w:numPr>
+        <w:spacing w:before="100" w:beforeAutospacing="1" w:after="100" w:afterAutospacing="1" w:line="240" w:lineRule="auto"/>
+        <w:rPr>
+          <w:rFonts w:ascii="Arial" w:eastAsia="Times New Roman" w:hAnsi="Arial" w:cs="Arial"/>
+          <w:sz w:val="24"/>
+          <w:szCs w:val="24"/>
+          <w:lang w:val="es-CR"/>
+        </w:rPr>
+      </w:pPr>
+      <w:r>
+        <w:rPr>
+          <w:rFonts w:ascii="Arial" w:eastAsia="Times New Roman" w:hAnsi="Arial" w:cs="Arial"/>
+          <w:sz w:val="24"/>
+          <w:szCs w:val="24"/>
+          <w:lang w:val="es-CR"/>
+        </w:rPr>
+        <w:t xml:space="preserve">- </w:t>
+      </w:r>
+      <w:r>
+        <w:rPr>
+          <w:rFonts w:ascii="Arial" w:eastAsia="Times New Roman" w:hAnsi="Arial" w:cs="Arial"/>
+          <w:sz w:val="24"/>
+          <w:szCs w:val="24"/>
+          <w:lang w:val="es-CR"/>
+        </w:rPr>
+        <w:t>usualmente las claves compuestas se utilizan en relaciones N a M.</w:t>
+      </w:r>
+    </w:p>
+    <w:p>
+      <w:pPr>
+        <w:pStyle w:val="ListParagraph"/>
+        <w:numPr>
+          <w:ilvl w:val="0"/>
+          <w:numId w:val="5"/>
+        </w:numPr>
+        <w:spacing w:before="100" w:beforeAutospacing="1" w:after="100" w:afterAutospacing="1" w:line="240" w:lineRule="auto"/>
+        <w:rPr>
+          <w:rFonts w:ascii="Arial" w:eastAsia="Times New Roman" w:hAnsi="Arial" w:cs="Arial"/>
+          <w:sz w:val="24"/>
+          <w:szCs w:val="24"/>
+          <w:lang w:val="es-CR"/>
+        </w:rPr>
+      </w:pPr>
+      <w:r>
+        <w:rPr>
+          <w:rFonts w:ascii="Arial" w:eastAsia="Times New Roman" w:hAnsi="Arial" w:cs="Arial"/>
+          <w:sz w:val="24"/>
+          <w:szCs w:val="24"/>
+          <w:lang w:val="es-CR"/>
+        </w:rPr>
+        <w:t xml:space="preserve">- </w:t>
+      </w:r>
+      <w:r>
+        <w:rPr>
+          <w:rFonts w:ascii="Arial" w:eastAsia="Times New Roman" w:hAnsi="Arial" w:cs="Arial"/>
+          <w:sz w:val="24"/>
+          <w:szCs w:val="24"/>
+          <w:lang w:val="es-CR"/>
+        </w:rPr>
+        <w:t xml:space="preserve">Otras situaciones donde se pueden utilizar claves primarias compuestas: </w:t>
+      </w:r>
+    </w:p>
+    <w:p>
+      <w:pPr>
+        <w:spacing w:before="100" w:beforeAutospacing="1" w:after="100" w:afterAutospacing="1" w:line="240" w:lineRule="auto"/>
+        <w:rPr>
+          <w:rFonts w:ascii="Arial" w:eastAsia="Times New Roman" w:hAnsi="Arial" w:cs="Arial"/>
+          <w:sz w:val="24"/>
+          <w:szCs w:val="24"/>
+          <w:lang w:val="es-CR"/>
+        </w:rPr>
+      </w:pPr>
+      <w:r>
+        <w:rPr>
+          <w:noProof/>
+        </w:rPr>
+        <w:lastRenderedPageBreak/>
+        <w:drawing>
+          <wp:inline distT="0" distB="0" distL="0" distR="0" wp14:anchorId="4125AD31" wp14:editId="07FFB994">
+            <wp:extent cx="2419074" cy="1370292"/>
+            <wp:effectExtent l="0" t="0" r="635" b="1905"/>
+            <wp:docPr id="1" name="Picture 1"/>
+            <wp:cNvGraphicFramePr>
+              <a:graphicFrameLocks xmlns:a="http://schemas.openxmlformats.org/drawingml/2006/main" noChangeAspect="1"/>
+            </wp:cNvGraphicFramePr>
+            <a:graphic xmlns:a="http://schemas.openxmlformats.org/drawingml/2006/main">
+              <a:graphicData uri="http://schemas.openxmlformats.org/drawingml/2006/picture">
+                <pic:pic xmlns:pic="http://schemas.openxmlformats.org/drawingml/2006/picture">
+                  <pic:nvPicPr>
+                    <pic:cNvPr id="1" name=""/>
+                    <pic:cNvPicPr/>
+                  </pic:nvPicPr>
+                  <pic:blipFill>
+                    <a:blip r:embed="rId7"/>
+                    <a:stretch>
+                      <a:fillRect/>
+                    </a:stretch>
+                  </pic:blipFill>
+                  <pic:spPr>
+                    <a:xfrm>
+                      <a:off x="0" y="0"/>
+                      <a:ext cx="2437460" cy="1380707"/>
+                    </a:xfrm>
+                    <a:prstGeom prst="rect">
+                      <a:avLst/>
+                    </a:prstGeom>
+                  </pic:spPr>
+                </pic:pic>
+              </a:graphicData>
+            </a:graphic>
+          </wp:inline>
+        </w:drawing>
+      </w:r>
+      <w:r>
+        <w:rPr>
+          <w:rFonts w:ascii="Arial" w:eastAsia="Times New Roman" w:hAnsi="Arial" w:cs="Arial"/>
+          <w:sz w:val="24"/>
+          <w:szCs w:val="24"/>
+          <w:lang w:val="es-CR"/>
+        </w:rPr>
+        <w:t xml:space="preserve"> id del estado y id de la ciudad quienes representan una ciudad.</w:t>
+      </w:r>
+    </w:p>
+    <w:p>
+      <w:pPr>
+        <w:spacing w:before="100" w:beforeAutospacing="1" w:after="100" w:afterAutospacing="1" w:line="240" w:lineRule="auto"/>
+        <w:rPr>
+          <w:rFonts w:ascii="Arial" w:eastAsia="Times New Roman" w:hAnsi="Arial" w:cs="Arial"/>
+          <w:sz w:val="24"/>
+          <w:szCs w:val="24"/>
+          <w:lang w:val="es-CR"/>
+        </w:rPr>
+      </w:pPr>
+      <w:r>
+        <w:rPr>
+          <w:rFonts w:ascii="Arial" w:eastAsia="Times New Roman" w:hAnsi="Arial" w:cs="Arial"/>
+          <w:sz w:val="24"/>
+          <w:szCs w:val="24"/>
+          <w:lang w:val="es-CR"/>
+        </w:rPr>
+        <w:t>Una clave foránea apunta a una clave primaria de otra tabla, convirtiéndose en una referencia</w:t>
+      </w:r>
+      <w:r>
+        <w:rPr>
+          <w:rFonts w:ascii="Arial" w:eastAsia="Times New Roman" w:hAnsi="Arial" w:cs="Arial"/>
+          <w:sz w:val="24"/>
+          <w:szCs w:val="24"/>
+          <w:lang w:val="es-CR"/>
+        </w:rPr>
+        <w:t>. En la tabla se debe indicar que es una clave foránea.</w:t>
+      </w:r>
+    </w:p>
+    <w:p>
+      <w:pPr>
+        <w:spacing w:before="100" w:beforeAutospacing="1" w:after="100" w:afterAutospacing="1" w:line="240" w:lineRule="auto"/>
+        <w:rPr>
+          <w:rFonts w:ascii="Arial" w:eastAsia="Times New Roman" w:hAnsi="Arial" w:cs="Arial"/>
+          <w:sz w:val="24"/>
+          <w:szCs w:val="24"/>
+          <w:lang w:val="es-CR"/>
+        </w:rPr>
+      </w:pPr>
+      <w:r>
+        <w:rPr>
+          <w:rFonts w:ascii="Arial" w:eastAsia="Times New Roman" w:hAnsi="Arial" w:cs="Arial"/>
+          <w:sz w:val="24"/>
+          <w:szCs w:val="24"/>
+          <w:lang w:val="es-CR"/>
+        </w:rPr>
+        <w:t xml:space="preserve">Reglas de integridad: </w:t>
+      </w:r>
+    </w:p>
+    <w:p>
+      <w:pPr>
+        <w:spacing w:before="100" w:beforeAutospacing="1" w:after="100" w:afterAutospacing="1" w:line="240" w:lineRule="auto"/>
+        <w:rPr>
+          <w:rFonts w:ascii="Arial" w:eastAsia="Times New Roman" w:hAnsi="Arial" w:cs="Arial"/>
+          <w:sz w:val="24"/>
+          <w:szCs w:val="24"/>
+          <w:lang w:val="es-CR"/>
+        </w:rPr>
+      </w:pPr>
+      <w:r>
+        <w:rPr>
+          <w:rFonts w:ascii="Arial" w:eastAsia="Times New Roman" w:hAnsi="Arial" w:cs="Arial"/>
+          <w:sz w:val="24"/>
+          <w:szCs w:val="24"/>
+          <w:lang w:val="es-CR"/>
+        </w:rPr>
+        <w:t>- Que se garantice que las referencias sean válidas.</w:t>
+      </w:r>
+    </w:p>
+    <w:p>
+      <w:pPr>
+        <w:spacing w:before="100" w:beforeAutospacing="1" w:after="100" w:afterAutospacing="1" w:line="240" w:lineRule="auto"/>
+        <w:rPr>
+          <w:rFonts w:ascii="Arial" w:eastAsia="Times New Roman" w:hAnsi="Arial" w:cs="Arial"/>
+          <w:sz w:val="24"/>
+          <w:szCs w:val="24"/>
+          <w:lang w:val="es-CR"/>
+        </w:rPr>
+      </w:pPr>
+      <w:r>
+        <w:rPr>
+          <w:rFonts w:ascii="Arial" w:eastAsia="Times New Roman" w:hAnsi="Arial" w:cs="Arial"/>
+          <w:sz w:val="24"/>
+          <w:szCs w:val="24"/>
+          <w:lang w:val="es-CR"/>
+        </w:rPr>
+        <w:t>- Not null</w:t>
+      </w:r>
+    </w:p>
+    <w:p>
+      <w:pPr>
+        <w:spacing w:before="100" w:beforeAutospacing="1" w:after="100" w:afterAutospacing="1" w:line="240" w:lineRule="auto"/>
+        <w:rPr>
+          <w:rFonts w:ascii="Arial" w:eastAsia="Times New Roman" w:hAnsi="Arial" w:cs="Arial"/>
+          <w:sz w:val="24"/>
+          <w:szCs w:val="24"/>
+          <w:lang w:val="es-CR"/>
+        </w:rPr>
+      </w:pPr>
+      <w:r>
+        <w:rPr>
+          <w:rFonts w:ascii="Arial" w:eastAsia="Times New Roman" w:hAnsi="Arial" w:cs="Arial"/>
+          <w:sz w:val="24"/>
+          <w:szCs w:val="24"/>
+          <w:lang w:val="es-CR"/>
+        </w:rPr>
+        <w:t>Índices, cuando las tablas se vuelven muy grandes, listas enlazadas o árboles de búsqueda para encontrar los registros más fácilmente</w:t>
+      </w:r>
+      <w:r>
+        <w:rPr>
+          <w:rFonts w:ascii="Arial" w:eastAsia="Times New Roman" w:hAnsi="Arial" w:cs="Arial"/>
+          <w:sz w:val="24"/>
+          <w:szCs w:val="24"/>
+          <w:lang w:val="es-CR"/>
+        </w:rPr>
+        <w:t>.</w:t>
+      </w:r>
+    </w:p>
+    <w:p>
+      <w:pPr>
+        <w:spacing w:before="100" w:beforeAutospacing="1" w:after="100" w:afterAutospacing="1" w:line="240" w:lineRule="auto"/>
+        <w:rPr>
+          <w:rFonts w:ascii="Arial" w:eastAsia="Times New Roman" w:hAnsi="Arial" w:cs="Arial"/>
+          <w:sz w:val="24"/>
+          <w:szCs w:val="24"/>
+          <w:lang w:val="es-CR"/>
+        </w:rPr>
+      </w:pPr>
+      <w:r>
+        <w:rPr>
+          <w:rFonts w:ascii="Arial" w:eastAsia="Times New Roman" w:hAnsi="Arial" w:cs="Arial"/>
+          <w:sz w:val="24"/>
+          <w:szCs w:val="24"/>
+          <w:lang w:val="es-CR"/>
+        </w:rPr>
+        <w:t>Por ejemplo:</w:t>
+      </w:r>
+    </w:p>
+    <w:p>
+      <w:pPr>
+        <w:spacing w:before="100" w:beforeAutospacing="1" w:after="100" w:afterAutospacing="1" w:line="240" w:lineRule="auto"/>
+        <w:rPr>
+          <w:rFonts w:ascii="Arial" w:eastAsia="Times New Roman" w:hAnsi="Arial" w:cs="Arial"/>
+          <w:sz w:val="24"/>
+          <w:szCs w:val="24"/>
+          <w:lang w:val="es-CR"/>
+        </w:rPr>
+      </w:pPr>
+      <w:r>
+        <w:rPr>
+          <w:noProof/>
+        </w:rPr>
+        <w:drawing>
+          <wp:inline distT="0" distB="0" distL="0" distR="0" wp14:anchorId="0748B2BC" wp14:editId="15170036">
+            <wp:extent cx="3898900" cy="1367114"/>
+            <wp:effectExtent l="0" t="0" r="6350" b="5080"/>
+            <wp:docPr id="2" name="Picture 2"/>
+            <wp:cNvGraphicFramePr>
+              <a:graphicFrameLocks xmlns:a="http://schemas.openxmlformats.org/drawingml/2006/main" noChangeAspect="1"/>
+            </wp:cNvGraphicFramePr>
+            <a:graphic xmlns:a="http://schemas.openxmlformats.org/drawingml/2006/main">
+              <a:graphicData uri="http://schemas.openxmlformats.org/drawingml/2006/picture">
+                <pic:pic xmlns:pic="http://schemas.openxmlformats.org/drawingml/2006/picture">
+                  <pic:nvPicPr>
+                    <pic:cNvPr id="1" name=""/>
+                    <pic:cNvPicPr/>
+                  </pic:nvPicPr>
+                  <pic:blipFill>
+                    <a:blip r:embed="rId8"/>
+                    <a:stretch>
+                      <a:fillRect/>
+                    </a:stretch>
+                  </pic:blipFill>
+                  <pic:spPr>
+                    <a:xfrm>
+                      <a:off x="0" y="0"/>
+                      <a:ext cx="3911363" cy="1371484"/>
+                    </a:xfrm>
+                    <a:prstGeom prst="rect">
+                      <a:avLst/>
+                    </a:prstGeom>
+                  </pic:spPr>
+                </pic:pic>
+              </a:graphicData>
+            </a:graphic>
+          </wp:inline>
+        </w:drawing>
+      </w:r>
+    </w:p>
+    <w:p>
+      <w:pPr>
+        <w:spacing w:before="100" w:beforeAutospacing="1" w:after="100" w:afterAutospacing="1" w:line="240" w:lineRule="auto"/>
+        <w:rPr>
+          <w:rFonts w:ascii="Arial" w:eastAsia="Times New Roman" w:hAnsi="Arial" w:cs="Arial"/>
+          <w:sz w:val="24"/>
+          <w:szCs w:val="24"/>
+          <w:lang w:val="es-CR"/>
+        </w:rPr>
+      </w:pPr>
+      <w:r>
+        <w:rPr>
+          <w:rFonts w:ascii="Arial" w:eastAsia="Times New Roman" w:hAnsi="Arial" w:cs="Arial"/>
+          <w:sz w:val="24"/>
+          <w:szCs w:val="24"/>
+          <w:lang w:val="es-CR"/>
+        </w:rPr>
+        <w:t>Se podría crear un índice para las fechas de nacimiento.</w:t>
+      </w:r>
+    </w:p>
+    <w:p>
+      <w:pPr>
+        <w:spacing w:before="100" w:beforeAutospacing="1" w:after="100" w:afterAutospacing="1" w:line="240" w:lineRule="auto"/>
+        <w:rPr>
+          <w:rFonts w:ascii="Arial" w:eastAsia="Times New Roman" w:hAnsi="Arial" w:cs="Arial"/>
+          <w:sz w:val="24"/>
+          <w:szCs w:val="24"/>
+          <w:lang w:val="es-CR"/>
+        </w:rPr>
+      </w:pPr>
+      <w:r>
+        <w:rPr>
+          <w:noProof/>
+        </w:rPr>
+        <w:drawing>
+          <wp:inline distT="0" distB="0" distL="0" distR="0" wp14:anchorId="62FB18C3" wp14:editId="126A1A49">
+            <wp:extent cx="2425700" cy="1867891"/>
+            <wp:effectExtent l="0" t="0" r="0" b="0"/>
+            <wp:docPr id="3" name="Picture 3"/>
+            <wp:cNvGraphicFramePr>
+              <a:graphicFrameLocks xmlns:a="http://schemas.openxmlformats.org/drawingml/2006/main" noChangeAspect="1"/>
+            </wp:cNvGraphicFramePr>
+            <a:graphic xmlns:a="http://schemas.openxmlformats.org/drawingml/2006/main">
+              <a:graphicData uri="http://schemas.openxmlformats.org/drawingml/2006/picture">
+                <pic:pic xmlns:pic="http://schemas.openxmlformats.org/drawingml/2006/picture">
+                  <pic:nvPicPr>
+                    <pic:cNvPr id="1" name=""/>
+                    <pic:cNvPicPr/>
+                  </pic:nvPicPr>
+                  <pic:blipFill>
+                    <a:blip r:embed="rId9"/>
+                    <a:stretch>
+                      <a:fillRect/>
+                    </a:stretch>
+                  </pic:blipFill>
+                  <pic:spPr>
+                    <a:xfrm>
+                      <a:off x="0" y="0"/>
+                      <a:ext cx="2431836" cy="1872616"/>
+                    </a:xfrm>
+                    <a:prstGeom prst="rect">
+                      <a:avLst/>
+                    </a:prstGeom>
+                  </pic:spPr>
+                </pic:pic>
+              </a:graphicData>
+            </a:graphic>
+          </wp:inline>
+        </w:drawing>
+      </w:r>
+    </w:p>
+    <w:p>
+      <w:pPr>
+        <w:spacing w:before="100" w:beforeAutospacing="1" w:after="100" w:afterAutospacing="1" w:line="240" w:lineRule="auto"/>
+        <w:rPr>
+          <w:rFonts w:ascii="Arial" w:eastAsia="Times New Roman" w:hAnsi="Arial" w:cs="Arial"/>
+          <w:sz w:val="24"/>
+          <w:szCs w:val="24"/>
+          <w:lang w:val="es-CR"/>
+        </w:rPr>
+      </w:pPr>
+      <w:r>
+        <w:rPr>
+          <w:rFonts w:ascii="Arial" w:eastAsia="Times New Roman" w:hAnsi="Arial" w:cs="Arial"/>
+          <w:sz w:val="24"/>
+          <w:szCs w:val="24"/>
+          <w:lang w:val="es-CR"/>
+        </w:rPr>
+        <w:lastRenderedPageBreak/>
+        <w:t xml:space="preserve">El índice puede tener uno o más campos. Algunos índices se pueden </w:t>
+      </w:r>
+      <w:r>
+        <w:rPr>
+          <w:rFonts w:ascii="Arial" w:eastAsia="Times New Roman" w:hAnsi="Arial" w:cs="Arial"/>
+          <w:sz w:val="24"/>
+          <w:szCs w:val="24"/>
+          <w:lang w:val="es-CR"/>
+        </w:rPr>
+        <w:t>definir con las restricciones</w:t>
+      </w:r>
+    </w:p>
+    <w:p>
+      <w:pPr>
+        <w:spacing w:before="100" w:beforeAutospacing="1" w:after="100" w:afterAutospacing="1" w:line="240" w:lineRule="auto"/>
+        <w:rPr>
+          <w:rFonts w:ascii="Arial" w:eastAsia="Times New Roman" w:hAnsi="Arial" w:cs="Arial"/>
+          <w:sz w:val="24"/>
+          <w:szCs w:val="24"/>
+          <w:lang w:val="es-CR"/>
+        </w:rPr>
+      </w:pPr>
+      <w:r>
+        <w:rPr>
+          <w:rFonts w:ascii="Arial" w:eastAsia="Times New Roman" w:hAnsi="Arial" w:cs="Arial"/>
+          <w:sz w:val="24"/>
+          <w:szCs w:val="24"/>
+          <w:lang w:val="es-CR"/>
+        </w:rPr>
+        <w:t>Los índices permiten un acceso más rápido a las consultas, sin embargo son más lentos para la inserción o eliminación.</w:t>
+      </w:r>
+    </w:p>
+    <w:p>
+      <w:pPr>
+        <w:spacing w:before="100" w:beforeAutospacing="1" w:after="100" w:afterAutospacing="1" w:line="240" w:lineRule="auto"/>
+        <w:rPr>
+          <w:rFonts w:ascii="Arial" w:eastAsia="Times New Roman" w:hAnsi="Arial" w:cs="Arial"/>
+          <w:sz w:val="24"/>
+          <w:szCs w:val="24"/>
+          <w:lang w:val="es-CR"/>
+        </w:rPr>
+      </w:pPr>
+      <w:r>
+        <w:rPr>
+          <w:rFonts w:ascii="Arial" w:eastAsia="Times New Roman" w:hAnsi="Arial" w:cs="Arial"/>
+          <w:sz w:val="24"/>
+          <w:szCs w:val="24"/>
+          <w:lang w:val="es-CR"/>
+        </w:rPr>
+        <w:t>Debido a que cuando se inserta un registro hay que indexar el nuevo valor, y cuando se elimina hay que reindexar , de forma tal que ya no aparezca más en las restricciones definidas.</w:t>
+      </w:r>
+    </w:p>
+    <w:p>
+      <w:pPr>
+        <w:spacing w:before="100" w:beforeAutospacing="1" w:after="100" w:afterAutospacing="1" w:line="240" w:lineRule="auto"/>
+        <w:rPr>
+          <w:rFonts w:ascii="Arial" w:eastAsia="Times New Roman" w:hAnsi="Arial" w:cs="Arial"/>
+          <w:sz w:val="24"/>
+          <w:szCs w:val="24"/>
+          <w:lang w:val="es-CR"/>
+        </w:rPr>
+      </w:pPr>
+      <w:r>
+        <w:rPr>
+          <w:rFonts w:ascii="Arial" w:eastAsia="Times New Roman" w:hAnsi="Arial" w:cs="Arial"/>
+          <w:sz w:val="24"/>
+          <w:szCs w:val="24"/>
+          <w:lang w:val="es-CR"/>
+        </w:rPr>
+        <w:t>Se agregan índices en los campos de búsqueda más comunes.</w:t>
+      </w:r>
+    </w:p>
+    <w:p>
+      <w:pPr>
+        <w:pStyle w:val="ListParagraph"/>
+        <w:numPr>
+          <w:ilvl w:val="1"/>
+          <w:numId w:val="2"/>
+        </w:numPr>
+        <w:spacing w:before="100" w:beforeAutospacing="1" w:after="100" w:afterAutospacing="1" w:line="240" w:lineRule="auto"/>
+        <w:rPr>
+          <w:rFonts w:ascii="Arial" w:eastAsia="Times New Roman" w:hAnsi="Arial" w:cs="Arial"/>
+          <w:sz w:val="24"/>
+          <w:szCs w:val="24"/>
+          <w:lang w:val="es-CR"/>
+        </w:rPr>
+      </w:pPr>
+      <w:r>
+        <w:rPr>
+          <w:rFonts w:ascii="Arial" w:eastAsia="Times New Roman" w:hAnsi="Arial" w:cs="Arial"/>
+          <w:sz w:val="24"/>
+          <w:szCs w:val="24"/>
+          <w:lang w:val="es-CR"/>
+        </w:rPr>
+        <w:t>Actividad Interactiva 1</w:t>
+      </w:r>
+    </w:p>
+    <w:p>
+      <w:pPr>
+        <w:spacing w:before="100" w:beforeAutospacing="1" w:after="100" w:afterAutospacing="1" w:line="240" w:lineRule="auto"/>
+        <w:rPr>
+          <w:rFonts w:ascii="Arial" w:eastAsia="Times New Roman" w:hAnsi="Arial" w:cs="Arial"/>
+          <w:b/>
+          <w:bCs/>
+          <w:sz w:val="24"/>
+          <w:szCs w:val="24"/>
+          <w:lang w:val="es-CR"/>
+        </w:rPr>
+      </w:pPr>
+      <w:r>
+        <w:rPr>
+          <w:rFonts w:ascii="Arial" w:eastAsia="Times New Roman" w:hAnsi="Arial" w:cs="Arial"/>
+          <w:b/>
+          <w:bCs/>
+          <w:sz w:val="24"/>
+          <w:szCs w:val="24"/>
+          <w:lang w:val="es-CR"/>
+        </w:rPr>
+        <w:t>Analiza y relaciona</w:t>
+      </w:r>
+    </w:p>
+    <w:p>
+      <w:pPr>
+        <w:spacing w:before="100" w:beforeAutospacing="1" w:after="100" w:afterAutospacing="1" w:line="240" w:lineRule="auto"/>
+        <w:jc w:val="both"/>
+        <w:rPr>
+          <w:rFonts w:ascii="Arial" w:eastAsia="Times New Roman" w:hAnsi="Arial" w:cs="Arial"/>
+          <w:sz w:val="24"/>
+          <w:szCs w:val="24"/>
+          <w:lang w:val="es-CR"/>
+        </w:rPr>
+      </w:pPr>
+      <w:r>
+        <w:rPr>
+          <w:rFonts w:ascii="Arial" w:eastAsia="Times New Roman" w:hAnsi="Arial" w:cs="Arial"/>
+          <w:sz w:val="24"/>
+          <w:szCs w:val="24"/>
+          <w:lang w:val="es-CR"/>
+        </w:rPr>
+        <w:t>Supongamos que estamos desarrollando un sistema para el control de los miembros de un gimnasio. Hasta ahora hemos identificado las siguientes tablas: miembros, entrenadores, clases, tipos de membresía (platino, oro, plata, bronce). Además sabemos que la relación entre la tabla miembros y clases es de N a M o de muchos a muchos, ya que muchos miembros pueden asistir a muchas clases y las clases pueden tener muchos miembros. El líder del proyecto requiere ayuda para organizar las ideas sobre los elementos básicos de estas tablas. Para ello es necesario que relaciones las siguientes definiciones.</w:t>
+      </w:r>
+    </w:p>
+    <w:p>
+      <w:pPr>
+        <w:spacing w:before="100" w:beforeAutospacing="1" w:after="100" w:afterAutospacing="1" w:line="240" w:lineRule="auto"/>
+        <w:jc w:val="center"/>
+        <w:rPr>
+          <w:rFonts w:ascii="Arial" w:eastAsia="Times New Roman" w:hAnsi="Arial" w:cs="Arial"/>
+          <w:sz w:val="24"/>
+          <w:szCs w:val="24"/>
+          <w:lang w:val="es-CR"/>
+        </w:rPr>
+      </w:pPr>
       <w:bookmarkStart w:id="0" w:name="_GoBack"/>
+      <w:r>
+        <w:rPr>
+          <w:noProof/>
+        </w:rPr>
+        <w:drawing>
+          <wp:inline distT="0" distB="0" distL="0" distR="0" wp14:anchorId="29903068" wp14:editId="74696733">
+            <wp:extent cx="4152900" cy="3587200"/>
+            <wp:effectExtent l="0" t="0" r="0" b="0"/>
+            <wp:docPr id="4" name="Picture 4"/>
+            <wp:cNvGraphicFramePr>
+              <a:graphicFrameLocks xmlns:a="http://schemas.openxmlformats.org/drawingml/2006/main" noChangeAspect="1"/>
+            </wp:cNvGraphicFramePr>
+            <a:graphic xmlns:a="http://schemas.openxmlformats.org/drawingml/2006/main">
+              <a:graphicData uri="http://schemas.openxmlformats.org/drawingml/2006/picture">
+                <pic:pic xmlns:pic="http://schemas.openxmlformats.org/drawingml/2006/picture">
+                  <pic:nvPicPr>
+                    <pic:cNvPr id="1" name=""/>
+                    <pic:cNvPicPr/>
+                  </pic:nvPicPr>
+                  <pic:blipFill>
+                    <a:blip r:embed="rId10"/>
+                    <a:stretch>
+                      <a:fillRect/>
+                    </a:stretch>
+                  </pic:blipFill>
+                  <pic:spPr>
+                    <a:xfrm>
+                      <a:off x="0" y="0"/>
+                      <a:ext cx="4157791" cy="3591425"/>
+                    </a:xfrm>
+                    <a:prstGeom prst="rect">
+                      <a:avLst/>
+                    </a:prstGeom>
+                  </pic:spPr>
+                </pic:pic>
+              </a:graphicData>
+            </a:graphic>
+          </wp:inline>
+        </w:drawing>
+      </w:r>
       <w:bookmarkEnd w:id="0"/>
     </w:p>
     <w:p>
@@ -355,7 +1070,8 @@
           <w:szCs w:val="24"/>
           <w:lang w:val="es-CR"/>
         </w:rPr>
-        <w:t>2.2. Actividad Interactiva 1</w:t>
+        <w:lastRenderedPageBreak/>
+        <w:t>2.3. Triggers y Procedures</w:t>
       </w:r>
     </w:p>
     <w:p>
@@ -376,39 +1092,8 @@
           <w:szCs w:val="24"/>
           <w:lang w:val="es-CR"/>
         </w:rPr>
-        <w:t xml:space="preserve">2.3. </w:t>
-      </w:r>
-      <w:proofErr w:type="spellStart"/>
-      <w:r>
-        <w:rPr>
-          <w:rFonts w:ascii="Arial" w:eastAsia="Times New Roman" w:hAnsi="Arial" w:cs="Arial"/>
-          <w:sz w:val="24"/>
-          <w:szCs w:val="24"/>
-          <w:lang w:val="es-CR"/>
-        </w:rPr>
-        <w:t>Triggers</w:t>
-      </w:r>
-      <w:proofErr w:type="spellEnd"/>
-      <w:r>
-        <w:rPr>
-          <w:rFonts w:ascii="Arial" w:eastAsia="Times New Roman" w:hAnsi="Arial" w:cs="Arial"/>
-          <w:sz w:val="24"/>
-          <w:szCs w:val="24"/>
-          <w:lang w:val="es-CR"/>
-        </w:rPr>
-        <w:t xml:space="preserve"> y </w:t>
-      </w:r>
-      <w:proofErr w:type="spellStart"/>
-      <w:r>
-        <w:rPr>
-          <w:rFonts w:ascii="Arial" w:eastAsia="Times New Roman" w:hAnsi="Arial" w:cs="Arial"/>
-          <w:sz w:val="24"/>
-          <w:szCs w:val="24"/>
-          <w:lang w:val="es-CR"/>
-        </w:rPr>
-        <w:t>Procedures</w:t>
-      </w:r>
-      <w:proofErr w:type="spellEnd"/>
+        <w:t>2.4. Actividad Interactiva 2</w:t>
+      </w:r>
     </w:p>
     <w:p>
       <w:pPr>
@@ -428,7 +1113,7 @@
           <w:szCs w:val="24"/>
           <w:lang w:val="es-CR"/>
         </w:rPr>
-        <w:t>2.4. Actividad Interactiva 2</w:t>
+        <w:t>2.5. Ejercicio Práctico</w:t>
       </w:r>
     </w:p>
     <w:p>
@@ -449,27 +1134,6 @@
           <w:szCs w:val="24"/>
           <w:lang w:val="es-CR"/>
         </w:rPr>
-        <w:t>2.5. Ejercicio Práctico</w:t>
-      </w:r>
-    </w:p>
-    <w:p>
-      <w:pPr>
-        <w:spacing w:before="100" w:beforeAutospacing="1" w:after="100" w:afterAutospacing="1" w:line="240" w:lineRule="auto"/>
-        <w:ind w:left="1440"/>
-        <w:rPr>
-          <w:rFonts w:ascii="Arial" w:eastAsia="Times New Roman" w:hAnsi="Arial" w:cs="Arial"/>
-          <w:sz w:val="24"/>
-          <w:szCs w:val="24"/>
-          <w:lang w:val="es-CR"/>
-        </w:rPr>
-      </w:pPr>
-      <w:r>
-        <w:rPr>
-          <w:rFonts w:ascii="Arial" w:eastAsia="Times New Roman" w:hAnsi="Arial" w:cs="Arial"/>
-          <w:sz w:val="24"/>
-          <w:szCs w:val="24"/>
-          <w:lang w:val="es-CR"/>
-        </w:rPr>
         <w:t>2.6. ¿Sabías que?</w:t>
       </w:r>
     </w:p>
@@ -521,7 +1185,6 @@
           <w:szCs w:val="24"/>
           <w:lang w:val="es-CR"/>
         </w:rPr>
-        <w:lastRenderedPageBreak/>
         <w:t xml:space="preserve">4. </w:t>
       </w:r>
       <w:r>
@@ -575,6 +1238,118 @@
 <file path=word/numbering.xml><?xml version="1.0" encoding="utf-8"?>
 <w:numbering xmlns:wpc="http://schemas.microsoft.com/office/word/2010/wordprocessingCanvas" xmlns:cx="http://schemas.microsoft.com/office/drawing/2014/chartex" xmlns:cx1="http://schemas.microsoft.com/office/drawing/2015/9/8/chartex" xmlns:cx2="http://schemas.microsoft.com/office/drawing/2015/10/21/chartex" xmlns:cx3="http://schemas.microsoft.com/office/drawing/2016/5/9/chartex" xmlns:cx4="http://schemas.microsoft.com/office/drawing/2016/5/10/chartex" xmlns:cx5="http://schemas.microsoft.com/office/drawing/2016/5/11/chartex" xmlns:cx6="http://schemas.microsoft.com/office/drawing/2016/5/12/chartex" xmlns:cx7="http://schemas.microsoft.com/office/drawing/2016/5/13/chartex" xmlns:cx8="http://schemas.microsoft.com/office/drawing/2016/5/14/chartex" xmlns:mc="http://schemas.openxmlformats.org/markup-compatibility/2006" xmlns:aink="http://schemas.microsoft.com/office/drawing/2016/ink" xmlns:am3d="http://schemas.microsoft.com/office/drawing/2017/model3d" xmlns:o="urn:schemas-microsoft-com:office:office" xmlns:r="http://schemas.openxmlformats.org/officeDocument/2006/relationships" xmlns:m="http://schemas.openxmlformats.org/officeDocument/2006/math" xmlns:v="urn:schemas-microsoft-com:vml" xmlns:wp14="http://schemas.microsoft.com/office/word/2010/wordprocessingDrawing" xmlns:wp="http://schemas.openxmlformats.org/drawingml/2006/wordprocessingDrawing" xmlns:w10="urn:schemas-microsoft-com:office:word" xmlns:w="http://schemas.openxmlformats.org/wordprocessingml/2006/main" xmlns:w14="http://schemas.microsoft.com/office/word/2010/wordml" xmlns:w15="http://schemas.microsoft.com/office/word/2012/wordml" xmlns:w16cid="http://schemas.microsoft.com/office/word/2016/wordml/cid" xmlns:w16se="http://schemas.microsoft.com/office/word/2015/wordml/symex" xmlns:wpg="http://schemas.microsoft.com/office/word/2010/wordprocessingGroup" xmlns:wpi="http://schemas.microsoft.com/office/word/2010/wordprocessingInk" xmlns:wne="http://schemas.microsoft.com/office/word/2006/wordml" xmlns:wps="http://schemas.microsoft.com/office/word/2010/wordprocessingShape" mc:Ignorable="w14 w15 w16se w16cid wp14">
   <w:abstractNum w:abstractNumId="0" w15:restartNumberingAfterBreak="0">
+    <w:nsid w:val="07BB4B84"/>
+    <w:multiLevelType w:val="hybridMultilevel"/>
+    <w:tmpl w:val="4AEA476A"/>
+    <w:lvl w:ilvl="0" w:tplc="2C10EB80">
+      <w:numFmt w:val="bullet"/>
+      <w:lvlText w:val=""/>
+      <w:lvlJc w:val="left"/>
+      <w:pPr>
+        <w:ind w:left="720" w:hanging="360"/>
+      </w:pPr>
+      <w:rPr>
+        <w:rFonts w:ascii="Arial" w:eastAsia="Times New Roman" w:hAnsi="Arial" w:cs="Arial" w:hint="default"/>
+      </w:rPr>
+    </w:lvl>
+    <w:lvl w:ilvl="1" w:tplc="04090003" w:tentative="1">
+      <w:start w:val="1"/>
+      <w:numFmt w:val="bullet"/>
+      <w:lvlText w:val="o"/>
+      <w:lvlJc w:val="left"/>
+      <w:pPr>
+        <w:ind w:left="1440" w:hanging="360"/>
+      </w:pPr>
+      <w:rPr>
+        <w:rFonts w:ascii="Courier New" w:hAnsi="Courier New" w:cs="Courier New" w:hint="default"/>
+      </w:rPr>
+    </w:lvl>
+    <w:lvl w:ilvl="2" w:tplc="04090005" w:tentative="1">
+      <w:start w:val="1"/>
+      <w:numFmt w:val="bullet"/>
+      <w:lvlText w:val=""/>
+      <w:lvlJc w:val="left"/>
+      <w:pPr>
+        <w:ind w:left="2160" w:hanging="360"/>
+      </w:pPr>
+      <w:rPr>
+        <w:rFonts w:ascii="Wingdings" w:hAnsi="Wingdings" w:hint="default"/>
+      </w:rPr>
+    </w:lvl>
+    <w:lvl w:ilvl="3" w:tplc="04090001" w:tentative="1">
+      <w:start w:val="1"/>
+      <w:numFmt w:val="bullet"/>
+      <w:lvlText w:val=""/>
+      <w:lvlJc w:val="left"/>
+      <w:pPr>
+        <w:ind w:left="2880" w:hanging="360"/>
+      </w:pPr>
+      <w:rPr>
+        <w:rFonts w:ascii="Symbol" w:hAnsi="Symbol" w:hint="default"/>
+      </w:rPr>
+    </w:lvl>
+    <w:lvl w:ilvl="4" w:tplc="04090003" w:tentative="1">
+      <w:start w:val="1"/>
+      <w:numFmt w:val="bullet"/>
+      <w:lvlText w:val="o"/>
+      <w:lvlJc w:val="left"/>
+      <w:pPr>
+        <w:ind w:left="3600" w:hanging="360"/>
+      </w:pPr>
+      <w:rPr>
+        <w:rFonts w:ascii="Courier New" w:hAnsi="Courier New" w:cs="Courier New" w:hint="default"/>
+      </w:rPr>
+    </w:lvl>
+    <w:lvl w:ilvl="5" w:tplc="04090005" w:tentative="1">
+      <w:start w:val="1"/>
+      <w:numFmt w:val="bullet"/>
+      <w:lvlText w:val=""/>
+      <w:lvlJc w:val="left"/>
+      <w:pPr>
+        <w:ind w:left="4320" w:hanging="360"/>
+      </w:pPr>
+      <w:rPr>
+        <w:rFonts w:ascii="Wingdings" w:hAnsi="Wingdings" w:hint="default"/>
+      </w:rPr>
+    </w:lvl>
+    <w:lvl w:ilvl="6" w:tplc="04090001" w:tentative="1">
+      <w:start w:val="1"/>
+      <w:numFmt w:val="bullet"/>
+      <w:lvlText w:val=""/>
+      <w:lvlJc w:val="left"/>
+      <w:pPr>
+        <w:ind w:left="5040" w:hanging="360"/>
+      </w:pPr>
+      <w:rPr>
+        <w:rFonts w:ascii="Symbol" w:hAnsi="Symbol" w:hint="default"/>
+      </w:rPr>
+    </w:lvl>
+    <w:lvl w:ilvl="7" w:tplc="04090003" w:tentative="1">
+      <w:start w:val="1"/>
+      <w:numFmt w:val="bullet"/>
+      <w:lvlText w:val="o"/>
+      <w:lvlJc w:val="left"/>
+      <w:pPr>
+        <w:ind w:left="5760" w:hanging="360"/>
+      </w:pPr>
+      <w:rPr>
+        <w:rFonts w:ascii="Courier New" w:hAnsi="Courier New" w:cs="Courier New" w:hint="default"/>
+      </w:rPr>
+    </w:lvl>
+    <w:lvl w:ilvl="8" w:tplc="04090005" w:tentative="1">
+      <w:start w:val="1"/>
+      <w:numFmt w:val="bullet"/>
+      <w:lvlText w:val=""/>
+      <w:lvlJc w:val="left"/>
+      <w:pPr>
+        <w:ind w:left="6480" w:hanging="360"/>
+      </w:pPr>
+      <w:rPr>
+        <w:rFonts w:ascii="Wingdings" w:hAnsi="Wingdings" w:hint="default"/>
+      </w:rPr>
+    </w:lvl>
+  </w:abstractNum>
+  <w:abstractNum w:abstractNumId="1" w15:restartNumberingAfterBreak="0">
     <w:nsid w:val="11371657"/>
     <w:multiLevelType w:val="multilevel"/>
     <w:tmpl w:val="A79C8C0A"/>
@@ -695,7 +1470,7 @@
       </w:rPr>
     </w:lvl>
   </w:abstractNum>
-  <w:abstractNum w:abstractNumId="1" w15:restartNumberingAfterBreak="0">
+  <w:abstractNum w:abstractNumId="2" w15:restartNumberingAfterBreak="0">
     <w:nsid w:val="171B0F7A"/>
     <w:multiLevelType w:val="multilevel"/>
     <w:tmpl w:val="D4647B90"/>
@@ -844,7 +1619,7 @@
       </w:rPr>
     </w:lvl>
   </w:abstractNum>
-  <w:abstractNum w:abstractNumId="2" w15:restartNumberingAfterBreak="0">
+  <w:abstractNum w:abstractNumId="3" w15:restartNumberingAfterBreak="0">
     <w:nsid w:val="1D8A60E8"/>
     <w:multiLevelType w:val="multilevel"/>
     <w:tmpl w:val="E3086C4A"/>
@@ -957,7 +1732,7 @@
       </w:pPr>
     </w:lvl>
   </w:abstractNum>
-  <w:abstractNum w:abstractNumId="3" w15:restartNumberingAfterBreak="0">
+  <w:abstractNum w:abstractNumId="4" w15:restartNumberingAfterBreak="0">
     <w:nsid w:val="26C6346C"/>
     <w:multiLevelType w:val="hybridMultilevel"/>
     <w:tmpl w:val="2C122FEC"/>
@@ -1047,16 +1822,19 @@
     </w:lvl>
   </w:abstractNum>
   <w:num w:numId="1">
+    <w:abstractNumId w:val="2"/>
+  </w:num>
+  <w:num w:numId="2">
     <w:abstractNumId w:val="1"/>
   </w:num>
-  <w:num w:numId="2">
-    <w:abstractNumId w:val="0"/>
-  </w:num>
   <w:num w:numId="3">
-    <w:abstractNumId w:val="2"/>
+    <w:abstractNumId w:val="3"/>
   </w:num>
   <w:num w:numId="4">
-    <w:abstractNumId w:val="3"/>
+    <w:abstractNumId w:val="4"/>
+  </w:num>
+  <w:num w:numId="5">
+    <w:abstractNumId w:val="0"/>
   </w:num>
 </w:numbering>
 </file>
@@ -1184,6 +1962,7 @@
     <w:lsdException w:name="HTML Sample" w:semiHidden="1" w:unhideWhenUsed="1"/>
     <w:lsdException w:name="HTML Typewriter" w:semiHidden="1" w:unhideWhenUsed="1"/>
     <w:lsdException w:name="HTML Variable" w:semiHidden="1" w:unhideWhenUsed="1"/>
+    <w:lsdException w:name="Normal Table" w:semiHidden="1" w:unhideWhenUsed="1"/>
     <w:lsdException w:name="annotation subject" w:semiHidden="1" w:unhideWhenUsed="1"/>
     <w:lsdException w:name="No List" w:semiHidden="1" w:unhideWhenUsed="1"/>
     <w:lsdException w:name="Outline List 1" w:semiHidden="1" w:unhideWhenUsed="1"/>
@@ -1230,8 +2009,10 @@
     <w:lsdException w:name="Table Subtle 2" w:semiHidden="1" w:unhideWhenUsed="1"/>
     <w:lsdException w:name="Table Web 1" w:semiHidden="1" w:unhideWhenUsed="1"/>
     <w:lsdException w:name="Table Web 2" w:semiHidden="1" w:unhideWhenUsed="1"/>
+    <w:lsdException w:name="Table Web 3" w:semiHidden="1" w:unhideWhenUsed="1"/>
     <w:lsdException w:name="Balloon Text" w:semiHidden="1" w:unhideWhenUsed="1"/>
     <w:lsdException w:name="Table Grid" w:uiPriority="39"/>
+    <w:lsdException w:name="Table Theme" w:semiHidden="1" w:unhideWhenUsed="1"/>
     <w:lsdException w:name="Placeholder Text" w:semiHidden="1"/>
     <w:lsdException w:name="No Spacing" w:uiPriority="1" w:qFormat="1"/>
     <w:lsdException w:name="Light Shading" w:uiPriority="60"/>
@@ -1550,8 +2331,8 @@
       <w:u w:val="single"/>
     </w:rPr>
   </w:style>
-  <w:style w:type="paragraph" w:customStyle="1" w:styleId="list">
-    <w:name w:val="list"/>
+  <w:style w:type="paragraph" w:customStyle="1" w:styleId="List1">
+    <w:name w:val="List1"/>
     <w:basedOn w:val="Normal"/>
     <w:rsid w:val="00D31C51"/>
     <w:pPr>
@@ -1627,6 +2408,11 @@
       <w:sz w:val="24"/>
       <w:szCs w:val="24"/>
     </w:rPr>
+  </w:style>
+  <w:style w:type="character" w:customStyle="1" w:styleId="h1-banner">
+    <w:name w:val="h1-banner"/>
+    <w:basedOn w:val="DefaultParagraphFont"/>
+    <w:rsid w:val="00D669F7"/>
   </w:style>
 </w:styles>
 </file>

</xml_diff>

<commit_message>
Base de datos - DB Relacionales - Unit 1 - Lesson 2
</commit_message>
<xml_diff>
--- a/BaseDeDatos/2.BasesDeDatosRelacionales/Unidad1/UNIDAD1.docx
+++ b/BaseDeDatos/2.BasesDeDatosRelacionales/Unidad1/UNIDAD1.docx
@@ -124,7 +124,23 @@
           <w:rFonts w:ascii="Arial" w:hAnsi="Arial" w:cs="Arial"/>
           <w:lang w:val="es-CR"/>
         </w:rPr>
-        <w:t xml:space="preserve"> y triggers, para luego explicar los procesos de normalización de la base de datos y así terminar con la especificación de operaciones más complejas que podemos realizar sobre nuestras tablas. Para lograr los objetivos planteados seguimos un enfoque teórico-práctico, que busca que el participante pueda practicar los conceptos explicados en videos y lecturas a una diversa cantidad de escenarios y contextos.</w:t>
+        <w:t xml:space="preserve"> y </w:t>
+      </w:r>
+      <w:proofErr w:type="spellStart"/>
+      <w:r>
+        <w:rPr>
+          <w:rFonts w:ascii="Arial" w:hAnsi="Arial" w:cs="Arial"/>
+          <w:lang w:val="es-CR"/>
+        </w:rPr>
+        <w:t>triggers</w:t>
+      </w:r>
+      <w:proofErr w:type="spellEnd"/>
+      <w:r>
+        <w:rPr>
+          <w:rFonts w:ascii="Arial" w:hAnsi="Arial" w:cs="Arial"/>
+          <w:lang w:val="es-CR"/>
+        </w:rPr>
+        <w:t>, para luego explicar los procesos de normalización de la base de datos y así terminar con la especificación de operaciones más complejas que podemos realizar sobre nuestras tablas. Para lograr los objetivos planteados seguimos un enfoque teórico-práctico, que busca que el participante pueda practicar los conceptos explicados en videos y lecturas a una diversa cantidad de escenarios y contextos.</w:t>
       </w:r>
     </w:p>
     <w:p>
@@ -310,7 +326,27 @@
           <w:szCs w:val="24"/>
           <w:lang w:val="es-CR"/>
         </w:rPr>
-        <w:t>Restricciones cuando declaramos una Primary Key:</w:t>
+        <w:t xml:space="preserve">Restricciones cuando declaramos una </w:t>
+      </w:r>
+      <w:proofErr w:type="spellStart"/>
+      <w:r>
+        <w:rPr>
+          <w:rFonts w:ascii="Arial" w:eastAsia="Times New Roman" w:hAnsi="Arial" w:cs="Arial"/>
+          <w:sz w:val="24"/>
+          <w:szCs w:val="24"/>
+          <w:lang w:val="es-CR"/>
+        </w:rPr>
+        <w:t>Primary</w:t>
+      </w:r>
+      <w:proofErr w:type="spellEnd"/>
+      <w:r>
+        <w:rPr>
+          <w:rFonts w:ascii="Arial" w:eastAsia="Times New Roman" w:hAnsi="Arial" w:cs="Arial"/>
+          <w:sz w:val="24"/>
+          <w:szCs w:val="24"/>
+          <w:lang w:val="es-CR"/>
+        </w:rPr>
+        <w:t xml:space="preserve"> Key:</w:t>
       </w:r>
     </w:p>
     <w:p>
@@ -371,15 +407,37 @@
         </w:rPr>
         <w:t xml:space="preserve">- </w:t>
       </w:r>
-      <w:r>
-        <w:rPr>
-          <w:rFonts w:ascii="Arial" w:eastAsia="Times New Roman" w:hAnsi="Arial" w:cs="Arial"/>
-          <w:sz w:val="24"/>
-          <w:szCs w:val="24"/>
-          <w:lang w:val="es-CR"/>
-        </w:rPr>
-        <w:t>Not Null</w:t>
-      </w:r>
+      <w:proofErr w:type="spellStart"/>
+      <w:r>
+        <w:rPr>
+          <w:rFonts w:ascii="Arial" w:eastAsia="Times New Roman" w:hAnsi="Arial" w:cs="Arial"/>
+          <w:sz w:val="24"/>
+          <w:szCs w:val="24"/>
+          <w:lang w:val="es-CR"/>
+        </w:rPr>
+        <w:t>Not</w:t>
+      </w:r>
+      <w:proofErr w:type="spellEnd"/>
+      <w:r>
+        <w:rPr>
+          <w:rFonts w:ascii="Arial" w:eastAsia="Times New Roman" w:hAnsi="Arial" w:cs="Arial"/>
+          <w:sz w:val="24"/>
+          <w:szCs w:val="24"/>
+          <w:lang w:val="es-CR"/>
+        </w:rPr>
+        <w:t xml:space="preserve"> </w:t>
+      </w:r>
+      <w:proofErr w:type="spellStart"/>
+      <w:r>
+        <w:rPr>
+          <w:rFonts w:ascii="Arial" w:eastAsia="Times New Roman" w:hAnsi="Arial" w:cs="Arial"/>
+          <w:sz w:val="24"/>
+          <w:szCs w:val="24"/>
+          <w:lang w:val="es-CR"/>
+        </w:rPr>
+        <w:t>Null</w:t>
+      </w:r>
+      <w:proofErr w:type="spellEnd"/>
     </w:p>
     <w:p>
       <w:pPr>
@@ -446,7 +504,27 @@
           <w:szCs w:val="24"/>
           <w:lang w:val="es-CR"/>
         </w:rPr>
-        <w:t>Clave primaria compuesta esta conformada por más de un campo</w:t>
+        <w:t xml:space="preserve">Clave primaria compuesta </w:t>
+      </w:r>
+      <w:proofErr w:type="spellStart"/>
+      <w:r>
+        <w:rPr>
+          <w:rFonts w:ascii="Arial" w:eastAsia="Times New Roman" w:hAnsi="Arial" w:cs="Arial"/>
+          <w:sz w:val="24"/>
+          <w:szCs w:val="24"/>
+          <w:lang w:val="es-CR"/>
+        </w:rPr>
+        <w:t>esta</w:t>
+      </w:r>
+      <w:proofErr w:type="spellEnd"/>
+      <w:r>
+        <w:rPr>
+          <w:rFonts w:ascii="Arial" w:eastAsia="Times New Roman" w:hAnsi="Arial" w:cs="Arial"/>
+          <w:sz w:val="24"/>
+          <w:szCs w:val="24"/>
+          <w:lang w:val="es-CR"/>
+        </w:rPr>
+        <w:t xml:space="preserve"> conformada por más de un campo</w:t>
       </w:r>
     </w:p>
     <w:p>
@@ -575,7 +653,27 @@
           <w:szCs w:val="24"/>
           <w:lang w:val="es-CR"/>
         </w:rPr>
-        <w:t xml:space="preserve"> id del estado y id de la ciudad quienes representan una ciudad.</w:t>
+        <w:t xml:space="preserve"> id del estado </w:t>
+      </w:r>
+      <w:proofErr w:type="spellStart"/>
+      <w:r>
+        <w:rPr>
+          <w:rFonts w:ascii="Arial" w:eastAsia="Times New Roman" w:hAnsi="Arial" w:cs="Arial"/>
+          <w:sz w:val="24"/>
+          <w:szCs w:val="24"/>
+          <w:lang w:val="es-CR"/>
+        </w:rPr>
+        <w:t>y</w:t>
+      </w:r>
+      <w:proofErr w:type="spellEnd"/>
+      <w:r>
+        <w:rPr>
+          <w:rFonts w:ascii="Arial" w:eastAsia="Times New Roman" w:hAnsi="Arial" w:cs="Arial"/>
+          <w:sz w:val="24"/>
+          <w:szCs w:val="24"/>
+          <w:lang w:val="es-CR"/>
+        </w:rPr>
+        <w:t xml:space="preserve"> id de la ciudad quienes representan una ciudad.</w:t>
       </w:r>
     </w:p>
     <w:p>
@@ -664,8 +762,39 @@
           <w:szCs w:val="24"/>
           <w:lang w:val="es-CR"/>
         </w:rPr>
-        <w:t>- Not null</w:t>
-      </w:r>
+        <w:t xml:space="preserve">- </w:t>
+      </w:r>
+      <w:proofErr w:type="spellStart"/>
+      <w:r>
+        <w:rPr>
+          <w:rFonts w:ascii="Arial" w:eastAsia="Times New Roman" w:hAnsi="Arial" w:cs="Arial"/>
+          <w:sz w:val="24"/>
+          <w:szCs w:val="24"/>
+          <w:lang w:val="es-CR"/>
+        </w:rPr>
+        <w:t>Not</w:t>
+      </w:r>
+      <w:proofErr w:type="spellEnd"/>
+      <w:r>
+        <w:rPr>
+          <w:rFonts w:ascii="Arial" w:eastAsia="Times New Roman" w:hAnsi="Arial" w:cs="Arial"/>
+          <w:sz w:val="24"/>
+          <w:szCs w:val="24"/>
+          <w:lang w:val="es-CR"/>
+        </w:rPr>
+        <w:t xml:space="preserve"> </w:t>
+      </w:r>
+      <w:proofErr w:type="spellStart"/>
+      <w:r>
+        <w:rPr>
+          <w:rFonts w:ascii="Arial" w:eastAsia="Times New Roman" w:hAnsi="Arial" w:cs="Arial"/>
+          <w:sz w:val="24"/>
+          <w:szCs w:val="24"/>
+          <w:lang w:val="es-CR"/>
+        </w:rPr>
+        <w:t>null</w:t>
+      </w:r>
+      <w:proofErr w:type="spellEnd"/>
     </w:p>
     <w:p>
       <w:pPr>
@@ -731,9 +860,9 @@
           <w:noProof/>
         </w:rPr>
         <w:drawing>
-          <wp:inline distT="0" distB="0" distL="0" distR="0" wp14:anchorId="0748B2BC" wp14:editId="15170036">
-            <wp:extent cx="3898900" cy="1367114"/>
-            <wp:effectExtent l="0" t="0" r="6350" b="5080"/>
+          <wp:inline distT="0" distB="0" distL="0" distR="0" wp14:anchorId="0748B2BC" wp14:editId="071195C7">
+            <wp:extent cx="3541606" cy="1241832"/>
+            <wp:effectExtent l="0" t="0" r="1905" b="0"/>
             <wp:docPr id="2" name="Picture 2"/>
             <wp:cNvGraphicFramePr>
               <a:graphicFrameLocks xmlns:a="http://schemas.openxmlformats.org/drawingml/2006/main" noChangeAspect="1"/>
@@ -754,7 +883,7 @@
                   <pic:spPr>
                     <a:xfrm>
                       <a:off x="0" y="0"/>
-                      <a:ext cx="3911363" cy="1371484"/>
+                      <a:ext cx="3559225" cy="1248010"/>
                     </a:xfrm>
                     <a:prstGeom prst="rect">
                       <a:avLst/>
@@ -802,9 +931,9 @@
           <w:noProof/>
         </w:rPr>
         <w:drawing>
-          <wp:inline distT="0" distB="0" distL="0" distR="0" wp14:anchorId="62FB18C3" wp14:editId="126A1A49">
-            <wp:extent cx="2425700" cy="1867891"/>
-            <wp:effectExtent l="0" t="0" r="0" b="0"/>
+          <wp:inline distT="0" distB="0" distL="0" distR="0" wp14:anchorId="62FB18C3" wp14:editId="08733CFD">
+            <wp:extent cx="1790238" cy="1378558"/>
+            <wp:effectExtent l="0" t="0" r="635" b="0"/>
             <wp:docPr id="3" name="Picture 3"/>
             <wp:cNvGraphicFramePr>
               <a:graphicFrameLocks xmlns:a="http://schemas.openxmlformats.org/drawingml/2006/main" noChangeAspect="1"/>
@@ -825,7 +954,7 @@
                   <pic:spPr>
                     <a:xfrm>
                       <a:off x="0" y="0"/>
-                      <a:ext cx="2431836" cy="1872616"/>
+                      <a:ext cx="1801194" cy="1386995"/>
                     </a:xfrm>
                     <a:prstGeom prst="rect">
                       <a:avLst/>
@@ -855,36 +984,36 @@
           <w:szCs w:val="24"/>
           <w:lang w:val="es-CR"/>
         </w:rPr>
+        <w:t xml:space="preserve">El índice puede tener uno o más campos. Algunos índices se pueden </w:t>
+      </w:r>
+      <w:r>
+        <w:rPr>
+          <w:rFonts w:ascii="Arial" w:eastAsia="Times New Roman" w:hAnsi="Arial" w:cs="Arial"/>
+          <w:sz w:val="24"/>
+          <w:szCs w:val="24"/>
+          <w:lang w:val="es-CR"/>
+        </w:rPr>
+        <w:t>definir con las restricciones</w:t>
+      </w:r>
+    </w:p>
+    <w:p>
+      <w:pPr>
+        <w:spacing w:before="100" w:beforeAutospacing="1" w:after="100" w:afterAutospacing="1" w:line="240" w:lineRule="auto"/>
+        <w:rPr>
+          <w:rFonts w:ascii="Arial" w:eastAsia="Times New Roman" w:hAnsi="Arial" w:cs="Arial"/>
+          <w:sz w:val="24"/>
+          <w:szCs w:val="24"/>
+          <w:lang w:val="es-CR"/>
+        </w:rPr>
+      </w:pPr>
+      <w:r>
+        <w:rPr>
+          <w:rFonts w:ascii="Arial" w:eastAsia="Times New Roman" w:hAnsi="Arial" w:cs="Arial"/>
+          <w:sz w:val="24"/>
+          <w:szCs w:val="24"/>
+          <w:lang w:val="es-CR"/>
+        </w:rPr>
         <w:lastRenderedPageBreak/>
-        <w:t xml:space="preserve">El índice puede tener uno o más campos. Algunos índices se pueden </w:t>
-      </w:r>
-      <w:r>
-        <w:rPr>
-          <w:rFonts w:ascii="Arial" w:eastAsia="Times New Roman" w:hAnsi="Arial" w:cs="Arial"/>
-          <w:sz w:val="24"/>
-          <w:szCs w:val="24"/>
-          <w:lang w:val="es-CR"/>
-        </w:rPr>
-        <w:t>definir con las restricciones</w:t>
-      </w:r>
-    </w:p>
-    <w:p>
-      <w:pPr>
-        <w:spacing w:before="100" w:beforeAutospacing="1" w:after="100" w:afterAutospacing="1" w:line="240" w:lineRule="auto"/>
-        <w:rPr>
-          <w:rFonts w:ascii="Arial" w:eastAsia="Times New Roman" w:hAnsi="Arial" w:cs="Arial"/>
-          <w:sz w:val="24"/>
-          <w:szCs w:val="24"/>
-          <w:lang w:val="es-CR"/>
-        </w:rPr>
-      </w:pPr>
-      <w:r>
-        <w:rPr>
-          <w:rFonts w:ascii="Arial" w:eastAsia="Times New Roman" w:hAnsi="Arial" w:cs="Arial"/>
-          <w:sz w:val="24"/>
-          <w:szCs w:val="24"/>
-          <w:lang w:val="es-CR"/>
-        </w:rPr>
         <w:t>Los índices permiten un acceso más rápido a las consultas, sin embargo son más lentos para la inserción o eliminación.</w:t>
       </w:r>
     </w:p>
@@ -905,7 +1034,25 @@
           <w:szCs w:val="24"/>
           <w:lang w:val="es-CR"/>
         </w:rPr>
-        <w:t>Debido a que cuando se inserta un registro hay que indexar el nuevo valor, y cuando se elimina hay que reindexar , de forma tal que ya no aparezca más en las restricciones definidas.</w:t>
+        <w:t xml:space="preserve">Debido a que cuando se inserta un registro hay que indexar el nuevo valor, y cuando se elimina hay que </w:t>
+      </w:r>
+      <w:r>
+        <w:rPr>
+          <w:rFonts w:ascii="Arial" w:eastAsia="Times New Roman" w:hAnsi="Arial" w:cs="Arial"/>
+          <w:sz w:val="24"/>
+          <w:szCs w:val="24"/>
+          <w:lang w:val="es-CR"/>
+        </w:rPr>
+        <w:t>reindexar,</w:t>
+      </w:r>
+      <w:r>
+        <w:rPr>
+          <w:rFonts w:ascii="Arial" w:eastAsia="Times New Roman" w:hAnsi="Arial" w:cs="Arial"/>
+          <w:sz w:val="24"/>
+          <w:szCs w:val="24"/>
+          <w:lang w:val="es-CR"/>
+        </w:rPr>
+        <w:t xml:space="preserve"> de forma tal que ya no aparezca más en las restricciones definidas.</w:t>
       </w:r>
     </w:p>
     <w:p>
@@ -1009,7 +1156,6 @@
           <w:lang w:val="es-CR"/>
         </w:rPr>
       </w:pPr>
-      <w:bookmarkStart w:id="0" w:name="_GoBack"/>
       <w:r>
         <w:rPr>
           <w:noProof/>
@@ -1050,92 +1196,3325 @@
           </wp:inline>
         </w:drawing>
       </w:r>
+    </w:p>
+    <w:p>
+      <w:pPr>
+        <w:pStyle w:val="ListParagraph"/>
+        <w:numPr>
+          <w:ilvl w:val="1"/>
+          <w:numId w:val="2"/>
+        </w:numPr>
+        <w:spacing w:before="100" w:beforeAutospacing="1" w:after="100" w:afterAutospacing="1" w:line="240" w:lineRule="auto"/>
+        <w:rPr>
+          <w:rFonts w:ascii="Arial" w:eastAsia="Times New Roman" w:hAnsi="Arial" w:cs="Arial"/>
+          <w:sz w:val="24"/>
+          <w:szCs w:val="24"/>
+          <w:lang w:val="es-CR"/>
+        </w:rPr>
+      </w:pPr>
+      <w:proofErr w:type="spellStart"/>
+      <w:r>
+        <w:rPr>
+          <w:rFonts w:ascii="Arial" w:eastAsia="Times New Roman" w:hAnsi="Arial" w:cs="Arial"/>
+          <w:sz w:val="24"/>
+          <w:szCs w:val="24"/>
+          <w:lang w:val="es-CR"/>
+        </w:rPr>
+        <w:t>Triggers</w:t>
+      </w:r>
+      <w:proofErr w:type="spellEnd"/>
+      <w:r>
+        <w:rPr>
+          <w:rFonts w:ascii="Arial" w:eastAsia="Times New Roman" w:hAnsi="Arial" w:cs="Arial"/>
+          <w:sz w:val="24"/>
+          <w:szCs w:val="24"/>
+          <w:lang w:val="es-CR"/>
+        </w:rPr>
+        <w:t xml:space="preserve"> y </w:t>
+      </w:r>
+      <w:proofErr w:type="spellStart"/>
+      <w:r>
+        <w:rPr>
+          <w:rFonts w:ascii="Arial" w:eastAsia="Times New Roman" w:hAnsi="Arial" w:cs="Arial"/>
+          <w:sz w:val="24"/>
+          <w:szCs w:val="24"/>
+          <w:lang w:val="es-CR"/>
+        </w:rPr>
+        <w:t>Procedures</w:t>
+      </w:r>
+      <w:proofErr w:type="spellEnd"/>
+    </w:p>
+    <w:p>
+      <w:pPr>
+        <w:spacing w:before="100" w:beforeAutospacing="1" w:after="100" w:afterAutospacing="1" w:line="240" w:lineRule="auto"/>
+        <w:rPr>
+          <w:rFonts w:ascii="Arial" w:eastAsia="Times New Roman" w:hAnsi="Arial" w:cs="Arial"/>
+          <w:sz w:val="24"/>
+          <w:szCs w:val="24"/>
+          <w:lang w:val="es-CR"/>
+        </w:rPr>
+      </w:pPr>
+      <w:r>
+        <w:rPr>
+          <w:rFonts w:ascii="Arial" w:eastAsia="Times New Roman" w:hAnsi="Arial" w:cs="Arial"/>
+          <w:sz w:val="24"/>
+          <w:szCs w:val="24"/>
+          <w:lang w:val="es-CR"/>
+        </w:rPr>
+        <w:lastRenderedPageBreak/>
+        <w:t xml:space="preserve">Un </w:t>
+      </w:r>
+      <w:proofErr w:type="spellStart"/>
+      <w:r>
+        <w:rPr>
+          <w:rFonts w:ascii="Arial" w:eastAsia="Times New Roman" w:hAnsi="Arial" w:cs="Arial"/>
+          <w:sz w:val="24"/>
+          <w:szCs w:val="24"/>
+          <w:lang w:val="es-CR"/>
+        </w:rPr>
+        <w:t>trigger</w:t>
+      </w:r>
+      <w:proofErr w:type="spellEnd"/>
+      <w:r>
+        <w:rPr>
+          <w:rFonts w:ascii="Arial" w:eastAsia="Times New Roman" w:hAnsi="Arial" w:cs="Arial"/>
+          <w:sz w:val="24"/>
+          <w:szCs w:val="24"/>
+          <w:lang w:val="es-CR"/>
+        </w:rPr>
+        <w:t xml:space="preserve"> es un procedimiento que se ejecuta cuando se da una condición</w:t>
+      </w:r>
+      <w:r>
+        <w:rPr>
+          <w:rFonts w:ascii="Arial" w:eastAsia="Times New Roman" w:hAnsi="Arial" w:cs="Arial"/>
+          <w:sz w:val="24"/>
+          <w:szCs w:val="24"/>
+          <w:lang w:val="es-CR"/>
+        </w:rPr>
+        <w:t xml:space="preserve">, cuando se declara el </w:t>
+      </w:r>
+      <w:proofErr w:type="spellStart"/>
+      <w:r>
+        <w:rPr>
+          <w:rFonts w:ascii="Arial" w:eastAsia="Times New Roman" w:hAnsi="Arial" w:cs="Arial"/>
+          <w:sz w:val="24"/>
+          <w:szCs w:val="24"/>
+          <w:lang w:val="es-CR"/>
+        </w:rPr>
+        <w:t>trigger</w:t>
+      </w:r>
+      <w:proofErr w:type="spellEnd"/>
+      <w:r>
+        <w:rPr>
+          <w:rFonts w:ascii="Arial" w:eastAsia="Times New Roman" w:hAnsi="Arial" w:cs="Arial"/>
+          <w:sz w:val="24"/>
+          <w:szCs w:val="24"/>
+          <w:lang w:val="es-CR"/>
+        </w:rPr>
+        <w:t xml:space="preserve"> también se debe definir la condición que conlleva a que se ejecute el </w:t>
+      </w:r>
+      <w:proofErr w:type="spellStart"/>
+      <w:r>
+        <w:rPr>
+          <w:rFonts w:ascii="Arial" w:eastAsia="Times New Roman" w:hAnsi="Arial" w:cs="Arial"/>
+          <w:sz w:val="24"/>
+          <w:szCs w:val="24"/>
+          <w:lang w:val="es-CR"/>
+        </w:rPr>
+        <w:t>trigger</w:t>
+      </w:r>
+      <w:proofErr w:type="spellEnd"/>
+      <w:r>
+        <w:rPr>
+          <w:rFonts w:ascii="Arial" w:eastAsia="Times New Roman" w:hAnsi="Arial" w:cs="Arial"/>
+          <w:sz w:val="24"/>
+          <w:szCs w:val="24"/>
+          <w:lang w:val="es-CR"/>
+        </w:rPr>
+        <w:t>.</w:t>
+      </w:r>
+    </w:p>
+    <w:p>
+      <w:pPr>
+        <w:spacing w:before="100" w:beforeAutospacing="1" w:after="100" w:afterAutospacing="1" w:line="240" w:lineRule="auto"/>
+        <w:rPr>
+          <w:rFonts w:ascii="Arial" w:eastAsia="Times New Roman" w:hAnsi="Arial" w:cs="Arial"/>
+          <w:sz w:val="24"/>
+          <w:szCs w:val="24"/>
+          <w:lang w:val="es-CR"/>
+        </w:rPr>
+      </w:pPr>
+      <w:r>
+        <w:rPr>
+          <w:rFonts w:ascii="Arial" w:eastAsia="Times New Roman" w:hAnsi="Arial" w:cs="Arial"/>
+          <w:sz w:val="24"/>
+          <w:szCs w:val="24"/>
+          <w:lang w:val="es-CR"/>
+        </w:rPr>
+        <w:t xml:space="preserve">Los </w:t>
+      </w:r>
+      <w:proofErr w:type="spellStart"/>
+      <w:r>
+        <w:rPr>
+          <w:rFonts w:ascii="Arial" w:eastAsia="Times New Roman" w:hAnsi="Arial" w:cs="Arial"/>
+          <w:sz w:val="24"/>
+          <w:szCs w:val="24"/>
+          <w:lang w:val="es-CR"/>
+        </w:rPr>
+        <w:t>triggers</w:t>
+      </w:r>
+      <w:proofErr w:type="spellEnd"/>
+      <w:r>
+        <w:rPr>
+          <w:rFonts w:ascii="Arial" w:eastAsia="Times New Roman" w:hAnsi="Arial" w:cs="Arial"/>
+          <w:sz w:val="24"/>
+          <w:szCs w:val="24"/>
+          <w:lang w:val="es-CR"/>
+        </w:rPr>
+        <w:t xml:space="preserve"> se usan para realizar auditorías, reportes, tablas, tablas resúmenes, administración de los datos, entre otros.</w:t>
+      </w:r>
+    </w:p>
+    <w:p>
+      <w:pPr>
+        <w:spacing w:before="100" w:beforeAutospacing="1" w:after="100" w:afterAutospacing="1" w:line="240" w:lineRule="auto"/>
+        <w:rPr>
+          <w:rFonts w:ascii="Arial" w:eastAsia="Times New Roman" w:hAnsi="Arial" w:cs="Arial"/>
+          <w:sz w:val="24"/>
+          <w:szCs w:val="24"/>
+          <w:lang w:val="es-CR"/>
+        </w:rPr>
+      </w:pPr>
+      <w:r>
+        <w:rPr>
+          <w:rFonts w:ascii="Arial" w:eastAsia="Times New Roman" w:hAnsi="Arial" w:cs="Arial"/>
+          <w:sz w:val="24"/>
+          <w:szCs w:val="24"/>
+          <w:lang w:val="es-CR"/>
+        </w:rPr>
+        <w:t>Ventajas:</w:t>
+      </w:r>
+    </w:p>
+    <w:p>
+      <w:pPr>
+        <w:spacing w:before="100" w:beforeAutospacing="1" w:after="100" w:afterAutospacing="1" w:line="240" w:lineRule="auto"/>
+        <w:rPr>
+          <w:rFonts w:ascii="Arial" w:eastAsia="Times New Roman" w:hAnsi="Arial" w:cs="Arial"/>
+          <w:sz w:val="24"/>
+          <w:szCs w:val="24"/>
+          <w:lang w:val="es-CR"/>
+        </w:rPr>
+      </w:pPr>
+      <w:r>
+        <w:rPr>
+          <w:rFonts w:ascii="Arial" w:eastAsia="Times New Roman" w:hAnsi="Arial" w:cs="Arial"/>
+          <w:sz w:val="24"/>
+          <w:szCs w:val="24"/>
+          <w:lang w:val="es-CR"/>
+        </w:rPr>
+        <w:t xml:space="preserve">Los </w:t>
+      </w:r>
+      <w:proofErr w:type="spellStart"/>
+      <w:r>
+        <w:rPr>
+          <w:rFonts w:ascii="Arial" w:eastAsia="Times New Roman" w:hAnsi="Arial" w:cs="Arial"/>
+          <w:sz w:val="24"/>
+          <w:szCs w:val="24"/>
+          <w:lang w:val="es-CR"/>
+        </w:rPr>
+        <w:t>triggers</w:t>
+      </w:r>
+      <w:proofErr w:type="spellEnd"/>
+      <w:r>
+        <w:rPr>
+          <w:rFonts w:ascii="Arial" w:eastAsia="Times New Roman" w:hAnsi="Arial" w:cs="Arial"/>
+          <w:sz w:val="24"/>
+          <w:szCs w:val="24"/>
+          <w:lang w:val="es-CR"/>
+        </w:rPr>
+        <w:t xml:space="preserve"> son usados internamente. Proporcionando así un acceso rápido</w:t>
+      </w:r>
+      <w:r>
+        <w:rPr>
+          <w:rFonts w:ascii="Arial" w:eastAsia="Times New Roman" w:hAnsi="Arial" w:cs="Arial"/>
+          <w:sz w:val="24"/>
+          <w:szCs w:val="24"/>
+          <w:lang w:val="es-CR"/>
+        </w:rPr>
+        <w:t xml:space="preserve"> y</w:t>
+      </w:r>
+      <w:r>
+        <w:rPr>
+          <w:rFonts w:ascii="Arial" w:eastAsia="Times New Roman" w:hAnsi="Arial" w:cs="Arial"/>
+          <w:sz w:val="24"/>
+          <w:szCs w:val="24"/>
+          <w:lang w:val="es-CR"/>
+        </w:rPr>
+        <w:t xml:space="preserve"> hacen el trabajo de forma automática</w:t>
+      </w:r>
+      <w:r>
+        <w:rPr>
+          <w:rFonts w:ascii="Arial" w:eastAsia="Times New Roman" w:hAnsi="Arial" w:cs="Arial"/>
+          <w:sz w:val="24"/>
+          <w:szCs w:val="24"/>
+          <w:lang w:val="es-CR"/>
+        </w:rPr>
+        <w:t>.</w:t>
+      </w:r>
+    </w:p>
+    <w:p>
+      <w:pPr>
+        <w:spacing w:before="100" w:beforeAutospacing="1" w:after="100" w:afterAutospacing="1" w:line="240" w:lineRule="auto"/>
+        <w:rPr>
+          <w:rFonts w:ascii="Arial" w:eastAsia="Times New Roman" w:hAnsi="Arial" w:cs="Arial"/>
+          <w:sz w:val="24"/>
+          <w:szCs w:val="24"/>
+          <w:lang w:val="es-CR"/>
+        </w:rPr>
+      </w:pPr>
+      <w:r>
+        <w:rPr>
+          <w:rFonts w:ascii="Arial" w:eastAsia="Times New Roman" w:hAnsi="Arial" w:cs="Arial"/>
+          <w:sz w:val="24"/>
+          <w:szCs w:val="24"/>
+          <w:lang w:val="es-CR"/>
+        </w:rPr>
+        <w:t>Desventajas:</w:t>
+      </w:r>
+    </w:p>
+    <w:p>
+      <w:pPr>
+        <w:spacing w:before="100" w:beforeAutospacing="1" w:after="100" w:afterAutospacing="1" w:line="240" w:lineRule="auto"/>
+        <w:rPr>
+          <w:rFonts w:ascii="Arial" w:eastAsia="Times New Roman" w:hAnsi="Arial" w:cs="Arial"/>
+          <w:sz w:val="24"/>
+          <w:szCs w:val="24"/>
+          <w:lang w:val="es-CR"/>
+        </w:rPr>
+      </w:pPr>
+      <w:r>
+        <w:rPr>
+          <w:rFonts w:ascii="Arial" w:eastAsia="Times New Roman" w:hAnsi="Arial" w:cs="Arial"/>
+          <w:sz w:val="24"/>
+          <w:szCs w:val="24"/>
+          <w:lang w:val="es-CR"/>
+        </w:rPr>
+        <w:t>Están escritos en un lenguaje que suele ser distinto al del programador. Además de que son difíciles de mantener y actualizar en ambientes de producción.</w:t>
+      </w:r>
+    </w:p>
+    <w:p>
+      <w:pPr>
+        <w:spacing w:before="100" w:beforeAutospacing="1" w:after="100" w:afterAutospacing="1" w:line="240" w:lineRule="auto"/>
+        <w:rPr>
+          <w:rFonts w:ascii="Arial" w:eastAsia="Times New Roman" w:hAnsi="Arial" w:cs="Arial"/>
+          <w:sz w:val="24"/>
+          <w:szCs w:val="24"/>
+          <w:lang w:val="es-CR"/>
+        </w:rPr>
+      </w:pPr>
+      <w:proofErr w:type="spellStart"/>
+      <w:r>
+        <w:rPr>
+          <w:rFonts w:ascii="Arial" w:eastAsia="Times New Roman" w:hAnsi="Arial" w:cs="Arial"/>
+          <w:sz w:val="24"/>
+          <w:szCs w:val="24"/>
+          <w:lang w:val="es-CR"/>
+        </w:rPr>
+        <w:t>Procedures</w:t>
+      </w:r>
+      <w:proofErr w:type="spellEnd"/>
+      <w:r>
+        <w:rPr>
+          <w:rFonts w:ascii="Arial" w:eastAsia="Times New Roman" w:hAnsi="Arial" w:cs="Arial"/>
+          <w:sz w:val="24"/>
+          <w:szCs w:val="24"/>
+          <w:lang w:val="es-CR"/>
+        </w:rPr>
+        <w:t xml:space="preserve"> o </w:t>
+      </w:r>
+      <w:proofErr w:type="spellStart"/>
+      <w:r>
+        <w:rPr>
+          <w:rFonts w:ascii="Arial" w:eastAsia="Times New Roman" w:hAnsi="Arial" w:cs="Arial"/>
+          <w:sz w:val="24"/>
+          <w:szCs w:val="24"/>
+          <w:lang w:val="es-CR"/>
+        </w:rPr>
+        <w:t>Stored</w:t>
+      </w:r>
+      <w:proofErr w:type="spellEnd"/>
+      <w:r>
+        <w:rPr>
+          <w:rFonts w:ascii="Arial" w:eastAsia="Times New Roman" w:hAnsi="Arial" w:cs="Arial"/>
+          <w:sz w:val="24"/>
+          <w:szCs w:val="24"/>
+          <w:lang w:val="es-CR"/>
+        </w:rPr>
+        <w:t xml:space="preserve"> </w:t>
+      </w:r>
+      <w:proofErr w:type="spellStart"/>
+      <w:r>
+        <w:rPr>
+          <w:rFonts w:ascii="Arial" w:eastAsia="Times New Roman" w:hAnsi="Arial" w:cs="Arial"/>
+          <w:sz w:val="24"/>
+          <w:szCs w:val="24"/>
+          <w:lang w:val="es-CR"/>
+        </w:rPr>
+        <w:t>Procedures</w:t>
+      </w:r>
+      <w:proofErr w:type="spellEnd"/>
+      <w:r>
+        <w:rPr>
+          <w:rFonts w:ascii="Arial" w:eastAsia="Times New Roman" w:hAnsi="Arial" w:cs="Arial"/>
+          <w:sz w:val="24"/>
+          <w:szCs w:val="24"/>
+          <w:lang w:val="es-CR"/>
+        </w:rPr>
+        <w:t xml:space="preserve"> – son programas almacenados q</w:t>
+      </w:r>
+      <w:r>
+        <w:rPr>
+          <w:rFonts w:ascii="Arial" w:eastAsia="Times New Roman" w:hAnsi="Arial" w:cs="Arial"/>
+          <w:sz w:val="24"/>
+          <w:szCs w:val="24"/>
+          <w:lang w:val="es-CR"/>
+        </w:rPr>
+        <w:t>ue pueden ser ejecutados en cualquier momento siempre que se necesiten</w:t>
+      </w:r>
+    </w:p>
+    <w:p>
+      <w:pPr>
+        <w:spacing w:before="100" w:beforeAutospacing="1" w:after="100" w:afterAutospacing="1" w:line="240" w:lineRule="auto"/>
+        <w:rPr>
+          <w:rFonts w:ascii="Arial" w:eastAsia="Times New Roman" w:hAnsi="Arial" w:cs="Arial"/>
+          <w:sz w:val="24"/>
+          <w:szCs w:val="24"/>
+          <w:lang w:val="es-CR"/>
+        </w:rPr>
+      </w:pPr>
+      <w:r>
+        <w:rPr>
+          <w:noProof/>
+        </w:rPr>
+        <w:drawing>
+          <wp:inline distT="0" distB="0" distL="0" distR="0" wp14:anchorId="09048EA0" wp14:editId="130D6661">
+            <wp:extent cx="3257550" cy="2276805"/>
+            <wp:effectExtent l="0" t="0" r="0" b="9525"/>
+            <wp:docPr id="5" name="Picture 5"/>
+            <wp:cNvGraphicFramePr>
+              <a:graphicFrameLocks xmlns:a="http://schemas.openxmlformats.org/drawingml/2006/main" noChangeAspect="1"/>
+            </wp:cNvGraphicFramePr>
+            <a:graphic xmlns:a="http://schemas.openxmlformats.org/drawingml/2006/main">
+              <a:graphicData uri="http://schemas.openxmlformats.org/drawingml/2006/picture">
+                <pic:pic xmlns:pic="http://schemas.openxmlformats.org/drawingml/2006/picture">
+                  <pic:nvPicPr>
+                    <pic:cNvPr id="1" name=""/>
+                    <pic:cNvPicPr/>
+                  </pic:nvPicPr>
+                  <pic:blipFill>
+                    <a:blip r:embed="rId11"/>
+                    <a:stretch>
+                      <a:fillRect/>
+                    </a:stretch>
+                  </pic:blipFill>
+                  <pic:spPr>
+                    <a:xfrm>
+                      <a:off x="0" y="0"/>
+                      <a:ext cx="3276420" cy="2289994"/>
+                    </a:xfrm>
+                    <a:prstGeom prst="rect">
+                      <a:avLst/>
+                    </a:prstGeom>
+                  </pic:spPr>
+                </pic:pic>
+              </a:graphicData>
+            </a:graphic>
+          </wp:inline>
+        </w:drawing>
+      </w:r>
+    </w:p>
+    <w:p>
+      <w:pPr>
+        <w:pStyle w:val="ListParagraph"/>
+        <w:numPr>
+          <w:ilvl w:val="1"/>
+          <w:numId w:val="2"/>
+        </w:numPr>
+        <w:spacing w:before="100" w:beforeAutospacing="1" w:after="100" w:afterAutospacing="1" w:line="240" w:lineRule="auto"/>
+        <w:rPr>
+          <w:rFonts w:ascii="Arial" w:eastAsia="Times New Roman" w:hAnsi="Arial" w:cs="Arial"/>
+          <w:sz w:val="24"/>
+          <w:szCs w:val="24"/>
+          <w:lang w:val="es-CR"/>
+        </w:rPr>
+      </w:pPr>
+      <w:r>
+        <w:rPr>
+          <w:rFonts w:ascii="Arial" w:eastAsia="Times New Roman" w:hAnsi="Arial" w:cs="Arial"/>
+          <w:sz w:val="24"/>
+          <w:szCs w:val="24"/>
+          <w:lang w:val="es-CR"/>
+        </w:rPr>
+        <w:t>Actividad Interactiva 2</w:t>
+      </w:r>
+    </w:p>
+    <w:p>
+      <w:pPr>
+        <w:spacing w:before="100" w:beforeAutospacing="1" w:after="100" w:afterAutospacing="1" w:line="240" w:lineRule="auto"/>
+        <w:rPr>
+          <w:rFonts w:ascii="Arial" w:eastAsia="Times New Roman" w:hAnsi="Arial" w:cs="Arial"/>
+          <w:b/>
+          <w:bCs/>
+          <w:sz w:val="24"/>
+          <w:szCs w:val="24"/>
+          <w:lang w:val="es-CR"/>
+        </w:rPr>
+      </w:pPr>
+      <w:proofErr w:type="spellStart"/>
+      <w:r>
+        <w:rPr>
+          <w:rFonts w:ascii="Arial" w:eastAsia="Times New Roman" w:hAnsi="Arial" w:cs="Arial"/>
+          <w:b/>
+          <w:bCs/>
+          <w:sz w:val="24"/>
+          <w:szCs w:val="24"/>
+          <w:lang w:val="es-CR"/>
+        </w:rPr>
+        <w:t>Analiza</w:t>
+      </w:r>
+      <w:proofErr w:type="spellEnd"/>
+      <w:r>
+        <w:rPr>
+          <w:rFonts w:ascii="Arial" w:eastAsia="Times New Roman" w:hAnsi="Arial" w:cs="Arial"/>
+          <w:b/>
+          <w:bCs/>
+          <w:sz w:val="24"/>
+          <w:szCs w:val="24"/>
+          <w:lang w:val="es-CR"/>
+        </w:rPr>
+        <w:t xml:space="preserve"> y </w:t>
+      </w:r>
+      <w:proofErr w:type="spellStart"/>
+      <w:r>
+        <w:rPr>
+          <w:rFonts w:ascii="Arial" w:eastAsia="Times New Roman" w:hAnsi="Arial" w:cs="Arial"/>
+          <w:b/>
+          <w:bCs/>
+          <w:sz w:val="24"/>
+          <w:szCs w:val="24"/>
+          <w:lang w:val="es-CR"/>
+        </w:rPr>
+        <w:t>relaciona</w:t>
+      </w:r>
+      <w:proofErr w:type="spellEnd"/>
+    </w:p>
+    <w:p>
+      <w:pPr>
+        <w:spacing w:before="100" w:beforeAutospacing="1" w:after="100" w:afterAutospacing="1" w:line="240" w:lineRule="auto"/>
+        <w:rPr>
+          <w:rFonts w:ascii="Arial" w:eastAsia="Times New Roman" w:hAnsi="Arial" w:cs="Arial"/>
+          <w:sz w:val="24"/>
+          <w:szCs w:val="24"/>
+          <w:lang w:val="es-CR"/>
+        </w:rPr>
+      </w:pPr>
+      <w:r>
+        <w:rPr>
+          <w:rFonts w:ascii="Arial" w:eastAsia="Times New Roman" w:hAnsi="Arial" w:cs="Arial"/>
+          <w:sz w:val="24"/>
+          <w:szCs w:val="24"/>
+          <w:lang w:val="es-CR"/>
+        </w:rPr>
+        <w:t xml:space="preserve">A </w:t>
+      </w:r>
+      <w:r>
+        <w:rPr>
+          <w:rFonts w:ascii="Arial" w:eastAsia="Times New Roman" w:hAnsi="Arial" w:cs="Arial"/>
+          <w:sz w:val="24"/>
+          <w:szCs w:val="24"/>
+          <w:lang w:val="es-CR"/>
+        </w:rPr>
+        <w:t>continuación,</w:t>
+      </w:r>
+      <w:r>
+        <w:rPr>
+          <w:rFonts w:ascii="Arial" w:eastAsia="Times New Roman" w:hAnsi="Arial" w:cs="Arial"/>
+          <w:sz w:val="24"/>
+          <w:szCs w:val="24"/>
+          <w:lang w:val="es-CR"/>
+        </w:rPr>
+        <w:t xml:space="preserve"> se encuentran las definiciones asociadas con </w:t>
+      </w:r>
+      <w:proofErr w:type="spellStart"/>
+      <w:r>
+        <w:rPr>
+          <w:rFonts w:ascii="Arial" w:eastAsia="Times New Roman" w:hAnsi="Arial" w:cs="Arial"/>
+          <w:sz w:val="24"/>
+          <w:szCs w:val="24"/>
+          <w:lang w:val="es-CR"/>
+        </w:rPr>
+        <w:t>Triggers</w:t>
+      </w:r>
+      <w:proofErr w:type="spellEnd"/>
+      <w:r>
+        <w:rPr>
+          <w:rFonts w:ascii="Arial" w:eastAsia="Times New Roman" w:hAnsi="Arial" w:cs="Arial"/>
+          <w:sz w:val="24"/>
+          <w:szCs w:val="24"/>
+          <w:lang w:val="es-CR"/>
+        </w:rPr>
+        <w:t xml:space="preserve"> y </w:t>
+      </w:r>
+      <w:proofErr w:type="spellStart"/>
+      <w:r>
+        <w:rPr>
+          <w:rFonts w:ascii="Arial" w:eastAsia="Times New Roman" w:hAnsi="Arial" w:cs="Arial"/>
+          <w:sz w:val="24"/>
+          <w:szCs w:val="24"/>
+          <w:lang w:val="es-CR"/>
+        </w:rPr>
+        <w:t>Procedures</w:t>
+      </w:r>
+      <w:proofErr w:type="spellEnd"/>
+      <w:r>
+        <w:rPr>
+          <w:rFonts w:ascii="Arial" w:eastAsia="Times New Roman" w:hAnsi="Arial" w:cs="Arial"/>
+          <w:sz w:val="24"/>
+          <w:szCs w:val="24"/>
+          <w:lang w:val="es-CR"/>
+        </w:rPr>
+        <w:t>, relaciona el término de la columna de la izquierda con su correspondiente de la columna derecha:</w:t>
+      </w:r>
+    </w:p>
+    <w:p>
+      <w:pPr>
+        <w:spacing w:before="100" w:beforeAutospacing="1" w:after="100" w:afterAutospacing="1" w:line="240" w:lineRule="auto"/>
+        <w:rPr>
+          <w:rFonts w:ascii="Arial" w:eastAsia="Times New Roman" w:hAnsi="Arial" w:cs="Arial"/>
+          <w:sz w:val="24"/>
+          <w:szCs w:val="24"/>
+          <w:lang w:val="es-CR"/>
+        </w:rPr>
+      </w:pPr>
+      <w:r>
+        <w:rPr>
+          <w:noProof/>
+        </w:rPr>
+        <w:lastRenderedPageBreak/>
+        <w:drawing>
+          <wp:inline distT="0" distB="0" distL="0" distR="0" wp14:anchorId="5E3A71EC" wp14:editId="60796204">
+            <wp:extent cx="3873500" cy="3345032"/>
+            <wp:effectExtent l="0" t="0" r="0" b="8255"/>
+            <wp:docPr id="6" name="Picture 6"/>
+            <wp:cNvGraphicFramePr>
+              <a:graphicFrameLocks xmlns:a="http://schemas.openxmlformats.org/drawingml/2006/main" noChangeAspect="1"/>
+            </wp:cNvGraphicFramePr>
+            <a:graphic xmlns:a="http://schemas.openxmlformats.org/drawingml/2006/main">
+              <a:graphicData uri="http://schemas.openxmlformats.org/drawingml/2006/picture">
+                <pic:pic xmlns:pic="http://schemas.openxmlformats.org/drawingml/2006/picture">
+                  <pic:nvPicPr>
+                    <pic:cNvPr id="1" name=""/>
+                    <pic:cNvPicPr/>
+                  </pic:nvPicPr>
+                  <pic:blipFill>
+                    <a:blip r:embed="rId12"/>
+                    <a:stretch>
+                      <a:fillRect/>
+                    </a:stretch>
+                  </pic:blipFill>
+                  <pic:spPr>
+                    <a:xfrm>
+                      <a:off x="0" y="0"/>
+                      <a:ext cx="3878120" cy="3349022"/>
+                    </a:xfrm>
+                    <a:prstGeom prst="rect">
+                      <a:avLst/>
+                    </a:prstGeom>
+                  </pic:spPr>
+                </pic:pic>
+              </a:graphicData>
+            </a:graphic>
+          </wp:inline>
+        </w:drawing>
+      </w:r>
+    </w:p>
+    <w:p>
+      <w:pPr>
+        <w:pStyle w:val="ListParagraph"/>
+        <w:numPr>
+          <w:ilvl w:val="1"/>
+          <w:numId w:val="2"/>
+        </w:numPr>
+        <w:spacing w:before="100" w:beforeAutospacing="1" w:after="100" w:afterAutospacing="1" w:line="240" w:lineRule="auto"/>
+        <w:rPr>
+          <w:rFonts w:ascii="Arial" w:eastAsia="Times New Roman" w:hAnsi="Arial" w:cs="Arial"/>
+          <w:sz w:val="24"/>
+          <w:szCs w:val="24"/>
+          <w:lang w:val="es-CR"/>
+        </w:rPr>
+      </w:pPr>
+      <w:r>
+        <w:rPr>
+          <w:rFonts w:ascii="Arial" w:eastAsia="Times New Roman" w:hAnsi="Arial" w:cs="Arial"/>
+          <w:sz w:val="24"/>
+          <w:szCs w:val="24"/>
+          <w:lang w:val="es-CR"/>
+        </w:rPr>
+        <w:t>Ejercicio Práctico</w:t>
+      </w:r>
+    </w:p>
+    <w:p>
+      <w:pPr>
+        <w:spacing w:before="100" w:beforeAutospacing="1" w:after="100" w:afterAutospacing="1" w:line="240" w:lineRule="auto"/>
+        <w:rPr>
+          <w:rFonts w:ascii="Arial" w:eastAsia="Times New Roman" w:hAnsi="Arial" w:cs="Arial"/>
+          <w:b/>
+          <w:bCs/>
+          <w:sz w:val="24"/>
+          <w:szCs w:val="24"/>
+          <w:lang w:val="es-CR"/>
+        </w:rPr>
+      </w:pPr>
+      <w:proofErr w:type="spellStart"/>
+      <w:r>
+        <w:rPr>
+          <w:rFonts w:ascii="Arial" w:eastAsia="Times New Roman" w:hAnsi="Arial" w:cs="Arial"/>
+          <w:b/>
+          <w:bCs/>
+          <w:sz w:val="24"/>
+          <w:szCs w:val="24"/>
+          <w:lang w:val="es-CR"/>
+        </w:rPr>
+        <w:t>Desafío</w:t>
+      </w:r>
+      <w:proofErr w:type="spellEnd"/>
+      <w:r>
+        <w:rPr>
+          <w:rFonts w:ascii="Arial" w:eastAsia="Times New Roman" w:hAnsi="Arial" w:cs="Arial"/>
+          <w:b/>
+          <w:bCs/>
+          <w:sz w:val="24"/>
+          <w:szCs w:val="24"/>
+          <w:lang w:val="es-CR"/>
+        </w:rPr>
+        <w:t xml:space="preserve"> </w:t>
+      </w:r>
+      <w:proofErr w:type="spellStart"/>
+      <w:r>
+        <w:rPr>
+          <w:rFonts w:ascii="Arial" w:eastAsia="Times New Roman" w:hAnsi="Arial" w:cs="Arial"/>
+          <w:b/>
+          <w:bCs/>
+          <w:sz w:val="24"/>
+          <w:szCs w:val="24"/>
+          <w:lang w:val="es-CR"/>
+        </w:rPr>
+        <w:t>práctico</w:t>
+      </w:r>
+      <w:proofErr w:type="spellEnd"/>
+    </w:p>
+    <w:p>
+      <w:pPr>
+        <w:spacing w:before="100" w:beforeAutospacing="1" w:after="100" w:afterAutospacing="1" w:line="240" w:lineRule="auto"/>
+        <w:rPr>
+          <w:rFonts w:ascii="Arial" w:hAnsi="Arial" w:cs="Arial"/>
+          <w:sz w:val="24"/>
+          <w:szCs w:val="24"/>
+          <w:lang w:val="es-CR"/>
+        </w:rPr>
+      </w:pPr>
+      <w:r>
+        <w:rPr>
+          <w:rFonts w:ascii="Arial" w:eastAsia="Times New Roman" w:hAnsi="Arial" w:cs="Arial"/>
+          <w:sz w:val="24"/>
+          <w:szCs w:val="24"/>
+          <w:lang w:val="es-CR"/>
+        </w:rPr>
+        <w:t>Una compañía desea</w:t>
+      </w:r>
+      <w:r>
+        <w:rPr>
+          <w:rFonts w:ascii="Arial" w:hAnsi="Arial" w:cs="Arial"/>
+          <w:sz w:val="24"/>
+          <w:szCs w:val="24"/>
+          <w:lang w:val="es-CR"/>
+        </w:rPr>
+        <w:t xml:space="preserve"> desarrollar una aplicación Web con una Base de Datos Relacional que tiene las siguientes tablas actores, películas y géneros. </w:t>
+      </w:r>
+    </w:p>
+    <w:p>
+      <w:pPr>
+        <w:numPr>
+          <w:ilvl w:val="0"/>
+          <w:numId w:val="6"/>
+        </w:numPr>
+        <w:spacing w:before="100" w:beforeAutospacing="1" w:after="100" w:afterAutospacing="1" w:line="240" w:lineRule="auto"/>
+        <w:jc w:val="both"/>
+        <w:rPr>
+          <w:rFonts w:ascii="Arial" w:hAnsi="Arial" w:cs="Arial"/>
+          <w:sz w:val="24"/>
+          <w:szCs w:val="24"/>
+          <w:lang w:val="es-CR"/>
+        </w:rPr>
+      </w:pPr>
+      <w:r>
+        <w:rPr>
+          <w:rFonts w:ascii="Arial" w:hAnsi="Arial" w:cs="Arial"/>
+          <w:sz w:val="24"/>
+          <w:szCs w:val="24"/>
+          <w:lang w:val="es-CR"/>
+        </w:rPr>
+        <w:t>Del actor se guarda el nombre y la fecha de nacimiento.</w:t>
+      </w:r>
+    </w:p>
+    <w:p>
+      <w:pPr>
+        <w:numPr>
+          <w:ilvl w:val="0"/>
+          <w:numId w:val="6"/>
+        </w:numPr>
+        <w:spacing w:before="100" w:beforeAutospacing="1" w:after="100" w:afterAutospacing="1" w:line="240" w:lineRule="auto"/>
+        <w:jc w:val="both"/>
+        <w:rPr>
+          <w:rFonts w:ascii="Arial" w:hAnsi="Arial" w:cs="Arial"/>
+          <w:sz w:val="24"/>
+          <w:szCs w:val="24"/>
+        </w:rPr>
+      </w:pPr>
+      <w:r>
+        <w:rPr>
+          <w:rFonts w:ascii="Arial" w:hAnsi="Arial" w:cs="Arial"/>
+          <w:sz w:val="24"/>
+          <w:szCs w:val="24"/>
+          <w:lang w:val="es-CR"/>
+        </w:rPr>
+        <w:t xml:space="preserve">De la película se guarda el nombre, la duración, la fecha de estreno y el nombre del director (representado por un tipo </w:t>
+      </w:r>
+      <w:proofErr w:type="spellStart"/>
+      <w:r>
+        <w:rPr>
+          <w:rFonts w:ascii="Arial" w:hAnsi="Arial" w:cs="Arial"/>
+          <w:sz w:val="24"/>
+          <w:szCs w:val="24"/>
+          <w:lang w:val="es-CR"/>
+        </w:rPr>
+        <w:t>string</w:t>
+      </w:r>
+      <w:proofErr w:type="spellEnd"/>
+      <w:r>
+        <w:rPr>
+          <w:rFonts w:ascii="Arial" w:hAnsi="Arial" w:cs="Arial"/>
+          <w:sz w:val="24"/>
+          <w:szCs w:val="24"/>
+          <w:lang w:val="es-CR"/>
+        </w:rPr>
+        <w:t xml:space="preserve">). </w:t>
+      </w:r>
+      <w:proofErr w:type="spellStart"/>
+      <w:r>
+        <w:rPr>
+          <w:rFonts w:ascii="Arial" w:hAnsi="Arial" w:cs="Arial"/>
+          <w:sz w:val="24"/>
+          <w:szCs w:val="24"/>
+        </w:rPr>
+        <w:t>Además</w:t>
+      </w:r>
+      <w:proofErr w:type="spellEnd"/>
+      <w:r>
+        <w:rPr>
+          <w:rFonts w:ascii="Arial" w:hAnsi="Arial" w:cs="Arial"/>
+          <w:sz w:val="24"/>
+          <w:szCs w:val="24"/>
+        </w:rPr>
+        <w:t xml:space="preserve"> </w:t>
+      </w:r>
+      <w:proofErr w:type="spellStart"/>
+      <w:r>
+        <w:rPr>
+          <w:rFonts w:ascii="Arial" w:hAnsi="Arial" w:cs="Arial"/>
+          <w:sz w:val="24"/>
+          <w:szCs w:val="24"/>
+        </w:rPr>
+        <w:t>cada</w:t>
+      </w:r>
+      <w:proofErr w:type="spellEnd"/>
+      <w:r>
+        <w:rPr>
+          <w:rFonts w:ascii="Arial" w:hAnsi="Arial" w:cs="Arial"/>
+          <w:sz w:val="24"/>
+          <w:szCs w:val="24"/>
+        </w:rPr>
+        <w:t xml:space="preserve"> </w:t>
+      </w:r>
+      <w:proofErr w:type="spellStart"/>
+      <w:r>
+        <w:rPr>
+          <w:rFonts w:ascii="Arial" w:hAnsi="Arial" w:cs="Arial"/>
+          <w:sz w:val="24"/>
+          <w:szCs w:val="24"/>
+        </w:rPr>
+        <w:t>película</w:t>
+      </w:r>
+      <w:proofErr w:type="spellEnd"/>
+      <w:r>
+        <w:rPr>
+          <w:rFonts w:ascii="Arial" w:hAnsi="Arial" w:cs="Arial"/>
+          <w:sz w:val="24"/>
+          <w:szCs w:val="24"/>
+        </w:rPr>
+        <w:t xml:space="preserve"> </w:t>
+      </w:r>
+      <w:proofErr w:type="spellStart"/>
+      <w:r>
+        <w:rPr>
+          <w:rFonts w:ascii="Arial" w:hAnsi="Arial" w:cs="Arial"/>
+          <w:sz w:val="24"/>
+          <w:szCs w:val="24"/>
+        </w:rPr>
+        <w:t>pertenece</w:t>
+      </w:r>
+      <w:proofErr w:type="spellEnd"/>
+      <w:r>
+        <w:rPr>
+          <w:rFonts w:ascii="Arial" w:hAnsi="Arial" w:cs="Arial"/>
+          <w:sz w:val="24"/>
+          <w:szCs w:val="24"/>
+        </w:rPr>
+        <w:t xml:space="preserve"> a un </w:t>
+      </w:r>
+      <w:proofErr w:type="spellStart"/>
+      <w:r>
+        <w:rPr>
+          <w:rFonts w:ascii="Arial" w:hAnsi="Arial" w:cs="Arial"/>
+          <w:sz w:val="24"/>
+          <w:szCs w:val="24"/>
+        </w:rPr>
+        <w:t>género</w:t>
+      </w:r>
+      <w:proofErr w:type="spellEnd"/>
+      <w:r>
+        <w:rPr>
+          <w:rFonts w:ascii="Arial" w:hAnsi="Arial" w:cs="Arial"/>
+          <w:sz w:val="24"/>
+          <w:szCs w:val="24"/>
+        </w:rPr>
+        <w:t>.</w:t>
+      </w:r>
+    </w:p>
+    <w:p>
+      <w:pPr>
+        <w:numPr>
+          <w:ilvl w:val="0"/>
+          <w:numId w:val="6"/>
+        </w:numPr>
+        <w:spacing w:before="100" w:beforeAutospacing="1" w:after="100" w:afterAutospacing="1" w:line="240" w:lineRule="auto"/>
+        <w:jc w:val="both"/>
+        <w:rPr>
+          <w:rFonts w:ascii="Arial" w:hAnsi="Arial" w:cs="Arial"/>
+          <w:sz w:val="24"/>
+          <w:szCs w:val="24"/>
+          <w:lang w:val="es-CR"/>
+        </w:rPr>
+      </w:pPr>
+      <w:r>
+        <w:rPr>
+          <w:rFonts w:ascii="Arial" w:hAnsi="Arial" w:cs="Arial"/>
+          <w:sz w:val="24"/>
+          <w:szCs w:val="24"/>
+          <w:lang w:val="es-CR"/>
+        </w:rPr>
+        <w:t>De cada género se guarda el nombre y una imagen representativa del mismo.</w:t>
+      </w:r>
+    </w:p>
+    <w:p>
+      <w:pPr>
+        <w:pStyle w:val="NormalWeb"/>
+        <w:jc w:val="both"/>
+        <w:rPr>
+          <w:rFonts w:ascii="Arial" w:hAnsi="Arial" w:cs="Arial"/>
+          <w:lang w:val="es-CR"/>
+        </w:rPr>
+      </w:pPr>
+      <w:r>
+        <w:rPr>
+          <w:rFonts w:ascii="Arial" w:hAnsi="Arial" w:cs="Arial"/>
+          <w:lang w:val="es-CR"/>
+        </w:rPr>
+        <w:t xml:space="preserve">Adicionalmente, se tendrá un buscador que permite: </w:t>
+      </w:r>
+    </w:p>
+    <w:p>
+      <w:pPr>
+        <w:numPr>
+          <w:ilvl w:val="0"/>
+          <w:numId w:val="7"/>
+        </w:numPr>
+        <w:spacing w:before="100" w:beforeAutospacing="1" w:after="100" w:afterAutospacing="1" w:line="240" w:lineRule="auto"/>
+        <w:jc w:val="both"/>
+        <w:rPr>
+          <w:rFonts w:ascii="Arial" w:hAnsi="Arial" w:cs="Arial"/>
+          <w:sz w:val="24"/>
+          <w:szCs w:val="24"/>
+          <w:lang w:val="es-CR"/>
+        </w:rPr>
+      </w:pPr>
+      <w:r>
+        <w:rPr>
+          <w:rFonts w:ascii="Arial" w:hAnsi="Arial" w:cs="Arial"/>
+          <w:sz w:val="24"/>
+          <w:szCs w:val="24"/>
+          <w:lang w:val="es-CR"/>
+        </w:rPr>
+        <w:t xml:space="preserve">Buscar películas por año, por nombre del director y por duración, y usando dos de estos criterios al mismo tiempo. </w:t>
+      </w:r>
+    </w:p>
+    <w:p>
+      <w:pPr>
+        <w:numPr>
+          <w:ilvl w:val="0"/>
+          <w:numId w:val="7"/>
+        </w:numPr>
+        <w:spacing w:before="100" w:beforeAutospacing="1" w:after="100" w:afterAutospacing="1" w:line="240" w:lineRule="auto"/>
+        <w:jc w:val="both"/>
+        <w:rPr>
+          <w:rFonts w:ascii="Arial" w:hAnsi="Arial" w:cs="Arial"/>
+          <w:sz w:val="24"/>
+          <w:szCs w:val="24"/>
+        </w:rPr>
+      </w:pPr>
+      <w:proofErr w:type="spellStart"/>
+      <w:r>
+        <w:rPr>
+          <w:rFonts w:ascii="Arial" w:hAnsi="Arial" w:cs="Arial"/>
+          <w:sz w:val="24"/>
+          <w:szCs w:val="24"/>
+        </w:rPr>
+        <w:t>Buscar</w:t>
+      </w:r>
+      <w:proofErr w:type="spellEnd"/>
+      <w:r>
+        <w:rPr>
+          <w:rFonts w:ascii="Arial" w:hAnsi="Arial" w:cs="Arial"/>
+          <w:sz w:val="24"/>
+          <w:szCs w:val="24"/>
+        </w:rPr>
+        <w:t xml:space="preserve"> </w:t>
+      </w:r>
+      <w:proofErr w:type="spellStart"/>
+      <w:r>
+        <w:rPr>
+          <w:rFonts w:ascii="Arial" w:hAnsi="Arial" w:cs="Arial"/>
+          <w:sz w:val="24"/>
+          <w:szCs w:val="24"/>
+        </w:rPr>
+        <w:t>actores</w:t>
+      </w:r>
+      <w:proofErr w:type="spellEnd"/>
+      <w:r>
+        <w:rPr>
+          <w:rFonts w:ascii="Arial" w:hAnsi="Arial" w:cs="Arial"/>
+          <w:sz w:val="24"/>
+          <w:szCs w:val="24"/>
+        </w:rPr>
+        <w:t xml:space="preserve"> por </w:t>
+      </w:r>
+      <w:proofErr w:type="spellStart"/>
+      <w:r>
+        <w:rPr>
+          <w:rFonts w:ascii="Arial" w:hAnsi="Arial" w:cs="Arial"/>
+          <w:sz w:val="24"/>
+          <w:szCs w:val="24"/>
+        </w:rPr>
+        <w:t>edad</w:t>
+      </w:r>
+      <w:proofErr w:type="spellEnd"/>
+      <w:r>
+        <w:rPr>
+          <w:rFonts w:ascii="Arial" w:hAnsi="Arial" w:cs="Arial"/>
+          <w:sz w:val="24"/>
+          <w:szCs w:val="24"/>
+        </w:rPr>
+        <w:t xml:space="preserve">. </w:t>
+      </w:r>
+    </w:p>
+    <w:p>
+      <w:pPr>
+        <w:pStyle w:val="NormalWeb"/>
+        <w:jc w:val="both"/>
+        <w:rPr>
+          <w:rFonts w:ascii="Arial" w:hAnsi="Arial" w:cs="Arial"/>
+          <w:lang w:val="es-CR"/>
+        </w:rPr>
+      </w:pPr>
+      <w:r>
+        <w:rPr>
+          <w:rFonts w:ascii="Arial" w:hAnsi="Arial" w:cs="Arial"/>
+          <w:b/>
+          <w:bCs/>
+          <w:lang w:val="es-CR"/>
+        </w:rPr>
+        <w:t>Te encomendamos el reto de diseñar esta base de datos, para lo cual queremos que:</w:t>
+      </w:r>
+      <w:r>
+        <w:rPr>
+          <w:rFonts w:ascii="Arial" w:hAnsi="Arial" w:cs="Arial"/>
+          <w:lang w:val="es-CR"/>
+        </w:rPr>
+        <w:t xml:space="preserve"> </w:t>
+      </w:r>
+    </w:p>
+    <w:p>
+      <w:pPr>
+        <w:numPr>
+          <w:ilvl w:val="0"/>
+          <w:numId w:val="8"/>
+        </w:numPr>
+        <w:spacing w:before="100" w:beforeAutospacing="1" w:after="100" w:afterAutospacing="1" w:line="240" w:lineRule="auto"/>
+        <w:jc w:val="both"/>
+        <w:rPr>
+          <w:rFonts w:ascii="Arial" w:hAnsi="Arial" w:cs="Arial"/>
+          <w:sz w:val="24"/>
+          <w:szCs w:val="24"/>
+        </w:rPr>
+      </w:pPr>
+      <w:proofErr w:type="spellStart"/>
+      <w:r>
+        <w:rPr>
+          <w:rFonts w:ascii="Arial" w:hAnsi="Arial" w:cs="Arial"/>
+          <w:sz w:val="24"/>
+          <w:szCs w:val="24"/>
+        </w:rPr>
+        <w:t>Crees</w:t>
+      </w:r>
+      <w:proofErr w:type="spellEnd"/>
+      <w:r>
+        <w:rPr>
+          <w:rFonts w:ascii="Arial" w:hAnsi="Arial" w:cs="Arial"/>
+          <w:sz w:val="24"/>
+          <w:szCs w:val="24"/>
+        </w:rPr>
+        <w:t xml:space="preserve"> el </w:t>
+      </w:r>
+      <w:proofErr w:type="spellStart"/>
+      <w:r>
+        <w:rPr>
+          <w:rFonts w:ascii="Arial" w:hAnsi="Arial" w:cs="Arial"/>
+          <w:sz w:val="24"/>
+          <w:szCs w:val="24"/>
+        </w:rPr>
+        <w:t>diagrama</w:t>
+      </w:r>
+      <w:proofErr w:type="spellEnd"/>
+      <w:r>
+        <w:rPr>
+          <w:rFonts w:ascii="Arial" w:hAnsi="Arial" w:cs="Arial"/>
+          <w:sz w:val="24"/>
+          <w:szCs w:val="24"/>
+        </w:rPr>
+        <w:t xml:space="preserve"> </w:t>
+      </w:r>
+      <w:proofErr w:type="spellStart"/>
+      <w:r>
+        <w:rPr>
+          <w:rFonts w:ascii="Arial" w:hAnsi="Arial" w:cs="Arial"/>
+          <w:sz w:val="24"/>
+          <w:szCs w:val="24"/>
+        </w:rPr>
+        <w:t>entidad</w:t>
+      </w:r>
+      <w:proofErr w:type="spellEnd"/>
+      <w:r>
+        <w:rPr>
+          <w:rFonts w:ascii="Arial" w:hAnsi="Arial" w:cs="Arial"/>
+          <w:sz w:val="24"/>
+          <w:szCs w:val="24"/>
+        </w:rPr>
+        <w:t>/</w:t>
+      </w:r>
+      <w:proofErr w:type="spellStart"/>
+      <w:r>
+        <w:rPr>
+          <w:rFonts w:ascii="Arial" w:hAnsi="Arial" w:cs="Arial"/>
+          <w:sz w:val="24"/>
+          <w:szCs w:val="24"/>
+        </w:rPr>
+        <w:t>relación</w:t>
+      </w:r>
+      <w:proofErr w:type="spellEnd"/>
+    </w:p>
+    <w:p>
+      <w:pPr>
+        <w:spacing w:before="100" w:beforeAutospacing="1" w:after="100" w:afterAutospacing="1" w:line="240" w:lineRule="auto"/>
+        <w:jc w:val="center"/>
+        <w:rPr>
+          <w:rFonts w:ascii="Arial" w:hAnsi="Arial" w:cs="Arial"/>
+          <w:sz w:val="24"/>
+          <w:szCs w:val="24"/>
+        </w:rPr>
+      </w:pPr>
+      <w:r>
+        <w:rPr>
+          <w:noProof/>
+        </w:rPr>
+        <w:lastRenderedPageBreak/>
+        <w:drawing>
+          <wp:inline distT="0" distB="0" distL="0" distR="0" wp14:anchorId="45903F01" wp14:editId="2A508896">
+            <wp:extent cx="3943350" cy="2522733"/>
+            <wp:effectExtent l="0" t="0" r="0" b="0"/>
+            <wp:docPr id="8" name="Picture 8"/>
+            <wp:cNvGraphicFramePr>
+              <a:graphicFrameLocks xmlns:a="http://schemas.openxmlformats.org/drawingml/2006/main" noChangeAspect="1"/>
+            </wp:cNvGraphicFramePr>
+            <a:graphic xmlns:a="http://schemas.openxmlformats.org/drawingml/2006/main">
+              <a:graphicData uri="http://schemas.openxmlformats.org/drawingml/2006/picture">
+                <pic:pic xmlns:pic="http://schemas.openxmlformats.org/drawingml/2006/picture">
+                  <pic:nvPicPr>
+                    <pic:cNvPr id="1" name=""/>
+                    <pic:cNvPicPr/>
+                  </pic:nvPicPr>
+                  <pic:blipFill>
+                    <a:blip r:embed="rId13"/>
+                    <a:stretch>
+                      <a:fillRect/>
+                    </a:stretch>
+                  </pic:blipFill>
+                  <pic:spPr>
+                    <a:xfrm>
+                      <a:off x="0" y="0"/>
+                      <a:ext cx="3950218" cy="2527127"/>
+                    </a:xfrm>
+                    <a:prstGeom prst="rect">
+                      <a:avLst/>
+                    </a:prstGeom>
+                  </pic:spPr>
+                </pic:pic>
+              </a:graphicData>
+            </a:graphic>
+          </wp:inline>
+        </w:drawing>
+      </w:r>
+    </w:p>
+    <w:p>
+      <w:pPr>
+        <w:numPr>
+          <w:ilvl w:val="0"/>
+          <w:numId w:val="8"/>
+        </w:numPr>
+        <w:spacing w:before="100" w:beforeAutospacing="1" w:after="100" w:afterAutospacing="1" w:line="240" w:lineRule="auto"/>
+        <w:jc w:val="both"/>
+        <w:rPr>
+          <w:rFonts w:ascii="Arial" w:hAnsi="Arial" w:cs="Arial"/>
+          <w:sz w:val="24"/>
+          <w:szCs w:val="24"/>
+        </w:rPr>
+      </w:pPr>
+      <w:proofErr w:type="spellStart"/>
+      <w:r>
+        <w:rPr>
+          <w:rFonts w:ascii="Arial" w:hAnsi="Arial" w:cs="Arial"/>
+          <w:sz w:val="24"/>
+          <w:szCs w:val="24"/>
+        </w:rPr>
+        <w:t>Listes</w:t>
+      </w:r>
+      <w:proofErr w:type="spellEnd"/>
+      <w:r>
+        <w:rPr>
+          <w:rFonts w:ascii="Arial" w:hAnsi="Arial" w:cs="Arial"/>
+          <w:sz w:val="24"/>
+          <w:szCs w:val="24"/>
+        </w:rPr>
+        <w:t xml:space="preserve"> las claves </w:t>
+      </w:r>
+      <w:proofErr w:type="spellStart"/>
+      <w:r>
+        <w:rPr>
+          <w:rFonts w:ascii="Arial" w:hAnsi="Arial" w:cs="Arial"/>
+          <w:sz w:val="24"/>
+          <w:szCs w:val="24"/>
+        </w:rPr>
+        <w:t>primarias</w:t>
+      </w:r>
+      <w:proofErr w:type="spellEnd"/>
+    </w:p>
+    <w:p>
+      <w:pPr>
+        <w:spacing w:before="100" w:beforeAutospacing="1" w:after="100" w:afterAutospacing="1" w:line="240" w:lineRule="auto"/>
+        <w:ind w:left="360"/>
+        <w:jc w:val="both"/>
+        <w:rPr>
+          <w:rFonts w:ascii="Arial" w:hAnsi="Arial" w:cs="Arial"/>
+          <w:sz w:val="24"/>
+          <w:szCs w:val="24"/>
+          <w:lang w:val="es-CR"/>
+        </w:rPr>
+      </w:pPr>
+      <w:r>
+        <w:rPr>
+          <w:rFonts w:ascii="Arial" w:hAnsi="Arial" w:cs="Arial"/>
+          <w:sz w:val="24"/>
+          <w:szCs w:val="24"/>
+          <w:lang w:val="es-CR"/>
+        </w:rPr>
+        <w:t xml:space="preserve">Tabla actores: id </w:t>
+      </w:r>
+      <w:proofErr w:type="spellStart"/>
+      <w:r>
+        <w:rPr>
+          <w:rFonts w:ascii="Arial" w:hAnsi="Arial" w:cs="Arial"/>
+          <w:sz w:val="24"/>
+          <w:szCs w:val="24"/>
+          <w:lang w:val="es-CR"/>
+        </w:rPr>
+        <w:t>Primary</w:t>
+      </w:r>
+      <w:proofErr w:type="spellEnd"/>
+      <w:r>
+        <w:rPr>
+          <w:rFonts w:ascii="Arial" w:hAnsi="Arial" w:cs="Arial"/>
+          <w:sz w:val="24"/>
+          <w:szCs w:val="24"/>
+          <w:lang w:val="es-CR"/>
+        </w:rPr>
+        <w:t xml:space="preserve"> Key</w:t>
+      </w:r>
+    </w:p>
+    <w:p>
+      <w:pPr>
+        <w:spacing w:before="100" w:beforeAutospacing="1" w:after="100" w:afterAutospacing="1" w:line="240" w:lineRule="auto"/>
+        <w:ind w:left="360"/>
+        <w:jc w:val="both"/>
+        <w:rPr>
+          <w:rFonts w:ascii="Arial" w:hAnsi="Arial" w:cs="Arial"/>
+          <w:sz w:val="24"/>
+          <w:szCs w:val="24"/>
+          <w:lang w:val="es-CR"/>
+        </w:rPr>
+      </w:pPr>
+      <w:r>
+        <w:rPr>
+          <w:rFonts w:ascii="Arial" w:hAnsi="Arial" w:cs="Arial"/>
+          <w:sz w:val="24"/>
+          <w:szCs w:val="24"/>
+          <w:lang w:val="es-CR"/>
+        </w:rPr>
+        <w:t>Tabla películas: i</w:t>
+      </w:r>
+      <w:r>
+        <w:rPr>
+          <w:rFonts w:ascii="Arial" w:hAnsi="Arial" w:cs="Arial"/>
+          <w:sz w:val="24"/>
+          <w:szCs w:val="24"/>
+          <w:lang w:val="es-CR"/>
+        </w:rPr>
+        <w:t xml:space="preserve">d </w:t>
+      </w:r>
+      <w:proofErr w:type="spellStart"/>
+      <w:r>
+        <w:rPr>
+          <w:rFonts w:ascii="Arial" w:hAnsi="Arial" w:cs="Arial"/>
+          <w:sz w:val="24"/>
+          <w:szCs w:val="24"/>
+          <w:lang w:val="es-CR"/>
+        </w:rPr>
+        <w:t>Primary</w:t>
+      </w:r>
+      <w:proofErr w:type="spellEnd"/>
+      <w:r>
+        <w:rPr>
+          <w:rFonts w:ascii="Arial" w:hAnsi="Arial" w:cs="Arial"/>
+          <w:sz w:val="24"/>
+          <w:szCs w:val="24"/>
+          <w:lang w:val="es-CR"/>
+        </w:rPr>
+        <w:t xml:space="preserve"> Key</w:t>
+      </w:r>
+    </w:p>
+    <w:p>
+      <w:pPr>
+        <w:spacing w:before="100" w:beforeAutospacing="1" w:after="100" w:afterAutospacing="1" w:line="240" w:lineRule="auto"/>
+        <w:ind w:left="360"/>
+        <w:jc w:val="both"/>
+        <w:rPr>
+          <w:rFonts w:ascii="Arial" w:hAnsi="Arial" w:cs="Arial"/>
+          <w:sz w:val="24"/>
+          <w:szCs w:val="24"/>
+          <w:lang w:val="es-CR"/>
+        </w:rPr>
+      </w:pPr>
+      <w:r>
+        <w:rPr>
+          <w:rFonts w:ascii="Arial" w:hAnsi="Arial" w:cs="Arial"/>
+          <w:sz w:val="24"/>
+          <w:szCs w:val="24"/>
+          <w:lang w:val="es-CR"/>
+        </w:rPr>
+        <w:t xml:space="preserve">Tabla géneros: id </w:t>
+      </w:r>
+      <w:proofErr w:type="spellStart"/>
+      <w:r>
+        <w:rPr>
+          <w:rFonts w:ascii="Arial" w:hAnsi="Arial" w:cs="Arial"/>
+          <w:sz w:val="24"/>
+          <w:szCs w:val="24"/>
+          <w:lang w:val="es-CR"/>
+        </w:rPr>
+        <w:t>Primary</w:t>
+      </w:r>
+      <w:proofErr w:type="spellEnd"/>
+      <w:r>
+        <w:rPr>
+          <w:rFonts w:ascii="Arial" w:hAnsi="Arial" w:cs="Arial"/>
+          <w:sz w:val="24"/>
+          <w:szCs w:val="24"/>
+          <w:lang w:val="es-CR"/>
+        </w:rPr>
+        <w:t xml:space="preserve"> Key</w:t>
+      </w:r>
+    </w:p>
+    <w:p>
+      <w:pPr>
+        <w:numPr>
+          <w:ilvl w:val="0"/>
+          <w:numId w:val="8"/>
+        </w:numPr>
+        <w:spacing w:before="100" w:beforeAutospacing="1" w:after="100" w:afterAutospacing="1" w:line="240" w:lineRule="auto"/>
+        <w:jc w:val="both"/>
+        <w:rPr>
+          <w:rFonts w:ascii="Arial" w:hAnsi="Arial" w:cs="Arial"/>
+          <w:sz w:val="24"/>
+          <w:szCs w:val="24"/>
+        </w:rPr>
+      </w:pPr>
+      <w:proofErr w:type="spellStart"/>
+      <w:r>
+        <w:rPr>
+          <w:rFonts w:ascii="Arial" w:hAnsi="Arial" w:cs="Arial"/>
+          <w:sz w:val="24"/>
+          <w:szCs w:val="24"/>
+        </w:rPr>
+        <w:t>Listes</w:t>
+      </w:r>
+      <w:proofErr w:type="spellEnd"/>
+      <w:r>
+        <w:rPr>
+          <w:rFonts w:ascii="Arial" w:hAnsi="Arial" w:cs="Arial"/>
+          <w:sz w:val="24"/>
+          <w:szCs w:val="24"/>
+        </w:rPr>
+        <w:t xml:space="preserve"> las claves </w:t>
+      </w:r>
+      <w:proofErr w:type="spellStart"/>
+      <w:r>
+        <w:rPr>
+          <w:rFonts w:ascii="Arial" w:hAnsi="Arial" w:cs="Arial"/>
+          <w:sz w:val="24"/>
+          <w:szCs w:val="24"/>
+        </w:rPr>
+        <w:t>foráneas</w:t>
+      </w:r>
+      <w:proofErr w:type="spellEnd"/>
+    </w:p>
+    <w:p>
+      <w:pPr>
+        <w:spacing w:before="100" w:beforeAutospacing="1" w:after="100" w:afterAutospacing="1" w:line="240" w:lineRule="auto"/>
+        <w:ind w:left="360"/>
+        <w:jc w:val="both"/>
+        <w:rPr>
+          <w:rFonts w:ascii="Arial" w:hAnsi="Arial" w:cs="Arial"/>
+          <w:sz w:val="24"/>
+          <w:szCs w:val="24"/>
+          <w:lang w:val="es-CR"/>
+        </w:rPr>
+      </w:pPr>
+      <w:r>
+        <w:rPr>
+          <w:rFonts w:ascii="Arial" w:hAnsi="Arial" w:cs="Arial"/>
+          <w:sz w:val="24"/>
+          <w:szCs w:val="24"/>
+          <w:lang w:val="es-CR"/>
+        </w:rPr>
+        <w:t xml:space="preserve">Tabla </w:t>
+      </w:r>
+      <w:proofErr w:type="spellStart"/>
+      <w:r>
+        <w:rPr>
+          <w:rFonts w:ascii="Arial" w:hAnsi="Arial" w:cs="Arial"/>
+          <w:sz w:val="24"/>
+          <w:szCs w:val="24"/>
+          <w:lang w:val="es-CR"/>
+        </w:rPr>
+        <w:t>peliculas</w:t>
+      </w:r>
+      <w:proofErr w:type="spellEnd"/>
+      <w:r>
+        <w:rPr>
+          <w:rFonts w:ascii="Arial" w:hAnsi="Arial" w:cs="Arial"/>
+          <w:sz w:val="24"/>
+          <w:szCs w:val="24"/>
+          <w:lang w:val="es-CR"/>
+        </w:rPr>
+        <w:t xml:space="preserve">: </w:t>
+      </w:r>
+      <w:proofErr w:type="spellStart"/>
+      <w:r>
+        <w:rPr>
+          <w:rFonts w:ascii="Arial" w:hAnsi="Arial" w:cs="Arial"/>
+          <w:sz w:val="24"/>
+          <w:szCs w:val="24"/>
+          <w:lang w:val="es-CR"/>
+        </w:rPr>
+        <w:t>genero_id</w:t>
+      </w:r>
+      <w:proofErr w:type="spellEnd"/>
+      <w:r>
+        <w:rPr>
+          <w:rFonts w:ascii="Arial" w:hAnsi="Arial" w:cs="Arial"/>
+          <w:sz w:val="24"/>
+          <w:szCs w:val="24"/>
+          <w:lang w:val="es-CR"/>
+        </w:rPr>
+        <w:t xml:space="preserve"> </w:t>
+      </w:r>
+      <w:proofErr w:type="spellStart"/>
+      <w:r>
+        <w:rPr>
+          <w:rFonts w:ascii="Arial" w:hAnsi="Arial" w:cs="Arial"/>
+          <w:sz w:val="24"/>
+          <w:szCs w:val="24"/>
+          <w:lang w:val="es-CR"/>
+        </w:rPr>
+        <w:t>F</w:t>
+      </w:r>
+      <w:r>
+        <w:rPr>
+          <w:rFonts w:ascii="Arial" w:hAnsi="Arial" w:cs="Arial"/>
+          <w:sz w:val="24"/>
+          <w:szCs w:val="24"/>
+          <w:lang w:val="es-CR"/>
+        </w:rPr>
+        <w:t>oreign</w:t>
+      </w:r>
+      <w:proofErr w:type="spellEnd"/>
+      <w:r>
+        <w:rPr>
+          <w:rFonts w:ascii="Arial" w:hAnsi="Arial" w:cs="Arial"/>
+          <w:sz w:val="24"/>
+          <w:szCs w:val="24"/>
+          <w:lang w:val="es-CR"/>
+        </w:rPr>
+        <w:t xml:space="preserve"> Key</w:t>
+      </w:r>
+    </w:p>
+    <w:p>
+      <w:pPr>
+        <w:spacing w:before="100" w:beforeAutospacing="1" w:after="100" w:afterAutospacing="1" w:line="240" w:lineRule="auto"/>
+        <w:ind w:left="360"/>
+        <w:jc w:val="both"/>
+        <w:rPr>
+          <w:rFonts w:ascii="Arial" w:hAnsi="Arial" w:cs="Arial"/>
+          <w:sz w:val="24"/>
+          <w:szCs w:val="24"/>
+          <w:lang w:val="es-CR"/>
+        </w:rPr>
+      </w:pPr>
+      <w:r>
+        <w:rPr>
+          <w:rFonts w:ascii="Arial" w:hAnsi="Arial" w:cs="Arial"/>
+          <w:sz w:val="24"/>
+          <w:szCs w:val="24"/>
+          <w:lang w:val="es-CR"/>
+        </w:rPr>
+        <w:t xml:space="preserve">Tabla intermedia </w:t>
+      </w:r>
+      <w:proofErr w:type="spellStart"/>
+      <w:r>
+        <w:rPr>
+          <w:rFonts w:ascii="Arial" w:hAnsi="Arial" w:cs="Arial"/>
+          <w:sz w:val="24"/>
+          <w:szCs w:val="24"/>
+          <w:lang w:val="es-CR"/>
+        </w:rPr>
+        <w:t>actores_en_peliculas</w:t>
+      </w:r>
+      <w:proofErr w:type="spellEnd"/>
+      <w:r>
+        <w:rPr>
+          <w:rFonts w:ascii="Arial" w:hAnsi="Arial" w:cs="Arial"/>
+          <w:sz w:val="24"/>
+          <w:szCs w:val="24"/>
+          <w:lang w:val="es-CR"/>
+        </w:rPr>
+        <w:t xml:space="preserve">: </w:t>
+      </w:r>
+      <w:proofErr w:type="spellStart"/>
+      <w:r>
+        <w:rPr>
+          <w:rFonts w:ascii="Arial" w:hAnsi="Arial" w:cs="Arial"/>
+          <w:sz w:val="24"/>
+          <w:szCs w:val="24"/>
+          <w:lang w:val="es-CR"/>
+        </w:rPr>
+        <w:t>actor_id</w:t>
+      </w:r>
+      <w:proofErr w:type="spellEnd"/>
+      <w:r>
+        <w:rPr>
+          <w:rFonts w:ascii="Arial" w:hAnsi="Arial" w:cs="Arial"/>
+          <w:sz w:val="24"/>
+          <w:szCs w:val="24"/>
+          <w:lang w:val="es-CR"/>
+        </w:rPr>
+        <w:t xml:space="preserve"> </w:t>
+      </w:r>
+      <w:proofErr w:type="spellStart"/>
+      <w:r>
+        <w:rPr>
+          <w:rFonts w:ascii="Arial" w:hAnsi="Arial" w:cs="Arial"/>
+          <w:sz w:val="24"/>
+          <w:szCs w:val="24"/>
+          <w:lang w:val="es-CR"/>
+        </w:rPr>
+        <w:t>Foreign</w:t>
+      </w:r>
+      <w:proofErr w:type="spellEnd"/>
+      <w:r>
+        <w:rPr>
+          <w:rFonts w:ascii="Arial" w:hAnsi="Arial" w:cs="Arial"/>
+          <w:sz w:val="24"/>
+          <w:szCs w:val="24"/>
+          <w:lang w:val="es-CR"/>
+        </w:rPr>
+        <w:t xml:space="preserve"> Key y </w:t>
+      </w:r>
+      <w:proofErr w:type="spellStart"/>
+      <w:r>
+        <w:rPr>
+          <w:rFonts w:ascii="Arial" w:hAnsi="Arial" w:cs="Arial"/>
+          <w:sz w:val="24"/>
+          <w:szCs w:val="24"/>
+          <w:lang w:val="es-CR"/>
+        </w:rPr>
+        <w:t>película_id</w:t>
+      </w:r>
+      <w:proofErr w:type="spellEnd"/>
+      <w:r>
+        <w:rPr>
+          <w:rFonts w:ascii="Arial" w:hAnsi="Arial" w:cs="Arial"/>
+          <w:sz w:val="24"/>
+          <w:szCs w:val="24"/>
+          <w:lang w:val="es-CR"/>
+        </w:rPr>
+        <w:t xml:space="preserve"> </w:t>
+      </w:r>
+      <w:proofErr w:type="spellStart"/>
+      <w:r>
+        <w:rPr>
+          <w:rFonts w:ascii="Arial" w:hAnsi="Arial" w:cs="Arial"/>
+          <w:sz w:val="24"/>
+          <w:szCs w:val="24"/>
+          <w:lang w:val="es-CR"/>
+        </w:rPr>
+        <w:t>Foreign</w:t>
+      </w:r>
+      <w:proofErr w:type="spellEnd"/>
+      <w:r>
+        <w:rPr>
+          <w:rFonts w:ascii="Arial" w:hAnsi="Arial" w:cs="Arial"/>
+          <w:sz w:val="24"/>
+          <w:szCs w:val="24"/>
+          <w:lang w:val="es-CR"/>
+        </w:rPr>
+        <w:t xml:space="preserve"> Key</w:t>
+      </w:r>
+    </w:p>
+    <w:p>
+      <w:pPr>
+        <w:numPr>
+          <w:ilvl w:val="0"/>
+          <w:numId w:val="8"/>
+        </w:numPr>
+        <w:spacing w:before="100" w:beforeAutospacing="1" w:after="100" w:afterAutospacing="1" w:line="240" w:lineRule="auto"/>
+        <w:jc w:val="both"/>
+        <w:rPr>
+          <w:rFonts w:ascii="Arial" w:hAnsi="Arial" w:cs="Arial"/>
+          <w:sz w:val="24"/>
+          <w:szCs w:val="24"/>
+          <w:lang w:val="es-CR"/>
+        </w:rPr>
+      </w:pPr>
+      <w:r>
+        <w:rPr>
+          <w:rFonts w:ascii="Arial" w:hAnsi="Arial" w:cs="Arial"/>
+          <w:sz w:val="24"/>
+          <w:szCs w:val="24"/>
+          <w:lang w:val="es-CR"/>
+        </w:rPr>
+        <w:t xml:space="preserve">Listes todos los índices que se deben crear usando las buenas prácticas descritas </w:t>
+      </w:r>
+    </w:p>
+    <w:p>
+      <w:pPr>
+        <w:spacing w:before="100" w:beforeAutospacing="1" w:after="0" w:line="240" w:lineRule="auto"/>
+        <w:ind w:left="360"/>
+        <w:rPr>
+          <w:rFonts w:ascii="Arial" w:eastAsia="Times New Roman" w:hAnsi="Arial" w:cs="Arial"/>
+          <w:sz w:val="24"/>
+          <w:szCs w:val="24"/>
+          <w:lang w:val="es-CR"/>
+        </w:rPr>
+      </w:pPr>
+      <w:r>
+        <w:rPr>
+          <w:rFonts w:ascii="Arial" w:eastAsia="Times New Roman" w:hAnsi="Arial" w:cs="Arial"/>
+          <w:sz w:val="24"/>
+          <w:szCs w:val="24"/>
+          <w:lang w:val="es-CR"/>
+        </w:rPr>
+        <w:t xml:space="preserve">Tabla películas: </w:t>
+      </w:r>
+    </w:p>
+    <w:p>
+      <w:pPr>
+        <w:pStyle w:val="ListParagraph"/>
+        <w:numPr>
+          <w:ilvl w:val="0"/>
+          <w:numId w:val="9"/>
+        </w:numPr>
+        <w:spacing w:after="0" w:line="240" w:lineRule="auto"/>
+        <w:rPr>
+          <w:rFonts w:ascii="Arial" w:eastAsia="Times New Roman" w:hAnsi="Arial" w:cs="Arial"/>
+          <w:sz w:val="24"/>
+          <w:szCs w:val="24"/>
+          <w:lang w:val="es-CR"/>
+        </w:rPr>
+      </w:pPr>
+      <w:r>
+        <w:rPr>
+          <w:rFonts w:ascii="Arial" w:eastAsia="Times New Roman" w:hAnsi="Arial" w:cs="Arial"/>
+          <w:sz w:val="24"/>
+          <w:szCs w:val="24"/>
+          <w:lang w:val="es-CR"/>
+        </w:rPr>
+        <w:t>[</w:t>
+      </w:r>
+      <w:proofErr w:type="spellStart"/>
+      <w:r>
+        <w:rPr>
+          <w:rFonts w:ascii="Arial" w:eastAsia="Times New Roman" w:hAnsi="Arial" w:cs="Arial"/>
+          <w:sz w:val="24"/>
+          <w:szCs w:val="24"/>
+          <w:lang w:val="es-CR"/>
+        </w:rPr>
+        <w:t>fecha_estreno</w:t>
+      </w:r>
+      <w:proofErr w:type="spellEnd"/>
+      <w:r>
+        <w:rPr>
+          <w:rFonts w:ascii="Arial" w:eastAsia="Times New Roman" w:hAnsi="Arial" w:cs="Arial"/>
+          <w:sz w:val="24"/>
+          <w:szCs w:val="24"/>
+          <w:lang w:val="es-CR"/>
+        </w:rPr>
+        <w:t xml:space="preserve">] </w:t>
+      </w:r>
+      <w:proofErr w:type="spellStart"/>
+      <w:r>
+        <w:rPr>
+          <w:rFonts w:ascii="Arial" w:eastAsia="Times New Roman" w:hAnsi="Arial" w:cs="Arial"/>
+          <w:sz w:val="24"/>
+          <w:szCs w:val="24"/>
+          <w:lang w:val="es-CR"/>
+        </w:rPr>
+        <w:t>index</w:t>
+      </w:r>
+      <w:proofErr w:type="spellEnd"/>
+      <w:r>
+        <w:rPr>
+          <w:rFonts w:ascii="Arial" w:eastAsia="Times New Roman" w:hAnsi="Arial" w:cs="Arial"/>
+          <w:sz w:val="24"/>
+          <w:szCs w:val="24"/>
+          <w:lang w:val="es-CR"/>
+        </w:rPr>
+        <w:t xml:space="preserve">, </w:t>
+      </w:r>
+    </w:p>
+    <w:p>
+      <w:pPr>
+        <w:pStyle w:val="ListParagraph"/>
+        <w:numPr>
+          <w:ilvl w:val="0"/>
+          <w:numId w:val="9"/>
+        </w:numPr>
+        <w:spacing w:after="0" w:line="240" w:lineRule="auto"/>
+        <w:rPr>
+          <w:rFonts w:ascii="Arial" w:eastAsia="Times New Roman" w:hAnsi="Arial" w:cs="Arial"/>
+          <w:sz w:val="24"/>
+          <w:szCs w:val="24"/>
+          <w:lang w:val="es-CR"/>
+        </w:rPr>
+      </w:pPr>
+      <w:r>
+        <w:rPr>
+          <w:rFonts w:ascii="Arial" w:eastAsia="Times New Roman" w:hAnsi="Arial" w:cs="Arial"/>
+          <w:sz w:val="24"/>
+          <w:szCs w:val="24"/>
+          <w:lang w:val="es-CR"/>
+        </w:rPr>
+        <w:t xml:space="preserve">[director] </w:t>
+      </w:r>
+      <w:proofErr w:type="spellStart"/>
+      <w:r>
+        <w:rPr>
+          <w:rFonts w:ascii="Arial" w:eastAsia="Times New Roman" w:hAnsi="Arial" w:cs="Arial"/>
+          <w:sz w:val="24"/>
+          <w:szCs w:val="24"/>
+          <w:lang w:val="es-CR"/>
+        </w:rPr>
+        <w:t>index</w:t>
+      </w:r>
+      <w:proofErr w:type="spellEnd"/>
+      <w:r>
+        <w:rPr>
+          <w:rFonts w:ascii="Arial" w:eastAsia="Times New Roman" w:hAnsi="Arial" w:cs="Arial"/>
+          <w:sz w:val="24"/>
+          <w:szCs w:val="24"/>
+          <w:lang w:val="es-CR"/>
+        </w:rPr>
+        <w:t xml:space="preserve">, </w:t>
+      </w:r>
+    </w:p>
+    <w:p>
+      <w:pPr>
+        <w:pStyle w:val="ListParagraph"/>
+        <w:numPr>
+          <w:ilvl w:val="0"/>
+          <w:numId w:val="9"/>
+        </w:numPr>
+        <w:spacing w:after="0" w:line="240" w:lineRule="auto"/>
+        <w:rPr>
+          <w:rFonts w:ascii="Arial" w:eastAsia="Times New Roman" w:hAnsi="Arial" w:cs="Arial"/>
+          <w:sz w:val="24"/>
+          <w:szCs w:val="24"/>
+          <w:lang w:val="es-CR"/>
+        </w:rPr>
+      </w:pPr>
+      <w:r>
+        <w:rPr>
+          <w:rFonts w:ascii="Arial" w:eastAsia="Times New Roman" w:hAnsi="Arial" w:cs="Arial"/>
+          <w:sz w:val="24"/>
+          <w:szCs w:val="24"/>
+          <w:lang w:val="es-CR"/>
+        </w:rPr>
+        <w:t>[duración</w:t>
+      </w:r>
+      <w:r>
+        <w:rPr>
+          <w:rFonts w:ascii="Arial" w:eastAsia="Times New Roman" w:hAnsi="Arial" w:cs="Arial"/>
+          <w:sz w:val="24"/>
+          <w:szCs w:val="24"/>
+          <w:lang w:val="es-CR"/>
+        </w:rPr>
+        <w:t>]</w:t>
+      </w:r>
+      <w:r>
+        <w:rPr>
+          <w:rFonts w:ascii="Arial" w:eastAsia="Times New Roman" w:hAnsi="Arial" w:cs="Arial"/>
+          <w:sz w:val="24"/>
+          <w:szCs w:val="24"/>
+          <w:lang w:val="es-CR"/>
+        </w:rPr>
+        <w:t xml:space="preserve"> </w:t>
+      </w:r>
+      <w:proofErr w:type="spellStart"/>
+      <w:r>
+        <w:rPr>
+          <w:rFonts w:ascii="Arial" w:eastAsia="Times New Roman" w:hAnsi="Arial" w:cs="Arial"/>
+          <w:sz w:val="24"/>
+          <w:szCs w:val="24"/>
+          <w:lang w:val="es-CR"/>
+        </w:rPr>
+        <w:t>index</w:t>
+      </w:r>
+      <w:proofErr w:type="spellEnd"/>
+      <w:r>
+        <w:rPr>
+          <w:rFonts w:ascii="Arial" w:eastAsia="Times New Roman" w:hAnsi="Arial" w:cs="Arial"/>
+          <w:sz w:val="24"/>
+          <w:szCs w:val="24"/>
+          <w:lang w:val="es-CR"/>
+        </w:rPr>
+        <w:t>,</w:t>
+      </w:r>
+    </w:p>
+    <w:p>
+      <w:pPr>
+        <w:pStyle w:val="ListParagraph"/>
+        <w:numPr>
+          <w:ilvl w:val="0"/>
+          <w:numId w:val="9"/>
+        </w:numPr>
+        <w:spacing w:after="0" w:line="240" w:lineRule="auto"/>
+        <w:rPr>
+          <w:rFonts w:ascii="Arial" w:eastAsia="Times New Roman" w:hAnsi="Arial" w:cs="Arial"/>
+          <w:sz w:val="24"/>
+          <w:szCs w:val="24"/>
+          <w:lang w:val="es-CR"/>
+        </w:rPr>
+      </w:pPr>
+      <w:r>
+        <w:rPr>
+          <w:rFonts w:ascii="Arial" w:eastAsia="Times New Roman" w:hAnsi="Arial" w:cs="Arial"/>
+          <w:sz w:val="24"/>
+          <w:szCs w:val="24"/>
+          <w:lang w:val="es-CR"/>
+        </w:rPr>
+        <w:t>[</w:t>
+      </w:r>
+      <w:proofErr w:type="spellStart"/>
+      <w:r>
+        <w:rPr>
+          <w:rFonts w:ascii="Arial" w:eastAsia="Times New Roman" w:hAnsi="Arial" w:cs="Arial"/>
+          <w:sz w:val="24"/>
+          <w:szCs w:val="24"/>
+          <w:lang w:val="es-CR"/>
+        </w:rPr>
+        <w:t>fecha_estreno</w:t>
+      </w:r>
+      <w:proofErr w:type="spellEnd"/>
+      <w:r>
+        <w:rPr>
+          <w:rFonts w:ascii="Arial" w:eastAsia="Times New Roman" w:hAnsi="Arial" w:cs="Arial"/>
+          <w:sz w:val="24"/>
+          <w:szCs w:val="24"/>
+          <w:lang w:val="es-CR"/>
+        </w:rPr>
+        <w:t xml:space="preserve">, director] </w:t>
+      </w:r>
+      <w:proofErr w:type="spellStart"/>
+      <w:r>
+        <w:rPr>
+          <w:rFonts w:ascii="Arial" w:eastAsia="Times New Roman" w:hAnsi="Arial" w:cs="Arial"/>
+          <w:sz w:val="24"/>
+          <w:szCs w:val="24"/>
+          <w:lang w:val="es-CR"/>
+        </w:rPr>
+        <w:t>index</w:t>
+      </w:r>
+      <w:proofErr w:type="spellEnd"/>
+      <w:r>
+        <w:rPr>
+          <w:rFonts w:ascii="Arial" w:eastAsia="Times New Roman" w:hAnsi="Arial" w:cs="Arial"/>
+          <w:sz w:val="24"/>
+          <w:szCs w:val="24"/>
+          <w:lang w:val="es-CR"/>
+        </w:rPr>
+        <w:t>,</w:t>
+      </w:r>
+    </w:p>
+    <w:p>
+      <w:pPr>
+        <w:pStyle w:val="ListParagraph"/>
+        <w:numPr>
+          <w:ilvl w:val="0"/>
+          <w:numId w:val="9"/>
+        </w:numPr>
+        <w:spacing w:after="0" w:line="240" w:lineRule="auto"/>
+        <w:rPr>
+          <w:rFonts w:ascii="Arial" w:eastAsia="Times New Roman" w:hAnsi="Arial" w:cs="Arial"/>
+          <w:sz w:val="24"/>
+          <w:szCs w:val="24"/>
+          <w:lang w:val="es-CR"/>
+        </w:rPr>
+      </w:pPr>
+      <w:r>
+        <w:rPr>
+          <w:rFonts w:ascii="Arial" w:eastAsia="Times New Roman" w:hAnsi="Arial" w:cs="Arial"/>
+          <w:sz w:val="24"/>
+          <w:szCs w:val="24"/>
+          <w:lang w:val="es-CR"/>
+        </w:rPr>
+        <w:t>[</w:t>
+      </w:r>
+      <w:proofErr w:type="spellStart"/>
+      <w:r>
+        <w:rPr>
+          <w:rFonts w:ascii="Arial" w:eastAsia="Times New Roman" w:hAnsi="Arial" w:cs="Arial"/>
+          <w:sz w:val="24"/>
+          <w:szCs w:val="24"/>
+          <w:lang w:val="es-CR"/>
+        </w:rPr>
+        <w:t>fecha_estreno</w:t>
+      </w:r>
+      <w:proofErr w:type="spellEnd"/>
+      <w:r>
+        <w:rPr>
+          <w:rFonts w:ascii="Arial" w:eastAsia="Times New Roman" w:hAnsi="Arial" w:cs="Arial"/>
+          <w:sz w:val="24"/>
+          <w:szCs w:val="24"/>
+          <w:lang w:val="es-CR"/>
+        </w:rPr>
+        <w:t xml:space="preserve">, </w:t>
+      </w:r>
+      <w:proofErr w:type="spellStart"/>
+      <w:r>
+        <w:rPr>
+          <w:rFonts w:ascii="Arial" w:eastAsia="Times New Roman" w:hAnsi="Arial" w:cs="Arial"/>
+          <w:sz w:val="24"/>
+          <w:szCs w:val="24"/>
+          <w:lang w:val="es-CR"/>
+        </w:rPr>
+        <w:t>duracion</w:t>
+      </w:r>
+      <w:proofErr w:type="spellEnd"/>
+      <w:r>
+        <w:rPr>
+          <w:rFonts w:ascii="Arial" w:eastAsia="Times New Roman" w:hAnsi="Arial" w:cs="Arial"/>
+          <w:sz w:val="24"/>
+          <w:szCs w:val="24"/>
+          <w:lang w:val="es-CR"/>
+        </w:rPr>
+        <w:t xml:space="preserve">] </w:t>
+      </w:r>
+      <w:proofErr w:type="spellStart"/>
+      <w:r>
+        <w:rPr>
+          <w:rFonts w:ascii="Arial" w:eastAsia="Times New Roman" w:hAnsi="Arial" w:cs="Arial"/>
+          <w:sz w:val="24"/>
+          <w:szCs w:val="24"/>
+          <w:lang w:val="es-CR"/>
+        </w:rPr>
+        <w:t>index</w:t>
+      </w:r>
+      <w:proofErr w:type="spellEnd"/>
+      <w:r>
+        <w:rPr>
+          <w:rFonts w:ascii="Arial" w:eastAsia="Times New Roman" w:hAnsi="Arial" w:cs="Arial"/>
+          <w:sz w:val="24"/>
+          <w:szCs w:val="24"/>
+          <w:lang w:val="es-CR"/>
+        </w:rPr>
+        <w:t>,</w:t>
+      </w:r>
+    </w:p>
+    <w:p>
+      <w:pPr>
+        <w:pStyle w:val="ListParagraph"/>
+        <w:numPr>
+          <w:ilvl w:val="0"/>
+          <w:numId w:val="9"/>
+        </w:numPr>
+        <w:spacing w:after="0" w:line="240" w:lineRule="auto"/>
+        <w:rPr>
+          <w:rFonts w:ascii="Arial" w:eastAsia="Times New Roman" w:hAnsi="Arial" w:cs="Arial"/>
+          <w:sz w:val="24"/>
+          <w:szCs w:val="24"/>
+          <w:lang w:val="es-CR"/>
+        </w:rPr>
+      </w:pPr>
+      <w:r>
+        <w:rPr>
+          <w:rFonts w:ascii="Arial" w:eastAsia="Times New Roman" w:hAnsi="Arial" w:cs="Arial"/>
+          <w:sz w:val="24"/>
+          <w:szCs w:val="24"/>
+          <w:lang w:val="es-CR"/>
+        </w:rPr>
+        <w:t xml:space="preserve">[director, </w:t>
+      </w:r>
+      <w:proofErr w:type="spellStart"/>
+      <w:r>
+        <w:rPr>
+          <w:rFonts w:ascii="Arial" w:eastAsia="Times New Roman" w:hAnsi="Arial" w:cs="Arial"/>
+          <w:sz w:val="24"/>
+          <w:szCs w:val="24"/>
+          <w:lang w:val="es-CR"/>
+        </w:rPr>
+        <w:t>duracion</w:t>
+      </w:r>
+      <w:proofErr w:type="spellEnd"/>
+      <w:r>
+        <w:rPr>
+          <w:rFonts w:ascii="Arial" w:eastAsia="Times New Roman" w:hAnsi="Arial" w:cs="Arial"/>
+          <w:sz w:val="24"/>
+          <w:szCs w:val="24"/>
+          <w:lang w:val="es-CR"/>
+        </w:rPr>
+        <w:t xml:space="preserve">] </w:t>
+      </w:r>
+      <w:proofErr w:type="spellStart"/>
+      <w:r>
+        <w:rPr>
+          <w:rFonts w:ascii="Arial" w:eastAsia="Times New Roman" w:hAnsi="Arial" w:cs="Arial"/>
+          <w:sz w:val="24"/>
+          <w:szCs w:val="24"/>
+          <w:lang w:val="es-CR"/>
+        </w:rPr>
+        <w:t>index</w:t>
+      </w:r>
+      <w:proofErr w:type="spellEnd"/>
+    </w:p>
+    <w:p>
+      <w:pPr>
+        <w:spacing w:after="0" w:line="240" w:lineRule="auto"/>
+        <w:ind w:left="360"/>
+        <w:rPr>
+          <w:rFonts w:ascii="Arial" w:eastAsia="Times New Roman" w:hAnsi="Arial" w:cs="Arial"/>
+          <w:sz w:val="24"/>
+          <w:szCs w:val="24"/>
+          <w:lang w:val="es-CR"/>
+        </w:rPr>
+      </w:pPr>
+    </w:p>
+    <w:p>
+      <w:pPr>
+        <w:spacing w:after="0" w:line="240" w:lineRule="auto"/>
+        <w:ind w:left="360"/>
+        <w:rPr>
+          <w:rFonts w:ascii="Arial" w:eastAsia="Times New Roman" w:hAnsi="Arial" w:cs="Arial"/>
+          <w:sz w:val="24"/>
+          <w:szCs w:val="24"/>
+          <w:lang w:val="es-CR"/>
+        </w:rPr>
+      </w:pPr>
+      <w:r>
+        <w:rPr>
+          <w:rFonts w:ascii="Arial" w:eastAsia="Times New Roman" w:hAnsi="Arial" w:cs="Arial"/>
+          <w:sz w:val="24"/>
+          <w:szCs w:val="24"/>
+          <w:lang w:val="es-CR"/>
+        </w:rPr>
+        <w:t>Tabla actores:</w:t>
+      </w:r>
+    </w:p>
+    <w:p>
+      <w:pPr>
+        <w:spacing w:after="0" w:line="240" w:lineRule="auto"/>
+        <w:ind w:left="360"/>
+        <w:rPr>
+          <w:rFonts w:ascii="Arial" w:eastAsia="Times New Roman" w:hAnsi="Arial" w:cs="Arial"/>
+          <w:sz w:val="24"/>
+          <w:szCs w:val="24"/>
+          <w:lang w:val="es-CR"/>
+        </w:rPr>
+      </w:pPr>
+      <w:r>
+        <w:rPr>
+          <w:rFonts w:ascii="Arial" w:eastAsia="Times New Roman" w:hAnsi="Arial" w:cs="Arial"/>
+          <w:sz w:val="24"/>
+          <w:szCs w:val="24"/>
+          <w:lang w:val="es-CR"/>
+        </w:rPr>
+        <w:t>- [</w:t>
+      </w:r>
+      <w:proofErr w:type="spellStart"/>
+      <w:r>
+        <w:rPr>
+          <w:rFonts w:ascii="Arial" w:eastAsia="Times New Roman" w:hAnsi="Arial" w:cs="Arial"/>
+          <w:sz w:val="24"/>
+          <w:szCs w:val="24"/>
+          <w:lang w:val="es-CR"/>
+        </w:rPr>
+        <w:t>fecha_nacimiento</w:t>
+      </w:r>
+      <w:proofErr w:type="spellEnd"/>
+      <w:r>
+        <w:rPr>
+          <w:rFonts w:ascii="Arial" w:eastAsia="Times New Roman" w:hAnsi="Arial" w:cs="Arial"/>
+          <w:sz w:val="24"/>
+          <w:szCs w:val="24"/>
+          <w:lang w:val="es-CR"/>
+        </w:rPr>
+        <w:t xml:space="preserve">] </w:t>
+      </w:r>
+      <w:proofErr w:type="spellStart"/>
+      <w:r>
+        <w:rPr>
+          <w:rFonts w:ascii="Arial" w:eastAsia="Times New Roman" w:hAnsi="Arial" w:cs="Arial"/>
+          <w:sz w:val="24"/>
+          <w:szCs w:val="24"/>
+          <w:lang w:val="es-CR"/>
+        </w:rPr>
+        <w:t>index</w:t>
+      </w:r>
+      <w:proofErr w:type="spellEnd"/>
+    </w:p>
+    <w:p>
+      <w:pPr>
+        <w:spacing w:before="100" w:beforeAutospacing="1" w:after="100" w:afterAutospacing="1" w:line="240" w:lineRule="auto"/>
+        <w:ind w:left="1440"/>
+        <w:rPr>
+          <w:rFonts w:ascii="Arial" w:eastAsia="Times New Roman" w:hAnsi="Arial" w:cs="Arial"/>
+          <w:sz w:val="24"/>
+          <w:szCs w:val="24"/>
+          <w:lang w:val="es-CR"/>
+        </w:rPr>
+      </w:pPr>
+      <w:r>
+        <w:rPr>
+          <w:rFonts w:ascii="Arial" w:eastAsia="Times New Roman" w:hAnsi="Arial" w:cs="Arial"/>
+          <w:sz w:val="24"/>
+          <w:szCs w:val="24"/>
+          <w:lang w:val="es-CR"/>
+        </w:rPr>
+        <w:t>2.6. ¿Sabías que?</w:t>
+      </w:r>
+    </w:p>
+    <w:p>
+      <w:pPr>
+        <w:spacing w:before="100" w:beforeAutospacing="1" w:after="100" w:afterAutospacing="1" w:line="240" w:lineRule="auto"/>
+        <w:jc w:val="both"/>
+        <w:rPr>
+          <w:rFonts w:ascii="Arial" w:hAnsi="Arial" w:cs="Arial"/>
+          <w:b/>
+          <w:bCs/>
+          <w:sz w:val="24"/>
+          <w:szCs w:val="24"/>
+          <w:lang w:val="es-CR"/>
+        </w:rPr>
+      </w:pPr>
+      <w:r>
+        <w:rPr>
+          <w:rFonts w:ascii="Arial" w:hAnsi="Arial" w:cs="Arial"/>
+          <w:b/>
+          <w:bCs/>
+          <w:sz w:val="24"/>
+          <w:szCs w:val="24"/>
+          <w:lang w:val="es-CR"/>
+        </w:rPr>
+        <w:t>Cápsula de conocimiento</w:t>
+      </w:r>
+    </w:p>
+    <w:p>
+      <w:pPr>
+        <w:spacing w:before="100" w:beforeAutospacing="1" w:after="100" w:afterAutospacing="1" w:line="240" w:lineRule="auto"/>
+        <w:jc w:val="center"/>
+        <w:rPr>
+          <w:rFonts w:ascii="Arial" w:hAnsi="Arial" w:cs="Arial"/>
+          <w:b/>
+          <w:bCs/>
+          <w:sz w:val="24"/>
+          <w:szCs w:val="24"/>
+          <w:lang w:val="es-CR"/>
+        </w:rPr>
+      </w:pPr>
+      <w:r>
+        <w:rPr>
+          <w:rFonts w:ascii="Arial" w:hAnsi="Arial" w:cs="Arial"/>
+          <w:b/>
+          <w:bCs/>
+          <w:sz w:val="24"/>
+          <w:szCs w:val="24"/>
+          <w:lang w:val="es-CR"/>
+        </w:rPr>
+        <w:lastRenderedPageBreak/>
+        <w:t>Pasos para definir una base de datos consistente</w:t>
+      </w:r>
+    </w:p>
+    <w:p>
+      <w:pPr>
+        <w:spacing w:before="100" w:beforeAutospacing="1" w:after="100" w:afterAutospacing="1" w:line="240" w:lineRule="auto"/>
+        <w:jc w:val="both"/>
+        <w:rPr>
+          <w:rFonts w:ascii="Arial" w:hAnsi="Arial" w:cs="Arial"/>
+          <w:sz w:val="24"/>
+          <w:szCs w:val="24"/>
+          <w:lang w:val="es-CR"/>
+        </w:rPr>
+      </w:pPr>
+      <w:r>
+        <w:rPr>
+          <w:rFonts w:ascii="Arial" w:hAnsi="Arial" w:cs="Arial"/>
+          <w:sz w:val="24"/>
+          <w:szCs w:val="24"/>
+          <w:lang w:val="es-CR"/>
+        </w:rPr>
+        <w:t xml:space="preserve">La construcción de una base de datos se puede ver como un proceso sistemático que está compuesto de una serie de pasos bien definidos, los cuales vamos a describir a continuación. </w:t>
+      </w:r>
+    </w:p>
+    <w:p>
+      <w:pPr>
+        <w:spacing w:before="100" w:beforeAutospacing="1" w:after="100" w:afterAutospacing="1" w:line="240" w:lineRule="auto"/>
+        <w:jc w:val="both"/>
+        <w:rPr>
+          <w:rFonts w:ascii="Arial" w:hAnsi="Arial" w:cs="Arial"/>
+          <w:sz w:val="24"/>
+          <w:szCs w:val="24"/>
+          <w:lang w:val="es-CR"/>
+        </w:rPr>
+      </w:pPr>
+      <w:r>
+        <w:rPr>
+          <w:rFonts w:ascii="Arial" w:hAnsi="Arial" w:cs="Arial"/>
+          <w:sz w:val="24"/>
+          <w:szCs w:val="24"/>
+          <w:lang w:val="es-CR"/>
+        </w:rPr>
+        <w:drawing>
+          <wp:inline distT="0" distB="0" distL="0" distR="0" wp14:anchorId="7FA81AC3" wp14:editId="5F17A3EA">
+            <wp:extent cx="402582" cy="317500"/>
+            <wp:effectExtent l="0" t="0" r="0" b="6350"/>
+            <wp:docPr id="17" name="Picture 17"/>
+            <wp:cNvGraphicFramePr>
+              <a:graphicFrameLocks xmlns:a="http://schemas.openxmlformats.org/drawingml/2006/main" noChangeAspect="1"/>
+            </wp:cNvGraphicFramePr>
+            <a:graphic xmlns:a="http://schemas.openxmlformats.org/drawingml/2006/main">
+              <a:graphicData uri="http://schemas.openxmlformats.org/drawingml/2006/picture">
+                <pic:pic xmlns:pic="http://schemas.openxmlformats.org/drawingml/2006/picture">
+                  <pic:nvPicPr>
+                    <pic:cNvPr id="0" name="Picture 3"/>
+                    <pic:cNvPicPr>
+                      <a:picLocks noChangeAspect="1" noChangeArrowheads="1"/>
+                    </pic:cNvPicPr>
+                  </pic:nvPicPr>
+                  <pic:blipFill>
+                    <a:blip r:embed="rId14" cstate="print">
+                      <a:extLst>
+                        <a:ext uri="{28A0092B-C50C-407E-A947-70E740481C1C}">
+                          <a14:useLocalDpi xmlns:a14="http://schemas.microsoft.com/office/drawing/2010/main" val="0"/>
+                        </a:ext>
+                      </a:extLst>
+                    </a:blip>
+                    <a:srcRect/>
+                    <a:stretch>
+                      <a:fillRect/>
+                    </a:stretch>
+                  </pic:blipFill>
+                  <pic:spPr bwMode="auto">
+                    <a:xfrm>
+                      <a:off x="0" y="0"/>
+                      <a:ext cx="446017" cy="351755"/>
+                    </a:xfrm>
+                    <a:prstGeom prst="rect">
+                      <a:avLst/>
+                    </a:prstGeom>
+                    <a:noFill/>
+                    <a:ln>
+                      <a:noFill/>
+                    </a:ln>
+                  </pic:spPr>
+                </pic:pic>
+              </a:graphicData>
+            </a:graphic>
+          </wp:inline>
+        </w:drawing>
+      </w:r>
+    </w:p>
+    <w:p>
+      <w:pPr>
+        <w:spacing w:before="100" w:beforeAutospacing="1" w:after="100" w:afterAutospacing="1" w:line="240" w:lineRule="auto"/>
+        <w:jc w:val="both"/>
+        <w:rPr>
+          <w:rFonts w:ascii="Arial" w:hAnsi="Arial" w:cs="Arial"/>
+          <w:sz w:val="24"/>
+          <w:szCs w:val="24"/>
+          <w:lang w:val="es-CR"/>
+        </w:rPr>
+      </w:pPr>
+      <w:r>
+        <w:rPr>
+          <w:rFonts w:ascii="Arial" w:hAnsi="Arial" w:cs="Arial"/>
+          <w:sz w:val="24"/>
+          <w:szCs w:val="24"/>
+          <w:lang w:val="es-CR"/>
+        </w:rPr>
+        <w:t xml:space="preserve">Definir entidades y sus atributos: Luego de identificar los datos en nuestro problema debemos definir las entidades que agrupan esos datos, de forma tal que tengan sentido en nuestro problema. Ejemplo de entidades son estudiantes en un sistema de control de estudios y miembros en un sistema para el control de miembros de un gimnasio. Cada una de estas entidades tienen atributos los cuales se generan a partir de la identificación de los datos de nuestro problema. Por ejemplo, un atributo del </w:t>
+      </w:r>
+      <w:proofErr w:type="spellStart"/>
+      <w:r>
+        <w:rPr>
+          <w:rFonts w:ascii="Arial" w:hAnsi="Arial" w:cs="Arial"/>
+          <w:sz w:val="24"/>
+          <w:szCs w:val="24"/>
+          <w:lang w:val="es-CR"/>
+        </w:rPr>
+        <w:t>estudiante</w:t>
+      </w:r>
+      <w:proofErr w:type="spellEnd"/>
+      <w:r>
+        <w:rPr>
+          <w:rFonts w:ascii="Arial" w:hAnsi="Arial" w:cs="Arial"/>
+          <w:sz w:val="24"/>
+          <w:szCs w:val="24"/>
+          <w:lang w:val="es-CR"/>
+        </w:rPr>
+        <w:t xml:space="preserve"> es </w:t>
+      </w:r>
+      <w:proofErr w:type="spellStart"/>
+      <w:r>
+        <w:rPr>
+          <w:rFonts w:ascii="Arial" w:hAnsi="Arial" w:cs="Arial"/>
+          <w:sz w:val="24"/>
+          <w:szCs w:val="24"/>
+          <w:lang w:val="es-CR"/>
+        </w:rPr>
+        <w:t>su</w:t>
+      </w:r>
+      <w:proofErr w:type="spellEnd"/>
+      <w:r>
+        <w:rPr>
+          <w:rFonts w:ascii="Arial" w:hAnsi="Arial" w:cs="Arial"/>
+          <w:sz w:val="24"/>
+          <w:szCs w:val="24"/>
+          <w:lang w:val="es-CR"/>
+        </w:rPr>
+        <w:t xml:space="preserve"> </w:t>
+      </w:r>
+      <w:proofErr w:type="spellStart"/>
+      <w:r>
+        <w:rPr>
+          <w:rFonts w:ascii="Arial" w:hAnsi="Arial" w:cs="Arial"/>
+          <w:sz w:val="24"/>
+          <w:szCs w:val="24"/>
+          <w:lang w:val="es-CR"/>
+        </w:rPr>
+        <w:t>nombre</w:t>
+      </w:r>
+      <w:proofErr w:type="spellEnd"/>
+      <w:r>
+        <w:rPr>
+          <w:rFonts w:ascii="Arial" w:hAnsi="Arial" w:cs="Arial"/>
+          <w:sz w:val="24"/>
+          <w:szCs w:val="24"/>
+          <w:lang w:val="es-CR"/>
+        </w:rPr>
+        <w:t xml:space="preserve">. </w:t>
+      </w:r>
+    </w:p>
+    <w:p>
+      <w:pPr>
+        <w:spacing w:before="100" w:beforeAutospacing="1" w:after="100" w:afterAutospacing="1" w:line="240" w:lineRule="auto"/>
+        <w:jc w:val="both"/>
+        <w:rPr>
+          <w:rFonts w:ascii="Arial" w:hAnsi="Arial" w:cs="Arial"/>
+          <w:sz w:val="24"/>
+          <w:szCs w:val="24"/>
+          <w:lang w:val="es-CR"/>
+        </w:rPr>
+      </w:pPr>
+      <w:r>
+        <w:rPr>
+          <w:rFonts w:ascii="Arial" w:hAnsi="Arial" w:cs="Arial"/>
+          <w:sz w:val="24"/>
+          <w:szCs w:val="24"/>
+          <w:lang w:val="es-CR"/>
+        </w:rPr>
+        <w:drawing>
+          <wp:inline distT="0" distB="0" distL="0" distR="0" wp14:anchorId="6F17A4F8" wp14:editId="0521BEB4">
+            <wp:extent cx="391795" cy="308993"/>
+            <wp:effectExtent l="0" t="0" r="8255" b="0"/>
+            <wp:docPr id="16" name="Picture 16"/>
+            <wp:cNvGraphicFramePr>
+              <a:graphicFrameLocks xmlns:a="http://schemas.openxmlformats.org/drawingml/2006/main" noChangeAspect="1"/>
+            </wp:cNvGraphicFramePr>
+            <a:graphic xmlns:a="http://schemas.openxmlformats.org/drawingml/2006/main">
+              <a:graphicData uri="http://schemas.openxmlformats.org/drawingml/2006/picture">
+                <pic:pic xmlns:pic="http://schemas.openxmlformats.org/drawingml/2006/picture">
+                  <pic:nvPicPr>
+                    <pic:cNvPr id="0" name="Picture 4"/>
+                    <pic:cNvPicPr>
+                      <a:picLocks noChangeAspect="1" noChangeArrowheads="1"/>
+                    </pic:cNvPicPr>
+                  </pic:nvPicPr>
+                  <pic:blipFill>
+                    <a:blip r:embed="rId15" cstate="print">
+                      <a:extLst>
+                        <a:ext uri="{28A0092B-C50C-407E-A947-70E740481C1C}">
+                          <a14:useLocalDpi xmlns:a14="http://schemas.microsoft.com/office/drawing/2010/main" val="0"/>
+                        </a:ext>
+                      </a:extLst>
+                    </a:blip>
+                    <a:srcRect/>
+                    <a:stretch>
+                      <a:fillRect/>
+                    </a:stretch>
+                  </pic:blipFill>
+                  <pic:spPr bwMode="auto">
+                    <a:xfrm>
+                      <a:off x="0" y="0"/>
+                      <a:ext cx="431009" cy="339919"/>
+                    </a:xfrm>
+                    <a:prstGeom prst="rect">
+                      <a:avLst/>
+                    </a:prstGeom>
+                    <a:noFill/>
+                    <a:ln>
+                      <a:noFill/>
+                    </a:ln>
+                  </pic:spPr>
+                </pic:pic>
+              </a:graphicData>
+            </a:graphic>
+          </wp:inline>
+        </w:drawing>
+      </w:r>
+    </w:p>
+    <w:p>
+      <w:pPr>
+        <w:spacing w:before="100" w:beforeAutospacing="1" w:after="100" w:afterAutospacing="1" w:line="240" w:lineRule="auto"/>
+        <w:jc w:val="both"/>
+        <w:rPr>
+          <w:rFonts w:ascii="Arial" w:hAnsi="Arial" w:cs="Arial"/>
+          <w:sz w:val="24"/>
+          <w:szCs w:val="24"/>
+          <w:lang w:val="es-CR"/>
+        </w:rPr>
+      </w:pPr>
+      <w:r>
+        <w:rPr>
+          <w:rFonts w:ascii="Arial" w:hAnsi="Arial" w:cs="Arial"/>
+          <w:sz w:val="24"/>
+          <w:szCs w:val="24"/>
+          <w:lang w:val="es-CR"/>
+        </w:rPr>
+        <w:t xml:space="preserve">Definir tablas y campos: Existe una correspondencia entre las tablas y entidades, en este paso debemos representar las entidades como tablas en la base de datos y los atributos como campos en dichas tablas. Por ejemplo, la entidad estudiante se puede convertir en la tabla estudiantes y su atributo nombre sería un campo en dicha tabla. </w:t>
+      </w:r>
+    </w:p>
+    <w:p>
+      <w:pPr>
+        <w:spacing w:before="100" w:beforeAutospacing="1" w:after="100" w:afterAutospacing="1" w:line="240" w:lineRule="auto"/>
+        <w:jc w:val="both"/>
+        <w:rPr>
+          <w:rFonts w:ascii="Arial" w:hAnsi="Arial" w:cs="Arial"/>
+          <w:sz w:val="24"/>
+          <w:szCs w:val="24"/>
+          <w:lang w:val="es-CR"/>
+        </w:rPr>
+      </w:pPr>
+      <w:r>
+        <w:rPr>
+          <w:rFonts w:ascii="Arial" w:hAnsi="Arial" w:cs="Arial"/>
+          <w:sz w:val="24"/>
+          <w:szCs w:val="24"/>
+          <w:lang w:val="es-CR"/>
+        </w:rPr>
+        <w:drawing>
+          <wp:inline distT="0" distB="0" distL="0" distR="0" wp14:anchorId="7920C14A" wp14:editId="3127DD66">
+            <wp:extent cx="456702" cy="360182"/>
+            <wp:effectExtent l="0" t="0" r="635" b="1905"/>
+            <wp:docPr id="15" name="Picture 15"/>
+            <wp:cNvGraphicFramePr>
+              <a:graphicFrameLocks xmlns:a="http://schemas.openxmlformats.org/drawingml/2006/main" noChangeAspect="1"/>
+            </wp:cNvGraphicFramePr>
+            <a:graphic xmlns:a="http://schemas.openxmlformats.org/drawingml/2006/main">
+              <a:graphicData uri="http://schemas.openxmlformats.org/drawingml/2006/picture">
+                <pic:pic xmlns:pic="http://schemas.openxmlformats.org/drawingml/2006/picture">
+                  <pic:nvPicPr>
+                    <pic:cNvPr id="0" name="Picture 5"/>
+                    <pic:cNvPicPr>
+                      <a:picLocks noChangeAspect="1" noChangeArrowheads="1"/>
+                    </pic:cNvPicPr>
+                  </pic:nvPicPr>
+                  <pic:blipFill>
+                    <a:blip r:embed="rId16" cstate="print">
+                      <a:extLst>
+                        <a:ext uri="{28A0092B-C50C-407E-A947-70E740481C1C}">
+                          <a14:useLocalDpi xmlns:a14="http://schemas.microsoft.com/office/drawing/2010/main" val="0"/>
+                        </a:ext>
+                      </a:extLst>
+                    </a:blip>
+                    <a:srcRect/>
+                    <a:stretch>
+                      <a:fillRect/>
+                    </a:stretch>
+                  </pic:blipFill>
+                  <pic:spPr bwMode="auto">
+                    <a:xfrm>
+                      <a:off x="0" y="0"/>
+                      <a:ext cx="469205" cy="370043"/>
+                    </a:xfrm>
+                    <a:prstGeom prst="rect">
+                      <a:avLst/>
+                    </a:prstGeom>
+                    <a:noFill/>
+                    <a:ln>
+                      <a:noFill/>
+                    </a:ln>
+                  </pic:spPr>
+                </pic:pic>
+              </a:graphicData>
+            </a:graphic>
+          </wp:inline>
+        </w:drawing>
+      </w:r>
+    </w:p>
+    <w:p>
+      <w:pPr>
+        <w:spacing w:before="100" w:beforeAutospacing="1" w:after="100" w:afterAutospacing="1" w:line="240" w:lineRule="auto"/>
+        <w:jc w:val="both"/>
+        <w:rPr>
+          <w:rFonts w:ascii="Arial" w:hAnsi="Arial" w:cs="Arial"/>
+          <w:sz w:val="24"/>
+          <w:szCs w:val="24"/>
+          <w:lang w:val="es-CR"/>
+        </w:rPr>
+      </w:pPr>
+      <w:r>
+        <w:rPr>
+          <w:rFonts w:ascii="Arial" w:hAnsi="Arial" w:cs="Arial"/>
+          <w:sz w:val="24"/>
+          <w:szCs w:val="24"/>
+          <w:lang w:val="es-CR"/>
+        </w:rPr>
+        <w:t xml:space="preserve">Definir campos: Cada campo en la tabla debe tener un tipo, tales como el tipo entero. Existen un conjunto de tipos básicos, pero cada manejador de base de datos puede incluir algunos otros. </w:t>
+      </w:r>
+    </w:p>
+    <w:p>
+      <w:pPr>
+        <w:spacing w:before="100" w:beforeAutospacing="1" w:after="100" w:afterAutospacing="1" w:line="240" w:lineRule="auto"/>
+        <w:jc w:val="both"/>
+        <w:rPr>
+          <w:rFonts w:ascii="Arial" w:hAnsi="Arial" w:cs="Arial"/>
+          <w:sz w:val="24"/>
+          <w:szCs w:val="24"/>
+          <w:lang w:val="es-CR"/>
+        </w:rPr>
+      </w:pPr>
+      <w:r>
+        <w:rPr>
+          <w:rFonts w:ascii="Arial" w:hAnsi="Arial" w:cs="Arial"/>
+          <w:sz w:val="24"/>
+          <w:szCs w:val="24"/>
+          <w:lang w:val="es-CR"/>
+        </w:rPr>
+        <w:drawing>
+          <wp:inline distT="0" distB="0" distL="0" distR="0" wp14:anchorId="78A4362E" wp14:editId="70DE5BE1">
+            <wp:extent cx="483099" cy="381000"/>
+            <wp:effectExtent l="0" t="0" r="0" b="0"/>
+            <wp:docPr id="14" name="Picture 14"/>
+            <wp:cNvGraphicFramePr>
+              <a:graphicFrameLocks xmlns:a="http://schemas.openxmlformats.org/drawingml/2006/main" noChangeAspect="1"/>
+            </wp:cNvGraphicFramePr>
+            <a:graphic xmlns:a="http://schemas.openxmlformats.org/drawingml/2006/main">
+              <a:graphicData uri="http://schemas.openxmlformats.org/drawingml/2006/picture">
+                <pic:pic xmlns:pic="http://schemas.openxmlformats.org/drawingml/2006/picture">
+                  <pic:nvPicPr>
+                    <pic:cNvPr id="0" name="Picture 6"/>
+                    <pic:cNvPicPr>
+                      <a:picLocks noChangeAspect="1" noChangeArrowheads="1"/>
+                    </pic:cNvPicPr>
+                  </pic:nvPicPr>
+                  <pic:blipFill>
+                    <a:blip r:embed="rId17" cstate="print">
+                      <a:extLst>
+                        <a:ext uri="{28A0092B-C50C-407E-A947-70E740481C1C}">
+                          <a14:useLocalDpi xmlns:a14="http://schemas.microsoft.com/office/drawing/2010/main" val="0"/>
+                        </a:ext>
+                      </a:extLst>
+                    </a:blip>
+                    <a:srcRect/>
+                    <a:stretch>
+                      <a:fillRect/>
+                    </a:stretch>
+                  </pic:blipFill>
+                  <pic:spPr bwMode="auto">
+                    <a:xfrm>
+                      <a:off x="0" y="0"/>
+                      <a:ext cx="505954" cy="399024"/>
+                    </a:xfrm>
+                    <a:prstGeom prst="rect">
+                      <a:avLst/>
+                    </a:prstGeom>
+                    <a:noFill/>
+                    <a:ln>
+                      <a:noFill/>
+                    </a:ln>
+                  </pic:spPr>
+                </pic:pic>
+              </a:graphicData>
+            </a:graphic>
+          </wp:inline>
+        </w:drawing>
+      </w:r>
+    </w:p>
+    <w:p>
+      <w:pPr>
+        <w:spacing w:before="100" w:beforeAutospacing="1" w:after="100" w:afterAutospacing="1" w:line="240" w:lineRule="auto"/>
+        <w:jc w:val="both"/>
+        <w:rPr>
+          <w:rFonts w:ascii="Arial" w:hAnsi="Arial" w:cs="Arial"/>
+          <w:sz w:val="24"/>
+          <w:szCs w:val="24"/>
+          <w:lang w:val="es-CR"/>
+        </w:rPr>
+      </w:pPr>
+      <w:r>
+        <w:rPr>
+          <w:rFonts w:ascii="Arial" w:hAnsi="Arial" w:cs="Arial"/>
+          <w:sz w:val="24"/>
+          <w:szCs w:val="24"/>
+          <w:lang w:val="es-CR"/>
+        </w:rPr>
+        <w:t xml:space="preserve">Definir relaciones y cardinalidad: Una vez definidas las tablas en nuestra base de datos debemos definir las relaciones entre ellas. Existen cuatro tipos de relaciones: de N a M o de muchos a muchos, de 1 a N o de uno a muchos, de N a 1 o de muchos a uno, y de 1 a 1 o de uno a uno. </w:t>
+      </w:r>
+    </w:p>
+    <w:p>
+      <w:pPr>
+        <w:spacing w:before="100" w:beforeAutospacing="1" w:after="100" w:afterAutospacing="1" w:line="240" w:lineRule="auto"/>
+        <w:jc w:val="both"/>
+        <w:rPr>
+          <w:rFonts w:ascii="Arial" w:hAnsi="Arial" w:cs="Arial"/>
+          <w:sz w:val="24"/>
+          <w:szCs w:val="24"/>
+          <w:lang w:val="es-CR"/>
+        </w:rPr>
+      </w:pPr>
+      <w:r>
+        <w:rPr>
+          <w:rFonts w:ascii="Arial" w:hAnsi="Arial" w:cs="Arial"/>
+          <w:sz w:val="24"/>
+          <w:szCs w:val="24"/>
+          <w:lang w:val="es-CR"/>
+        </w:rPr>
+        <w:drawing>
+          <wp:inline distT="0" distB="0" distL="0" distR="0" wp14:anchorId="4EBF7E1E" wp14:editId="5C534A67">
+            <wp:extent cx="491150" cy="387350"/>
+            <wp:effectExtent l="0" t="0" r="4445" b="0"/>
+            <wp:docPr id="13" name="Picture 13"/>
+            <wp:cNvGraphicFramePr>
+              <a:graphicFrameLocks xmlns:a="http://schemas.openxmlformats.org/drawingml/2006/main" noChangeAspect="1"/>
+            </wp:cNvGraphicFramePr>
+            <a:graphic xmlns:a="http://schemas.openxmlformats.org/drawingml/2006/main">
+              <a:graphicData uri="http://schemas.openxmlformats.org/drawingml/2006/picture">
+                <pic:pic xmlns:pic="http://schemas.openxmlformats.org/drawingml/2006/picture">
+                  <pic:nvPicPr>
+                    <pic:cNvPr id="0" name="Picture 7"/>
+                    <pic:cNvPicPr>
+                      <a:picLocks noChangeAspect="1" noChangeArrowheads="1"/>
+                    </pic:cNvPicPr>
+                  </pic:nvPicPr>
+                  <pic:blipFill>
+                    <a:blip r:embed="rId18" cstate="print">
+                      <a:extLst>
+                        <a:ext uri="{28A0092B-C50C-407E-A947-70E740481C1C}">
+                          <a14:useLocalDpi xmlns:a14="http://schemas.microsoft.com/office/drawing/2010/main" val="0"/>
+                        </a:ext>
+                      </a:extLst>
+                    </a:blip>
+                    <a:srcRect/>
+                    <a:stretch>
+                      <a:fillRect/>
+                    </a:stretch>
+                  </pic:blipFill>
+                  <pic:spPr bwMode="auto">
+                    <a:xfrm>
+                      <a:off x="0" y="0"/>
+                      <a:ext cx="512318" cy="404044"/>
+                    </a:xfrm>
+                    <a:prstGeom prst="rect">
+                      <a:avLst/>
+                    </a:prstGeom>
+                    <a:noFill/>
+                    <a:ln>
+                      <a:noFill/>
+                    </a:ln>
+                  </pic:spPr>
+                </pic:pic>
+              </a:graphicData>
+            </a:graphic>
+          </wp:inline>
+        </w:drawing>
+      </w:r>
+    </w:p>
+    <w:p>
+      <w:pPr>
+        <w:spacing w:before="100" w:beforeAutospacing="1" w:after="100" w:afterAutospacing="1" w:line="240" w:lineRule="auto"/>
+        <w:jc w:val="both"/>
+        <w:rPr>
+          <w:rFonts w:ascii="Arial" w:hAnsi="Arial" w:cs="Arial"/>
+          <w:sz w:val="24"/>
+          <w:szCs w:val="24"/>
+          <w:lang w:val="es-CR"/>
+        </w:rPr>
+      </w:pPr>
+      <w:r>
+        <w:rPr>
+          <w:rFonts w:ascii="Arial" w:hAnsi="Arial" w:cs="Arial"/>
+          <w:sz w:val="24"/>
+          <w:szCs w:val="24"/>
+          <w:lang w:val="es-CR"/>
+        </w:rPr>
+        <w:t>Definir los campos nulos (</w:t>
+      </w:r>
+      <w:proofErr w:type="spellStart"/>
+      <w:r>
+        <w:rPr>
+          <w:rFonts w:ascii="Arial" w:hAnsi="Arial" w:cs="Arial"/>
+          <w:sz w:val="24"/>
+          <w:szCs w:val="24"/>
+          <w:lang w:val="es-CR"/>
+        </w:rPr>
+        <w:t>null</w:t>
+      </w:r>
+      <w:proofErr w:type="spellEnd"/>
+      <w:r>
+        <w:rPr>
+          <w:rFonts w:ascii="Arial" w:hAnsi="Arial" w:cs="Arial"/>
+          <w:sz w:val="24"/>
+          <w:szCs w:val="24"/>
+          <w:lang w:val="es-CR"/>
+        </w:rPr>
+        <w:t xml:space="preserve">): Los campos nulos son aquellos que permiten que un campo no tenga ningún valor. En algunos casos esto no es deseable, por ejemplo, una clave primaria nunca debería tener un valor nulo. Es necesario definir que campos en </w:t>
+      </w:r>
+      <w:r>
+        <w:rPr>
+          <w:rFonts w:ascii="Arial" w:hAnsi="Arial" w:cs="Arial"/>
+          <w:sz w:val="24"/>
+          <w:szCs w:val="24"/>
+          <w:lang w:val="es-CR"/>
+        </w:rPr>
+        <w:lastRenderedPageBreak/>
+        <w:t xml:space="preserve">nuestras tablas permiten valores nulos siendo no obligatorios y cuáles no siendo campos obligatorios. </w:t>
+      </w:r>
+    </w:p>
+    <w:p>
+      <w:pPr>
+        <w:spacing w:before="100" w:beforeAutospacing="1" w:after="100" w:afterAutospacing="1" w:line="240" w:lineRule="auto"/>
+        <w:jc w:val="both"/>
+        <w:rPr>
+          <w:rFonts w:ascii="Arial" w:hAnsi="Arial" w:cs="Arial"/>
+          <w:sz w:val="24"/>
+          <w:szCs w:val="24"/>
+          <w:lang w:val="es-CR"/>
+        </w:rPr>
+      </w:pPr>
+      <w:r>
+        <w:rPr>
+          <w:rFonts w:ascii="Arial" w:hAnsi="Arial" w:cs="Arial"/>
+          <w:sz w:val="24"/>
+          <w:szCs w:val="24"/>
+          <w:lang w:val="es-CR"/>
+        </w:rPr>
+        <w:drawing>
+          <wp:inline distT="0" distB="0" distL="0" distR="0" wp14:anchorId="23562509" wp14:editId="2B260BC7">
+            <wp:extent cx="463084" cy="365216"/>
+            <wp:effectExtent l="0" t="0" r="0" b="0"/>
+            <wp:docPr id="12" name="Picture 12"/>
+            <wp:cNvGraphicFramePr>
+              <a:graphicFrameLocks xmlns:a="http://schemas.openxmlformats.org/drawingml/2006/main" noChangeAspect="1"/>
+            </wp:cNvGraphicFramePr>
+            <a:graphic xmlns:a="http://schemas.openxmlformats.org/drawingml/2006/main">
+              <a:graphicData uri="http://schemas.openxmlformats.org/drawingml/2006/picture">
+                <pic:pic xmlns:pic="http://schemas.openxmlformats.org/drawingml/2006/picture">
+                  <pic:nvPicPr>
+                    <pic:cNvPr id="0" name="Picture 8"/>
+                    <pic:cNvPicPr>
+                      <a:picLocks noChangeAspect="1" noChangeArrowheads="1"/>
+                    </pic:cNvPicPr>
+                  </pic:nvPicPr>
+                  <pic:blipFill>
+                    <a:blip r:embed="rId19" cstate="print">
+                      <a:extLst>
+                        <a:ext uri="{28A0092B-C50C-407E-A947-70E740481C1C}">
+                          <a14:useLocalDpi xmlns:a14="http://schemas.microsoft.com/office/drawing/2010/main" val="0"/>
+                        </a:ext>
+                      </a:extLst>
+                    </a:blip>
+                    <a:srcRect/>
+                    <a:stretch>
+                      <a:fillRect/>
+                    </a:stretch>
+                  </pic:blipFill>
+                  <pic:spPr bwMode="auto">
+                    <a:xfrm>
+                      <a:off x="0" y="0"/>
+                      <a:ext cx="490447" cy="386796"/>
+                    </a:xfrm>
+                    <a:prstGeom prst="rect">
+                      <a:avLst/>
+                    </a:prstGeom>
+                    <a:noFill/>
+                    <a:ln>
+                      <a:noFill/>
+                    </a:ln>
+                  </pic:spPr>
+                </pic:pic>
+              </a:graphicData>
+            </a:graphic>
+          </wp:inline>
+        </w:drawing>
+      </w:r>
+    </w:p>
+    <w:p>
+      <w:pPr>
+        <w:spacing w:before="100" w:beforeAutospacing="1" w:after="100" w:afterAutospacing="1" w:line="240" w:lineRule="auto"/>
+        <w:jc w:val="both"/>
+        <w:rPr>
+          <w:rFonts w:ascii="Arial" w:hAnsi="Arial" w:cs="Arial"/>
+          <w:sz w:val="24"/>
+          <w:szCs w:val="24"/>
+          <w:lang w:val="es-CR"/>
+        </w:rPr>
+      </w:pPr>
+      <w:r>
+        <w:rPr>
+          <w:rFonts w:ascii="Arial" w:hAnsi="Arial" w:cs="Arial"/>
+          <w:sz w:val="24"/>
+          <w:szCs w:val="24"/>
+          <w:lang w:val="es-CR"/>
+        </w:rPr>
+        <w:t xml:space="preserve">Definir las claves primarias: Consiste en determinar cuál campo en cada una de nuestras tablas será la clave primaria, representando unívocamente cada fila de la misma. Podríamos también tener la necesidad de tener claves primarias compuestas por varios campos. Un ejemplo de clave primaria es el ID de un estudiante en la tabla estudiantes. Las claves primarias podrían ser auto numéricas en el caso de MySQL o podrían tener alguna regla especial para la definición del ID. </w:t>
+      </w:r>
+    </w:p>
+    <w:p>
+      <w:pPr>
+        <w:spacing w:before="100" w:beforeAutospacing="1" w:after="100" w:afterAutospacing="1" w:line="240" w:lineRule="auto"/>
+        <w:jc w:val="both"/>
+        <w:rPr>
+          <w:rFonts w:ascii="Arial" w:hAnsi="Arial" w:cs="Arial"/>
+          <w:sz w:val="24"/>
+          <w:szCs w:val="24"/>
+          <w:lang w:val="es-CR"/>
+        </w:rPr>
+      </w:pPr>
+      <w:r>
+        <w:rPr>
+          <w:rFonts w:ascii="Arial" w:hAnsi="Arial" w:cs="Arial"/>
+          <w:sz w:val="24"/>
+          <w:szCs w:val="24"/>
+          <w:lang w:val="es-CR"/>
+        </w:rPr>
+        <w:drawing>
+          <wp:inline distT="0" distB="0" distL="0" distR="0" wp14:anchorId="3AD77F78" wp14:editId="5CF06EDB">
+            <wp:extent cx="386479" cy="304800"/>
+            <wp:effectExtent l="0" t="0" r="0" b="0"/>
+            <wp:docPr id="11" name="Picture 11"/>
+            <wp:cNvGraphicFramePr>
+              <a:graphicFrameLocks xmlns:a="http://schemas.openxmlformats.org/drawingml/2006/main" noChangeAspect="1"/>
+            </wp:cNvGraphicFramePr>
+            <a:graphic xmlns:a="http://schemas.openxmlformats.org/drawingml/2006/main">
+              <a:graphicData uri="http://schemas.openxmlformats.org/drawingml/2006/picture">
+                <pic:pic xmlns:pic="http://schemas.openxmlformats.org/drawingml/2006/picture">
+                  <pic:nvPicPr>
+                    <pic:cNvPr id="0" name="Picture 9"/>
+                    <pic:cNvPicPr>
+                      <a:picLocks noChangeAspect="1" noChangeArrowheads="1"/>
+                    </pic:cNvPicPr>
+                  </pic:nvPicPr>
+                  <pic:blipFill>
+                    <a:blip r:embed="rId20" cstate="print">
+                      <a:extLst>
+                        <a:ext uri="{28A0092B-C50C-407E-A947-70E740481C1C}">
+                          <a14:useLocalDpi xmlns:a14="http://schemas.microsoft.com/office/drawing/2010/main" val="0"/>
+                        </a:ext>
+                      </a:extLst>
+                    </a:blip>
+                    <a:srcRect/>
+                    <a:stretch>
+                      <a:fillRect/>
+                    </a:stretch>
+                  </pic:blipFill>
+                  <pic:spPr bwMode="auto">
+                    <a:xfrm>
+                      <a:off x="0" y="0"/>
+                      <a:ext cx="401652" cy="316766"/>
+                    </a:xfrm>
+                    <a:prstGeom prst="rect">
+                      <a:avLst/>
+                    </a:prstGeom>
+                    <a:noFill/>
+                    <a:ln>
+                      <a:noFill/>
+                    </a:ln>
+                  </pic:spPr>
+                </pic:pic>
+              </a:graphicData>
+            </a:graphic>
+          </wp:inline>
+        </w:drawing>
+      </w:r>
+    </w:p>
+    <w:p>
+      <w:pPr>
+        <w:spacing w:before="100" w:beforeAutospacing="1" w:after="100" w:afterAutospacing="1" w:line="240" w:lineRule="auto"/>
+        <w:jc w:val="both"/>
+        <w:rPr>
+          <w:rFonts w:ascii="Arial" w:hAnsi="Arial" w:cs="Arial"/>
+          <w:sz w:val="24"/>
+          <w:szCs w:val="24"/>
+          <w:lang w:val="es-CR"/>
+        </w:rPr>
+      </w:pPr>
+      <w:r>
+        <w:rPr>
+          <w:rFonts w:ascii="Arial" w:hAnsi="Arial" w:cs="Arial"/>
+          <w:sz w:val="24"/>
+          <w:szCs w:val="24"/>
+          <w:lang w:val="es-CR"/>
+        </w:rPr>
+        <w:t xml:space="preserve">Definir las claves foráneas: Se definen basándose en las relaciones entre tablas. Cuando se define una clave foránea </w:t>
+      </w:r>
+      <w:proofErr w:type="spellStart"/>
+      <w:r>
+        <w:rPr>
+          <w:rFonts w:ascii="Arial" w:hAnsi="Arial" w:cs="Arial"/>
+          <w:sz w:val="24"/>
+          <w:szCs w:val="24"/>
+          <w:lang w:val="es-CR"/>
+        </w:rPr>
+        <w:t>a parte</w:t>
+      </w:r>
+      <w:proofErr w:type="spellEnd"/>
+      <w:r>
+        <w:rPr>
+          <w:rFonts w:ascii="Arial" w:hAnsi="Arial" w:cs="Arial"/>
+          <w:sz w:val="24"/>
+          <w:szCs w:val="24"/>
+          <w:lang w:val="es-CR"/>
+        </w:rPr>
+        <w:t xml:space="preserve"> de crear el campo hay que crear la referencia, es decir, decirle al manejador de bases de datos esa referencia. Además, se deben definir las restricciones para las claves foráneas. Por ejemplo, cuando se elimina un registro en la tabla referenciada, se debe establecer si se va a eliminar el registro en la tabla </w:t>
+      </w:r>
+      <w:proofErr w:type="spellStart"/>
+      <w:r>
+        <w:rPr>
+          <w:rFonts w:ascii="Arial" w:hAnsi="Arial" w:cs="Arial"/>
+          <w:sz w:val="24"/>
+          <w:szCs w:val="24"/>
+          <w:lang w:val="es-CR"/>
+        </w:rPr>
+        <w:t>referenciante</w:t>
+      </w:r>
+      <w:proofErr w:type="spellEnd"/>
+      <w:r>
+        <w:rPr>
+          <w:rFonts w:ascii="Arial" w:hAnsi="Arial" w:cs="Arial"/>
+          <w:sz w:val="24"/>
+          <w:szCs w:val="24"/>
+          <w:lang w:val="es-CR"/>
+        </w:rPr>
+        <w:t xml:space="preserve"> o se debe actualizar el registro en la tabla </w:t>
+      </w:r>
+      <w:proofErr w:type="spellStart"/>
+      <w:r>
+        <w:rPr>
+          <w:rFonts w:ascii="Arial" w:hAnsi="Arial" w:cs="Arial"/>
+          <w:sz w:val="24"/>
+          <w:szCs w:val="24"/>
+          <w:lang w:val="es-CR"/>
+        </w:rPr>
+        <w:t>referenciante</w:t>
+      </w:r>
+      <w:proofErr w:type="spellEnd"/>
+      <w:r>
+        <w:rPr>
+          <w:rFonts w:ascii="Arial" w:hAnsi="Arial" w:cs="Arial"/>
+          <w:sz w:val="24"/>
+          <w:szCs w:val="24"/>
+          <w:lang w:val="es-CR"/>
+        </w:rPr>
+        <w:t xml:space="preserve">. </w:t>
+      </w:r>
+    </w:p>
+    <w:p>
+      <w:pPr>
+        <w:spacing w:before="100" w:beforeAutospacing="1" w:after="100" w:afterAutospacing="1" w:line="240" w:lineRule="auto"/>
+        <w:jc w:val="both"/>
+        <w:rPr>
+          <w:rFonts w:ascii="Arial" w:hAnsi="Arial" w:cs="Arial"/>
+          <w:sz w:val="24"/>
+          <w:szCs w:val="24"/>
+          <w:lang w:val="es-CR"/>
+        </w:rPr>
+      </w:pPr>
+      <w:r>
+        <w:rPr>
+          <w:rFonts w:ascii="Arial" w:hAnsi="Arial" w:cs="Arial"/>
+          <w:sz w:val="24"/>
+          <w:szCs w:val="24"/>
+          <w:lang w:val="es-CR"/>
+        </w:rPr>
+        <w:drawing>
+          <wp:inline distT="0" distB="0" distL="0" distR="0" wp14:anchorId="7841F715" wp14:editId="6C7471D2">
+            <wp:extent cx="380951" cy="300440"/>
+            <wp:effectExtent l="0" t="0" r="635" b="4445"/>
+            <wp:docPr id="10" name="Picture 10"/>
+            <wp:cNvGraphicFramePr>
+              <a:graphicFrameLocks xmlns:a="http://schemas.openxmlformats.org/drawingml/2006/main" noChangeAspect="1"/>
+            </wp:cNvGraphicFramePr>
+            <a:graphic xmlns:a="http://schemas.openxmlformats.org/drawingml/2006/main">
+              <a:graphicData uri="http://schemas.openxmlformats.org/drawingml/2006/picture">
+                <pic:pic xmlns:pic="http://schemas.openxmlformats.org/drawingml/2006/picture">
+                  <pic:nvPicPr>
+                    <pic:cNvPr id="0" name="Picture 10"/>
+                    <pic:cNvPicPr>
+                      <a:picLocks noChangeAspect="1" noChangeArrowheads="1"/>
+                    </pic:cNvPicPr>
+                  </pic:nvPicPr>
+                  <pic:blipFill>
+                    <a:blip r:embed="rId21" cstate="print">
+                      <a:extLst>
+                        <a:ext uri="{28A0092B-C50C-407E-A947-70E740481C1C}">
+                          <a14:useLocalDpi xmlns:a14="http://schemas.microsoft.com/office/drawing/2010/main" val="0"/>
+                        </a:ext>
+                      </a:extLst>
+                    </a:blip>
+                    <a:srcRect/>
+                    <a:stretch>
+                      <a:fillRect/>
+                    </a:stretch>
+                  </pic:blipFill>
+                  <pic:spPr bwMode="auto">
+                    <a:xfrm>
+                      <a:off x="0" y="0"/>
+                      <a:ext cx="405066" cy="319459"/>
+                    </a:xfrm>
+                    <a:prstGeom prst="rect">
+                      <a:avLst/>
+                    </a:prstGeom>
+                    <a:noFill/>
+                    <a:ln>
+                      <a:noFill/>
+                    </a:ln>
+                  </pic:spPr>
+                </pic:pic>
+              </a:graphicData>
+            </a:graphic>
+          </wp:inline>
+        </w:drawing>
+      </w:r>
+    </w:p>
+    <w:p>
+      <w:pPr>
+        <w:spacing w:before="100" w:beforeAutospacing="1" w:after="100" w:afterAutospacing="1" w:line="240" w:lineRule="auto"/>
+        <w:jc w:val="both"/>
+        <w:rPr>
+          <w:rFonts w:ascii="Arial" w:hAnsi="Arial" w:cs="Arial"/>
+          <w:sz w:val="24"/>
+          <w:szCs w:val="24"/>
+          <w:lang w:val="es-CR"/>
+        </w:rPr>
+      </w:pPr>
+      <w:r>
+        <w:rPr>
+          <w:rFonts w:ascii="Arial" w:hAnsi="Arial" w:cs="Arial"/>
+          <w:sz w:val="24"/>
+          <w:szCs w:val="24"/>
+          <w:lang w:val="es-CR"/>
+        </w:rPr>
+        <w:t xml:space="preserve">Agregar un índice por cada clave foránea: Esta es una buena práctica ya que se suele filtrar por ese campo. </w:t>
+      </w:r>
+    </w:p>
+    <w:p>
+      <w:pPr>
+        <w:spacing w:before="100" w:beforeAutospacing="1" w:after="100" w:afterAutospacing="1" w:line="240" w:lineRule="auto"/>
+        <w:jc w:val="both"/>
+        <w:rPr>
+          <w:rFonts w:ascii="Arial" w:hAnsi="Arial" w:cs="Arial"/>
+          <w:sz w:val="24"/>
+          <w:szCs w:val="24"/>
+          <w:lang w:val="es-CR"/>
+        </w:rPr>
+      </w:pPr>
+      <w:r>
+        <w:rPr>
+          <w:rFonts w:ascii="Arial" w:hAnsi="Arial" w:cs="Arial"/>
+          <w:sz w:val="24"/>
+          <w:szCs w:val="24"/>
+          <w:lang w:val="es-CR"/>
+        </w:rPr>
+        <w:drawing>
+          <wp:inline distT="0" distB="0" distL="0" distR="0" wp14:anchorId="15B0CE54" wp14:editId="1A23D367">
+            <wp:extent cx="378428" cy="298450"/>
+            <wp:effectExtent l="0" t="0" r="3175" b="6350"/>
+            <wp:docPr id="9" name="Picture 9"/>
+            <wp:cNvGraphicFramePr>
+              <a:graphicFrameLocks xmlns:a="http://schemas.openxmlformats.org/drawingml/2006/main" noChangeAspect="1"/>
+            </wp:cNvGraphicFramePr>
+            <a:graphic xmlns:a="http://schemas.openxmlformats.org/drawingml/2006/main">
+              <a:graphicData uri="http://schemas.openxmlformats.org/drawingml/2006/picture">
+                <pic:pic xmlns:pic="http://schemas.openxmlformats.org/drawingml/2006/picture">
+                  <pic:nvPicPr>
+                    <pic:cNvPr id="0" name="Picture 11"/>
+                    <pic:cNvPicPr>
+                      <a:picLocks noChangeAspect="1" noChangeArrowheads="1"/>
+                    </pic:cNvPicPr>
+                  </pic:nvPicPr>
+                  <pic:blipFill>
+                    <a:blip r:embed="rId22" cstate="print">
+                      <a:extLst>
+                        <a:ext uri="{28A0092B-C50C-407E-A947-70E740481C1C}">
+                          <a14:useLocalDpi xmlns:a14="http://schemas.microsoft.com/office/drawing/2010/main" val="0"/>
+                        </a:ext>
+                      </a:extLst>
+                    </a:blip>
+                    <a:srcRect/>
+                    <a:stretch>
+                      <a:fillRect/>
+                    </a:stretch>
+                  </pic:blipFill>
+                  <pic:spPr bwMode="auto">
+                    <a:xfrm>
+                      <a:off x="0" y="0"/>
+                      <a:ext cx="398520" cy="314296"/>
+                    </a:xfrm>
+                    <a:prstGeom prst="rect">
+                      <a:avLst/>
+                    </a:prstGeom>
+                    <a:noFill/>
+                    <a:ln>
+                      <a:noFill/>
+                    </a:ln>
+                  </pic:spPr>
+                </pic:pic>
+              </a:graphicData>
+            </a:graphic>
+          </wp:inline>
+        </w:drawing>
+      </w:r>
+    </w:p>
+    <w:p>
+      <w:pPr>
+        <w:spacing w:before="100" w:beforeAutospacing="1" w:after="100" w:afterAutospacing="1" w:line="240" w:lineRule="auto"/>
+        <w:jc w:val="both"/>
+        <w:rPr>
+          <w:rFonts w:ascii="Arial" w:hAnsi="Arial" w:cs="Arial"/>
+          <w:sz w:val="24"/>
+          <w:szCs w:val="24"/>
+          <w:lang w:val="es-CR"/>
+        </w:rPr>
+      </w:pPr>
+      <w:r>
+        <w:rPr>
+          <w:rFonts w:ascii="Arial" w:hAnsi="Arial" w:cs="Arial"/>
+          <w:sz w:val="24"/>
+          <w:szCs w:val="24"/>
+          <w:lang w:val="es-CR"/>
+        </w:rPr>
+        <w:t xml:space="preserve">Agregar un índice en los campos de búsqueda comunes: Los índices son ventajosos si se usan para acelerar los tiempos de ejecución de las consultas a una tabla, en particular, cuando la tabla es de gran tamaño. Sin embargo, pueden no ser beneficiosos cuando se insertan o eliminan registros de la misma porque hay que realizar un proceso de </w:t>
+      </w:r>
+      <w:proofErr w:type="spellStart"/>
+      <w:r>
+        <w:rPr>
+          <w:rFonts w:ascii="Arial" w:hAnsi="Arial" w:cs="Arial"/>
+          <w:sz w:val="24"/>
+          <w:szCs w:val="24"/>
+          <w:lang w:val="es-CR"/>
+        </w:rPr>
+        <w:t>re-indexación</w:t>
+      </w:r>
+      <w:bookmarkStart w:id="0" w:name="_GoBack"/>
       <w:bookmarkEnd w:id="0"/>
-    </w:p>
-    <w:p>
-      <w:pPr>
-        <w:spacing w:before="100" w:beforeAutospacing="1" w:after="100" w:afterAutospacing="1" w:line="240" w:lineRule="auto"/>
-        <w:ind w:left="1440"/>
-        <w:rPr>
-          <w:rFonts w:ascii="Arial" w:eastAsia="Times New Roman" w:hAnsi="Arial" w:cs="Arial"/>
-          <w:sz w:val="24"/>
-          <w:szCs w:val="24"/>
-          <w:lang w:val="es-CR"/>
-        </w:rPr>
-      </w:pPr>
-      <w:r>
-        <w:rPr>
-          <w:rFonts w:ascii="Arial" w:eastAsia="Times New Roman" w:hAnsi="Arial" w:cs="Arial"/>
+      <w:proofErr w:type="spellEnd"/>
+      <w:r>
+        <w:rPr>
+          <w:rFonts w:ascii="Arial" w:hAnsi="Arial" w:cs="Arial"/>
+          <w:sz w:val="24"/>
+          <w:szCs w:val="24"/>
+          <w:lang w:val="es-CR"/>
+        </w:rPr>
+        <w:t xml:space="preserve">, el cual toma tiempo. Por esto, es adecuado determinar dónde vamos a agregar nuestros índices. Naturalmente, ellos deberían ser agregados en aquellos campos que usualmente participan en una búsqueda, por ejemplo, si en la tabla estudiantes solemos hacer búsquedas por apellidos, entonces es natural crear un índice por el campo apellido. En aquellos casos donde la búsqueda involucra más de un campo, estos campos deben ser parte del índice. Entre otros, si se estila buscar a los estudiantes por su apellido y ciudad dónde viven, entonces estos dos campos deben ser parte del índice. </w:t>
+      </w:r>
+    </w:p>
+    <w:p>
+      <w:pPr>
+        <w:spacing w:before="100" w:beforeAutospacing="1" w:after="100" w:afterAutospacing="1" w:line="240" w:lineRule="auto"/>
+        <w:jc w:val="both"/>
+        <w:rPr>
+          <w:rFonts w:ascii="Arial" w:hAnsi="Arial" w:cs="Arial"/>
+          <w:sz w:val="24"/>
+          <w:szCs w:val="24"/>
+          <w:lang w:val="es-CR"/>
+        </w:rPr>
+      </w:pPr>
+      <w:r>
+        <w:rPr>
+          <w:rFonts w:ascii="Arial" w:hAnsi="Arial" w:cs="Arial"/>
           <w:sz w:val="24"/>
           <w:szCs w:val="24"/>
           <w:lang w:val="es-CR"/>
         </w:rPr>
         <w:lastRenderedPageBreak/>
-        <w:t>2.3. Triggers y Procedures</w:t>
-      </w:r>
-    </w:p>
-    <w:p>
-      <w:pPr>
-        <w:spacing w:before="100" w:beforeAutospacing="1" w:after="100" w:afterAutospacing="1" w:line="240" w:lineRule="auto"/>
-        <w:ind w:left="1440"/>
-        <w:rPr>
-          <w:rFonts w:ascii="Arial" w:eastAsia="Times New Roman" w:hAnsi="Arial" w:cs="Arial"/>
-          <w:sz w:val="24"/>
-          <w:szCs w:val="24"/>
-          <w:lang w:val="es-CR"/>
-        </w:rPr>
-      </w:pPr>
-      <w:r>
-        <w:rPr>
-          <w:rFonts w:ascii="Arial" w:eastAsia="Times New Roman" w:hAnsi="Arial" w:cs="Arial"/>
-          <w:sz w:val="24"/>
-          <w:szCs w:val="24"/>
-          <w:lang w:val="es-CR"/>
-        </w:rPr>
-        <w:t>2.4. Actividad Interactiva 2</w:t>
-      </w:r>
-    </w:p>
-    <w:p>
-      <w:pPr>
-        <w:spacing w:before="100" w:beforeAutospacing="1" w:after="100" w:afterAutospacing="1" w:line="240" w:lineRule="auto"/>
-        <w:ind w:left="1440"/>
-        <w:rPr>
-          <w:rFonts w:ascii="Arial" w:eastAsia="Times New Roman" w:hAnsi="Arial" w:cs="Arial"/>
-          <w:sz w:val="24"/>
-          <w:szCs w:val="24"/>
-          <w:lang w:val="es-CR"/>
-        </w:rPr>
-      </w:pPr>
-      <w:r>
-        <w:rPr>
-          <w:rFonts w:ascii="Arial" w:eastAsia="Times New Roman" w:hAnsi="Arial" w:cs="Arial"/>
-          <w:sz w:val="24"/>
-          <w:szCs w:val="24"/>
-          <w:lang w:val="es-CR"/>
-        </w:rPr>
-        <w:t>2.5. Ejercicio Práctico</w:t>
-      </w:r>
-    </w:p>
-    <w:p>
-      <w:pPr>
-        <w:spacing w:before="100" w:beforeAutospacing="1" w:after="100" w:afterAutospacing="1" w:line="240" w:lineRule="auto"/>
-        <w:ind w:left="1440"/>
-        <w:rPr>
-          <w:rFonts w:ascii="Arial" w:eastAsia="Times New Roman" w:hAnsi="Arial" w:cs="Arial"/>
-          <w:sz w:val="24"/>
-          <w:szCs w:val="24"/>
-          <w:lang w:val="es-CR"/>
-        </w:rPr>
-      </w:pPr>
-      <w:r>
-        <w:rPr>
-          <w:rFonts w:ascii="Arial" w:eastAsia="Times New Roman" w:hAnsi="Arial" w:cs="Arial"/>
-          <w:sz w:val="24"/>
-          <w:szCs w:val="24"/>
-          <w:lang w:val="es-CR"/>
-        </w:rPr>
-        <w:t>2.6. ¿Sabías que?</w:t>
-      </w:r>
+        <w:t xml:space="preserve">Esto es solo un resumen de los pasos a seguir cuando estás implementando las tablas en tu base de datos, esperamos que te sea muy útil. Y recuerda: ¡Siempre piensa </w:t>
+      </w:r>
+      <w:proofErr w:type="spellStart"/>
+      <w:r>
+        <w:rPr>
+          <w:rFonts w:ascii="Arial" w:hAnsi="Arial" w:cs="Arial"/>
+          <w:sz w:val="24"/>
+          <w:szCs w:val="24"/>
+          <w:lang w:val="es-CR"/>
+        </w:rPr>
+        <w:t>en</w:t>
+      </w:r>
+      <w:proofErr w:type="spellEnd"/>
+      <w:r>
+        <w:rPr>
+          <w:rFonts w:ascii="Arial" w:hAnsi="Arial" w:cs="Arial"/>
+          <w:sz w:val="24"/>
+          <w:szCs w:val="24"/>
+          <w:lang w:val="es-CR"/>
+        </w:rPr>
+        <w:t xml:space="preserve"> </w:t>
+      </w:r>
+      <w:proofErr w:type="spellStart"/>
+      <w:r>
+        <w:rPr>
+          <w:rFonts w:ascii="Arial" w:hAnsi="Arial" w:cs="Arial"/>
+          <w:sz w:val="24"/>
+          <w:szCs w:val="24"/>
+          <w:lang w:val="es-CR"/>
+        </w:rPr>
+        <w:t>mejorar</w:t>
+      </w:r>
+      <w:proofErr w:type="spellEnd"/>
+      <w:r>
+        <w:rPr>
+          <w:rFonts w:ascii="Arial" w:hAnsi="Arial" w:cs="Arial"/>
+          <w:sz w:val="24"/>
+          <w:szCs w:val="24"/>
+          <w:lang w:val="es-CR"/>
+        </w:rPr>
+        <w:t xml:space="preserve"> </w:t>
+      </w:r>
+      <w:proofErr w:type="spellStart"/>
+      <w:r>
+        <w:rPr>
+          <w:rFonts w:ascii="Arial" w:hAnsi="Arial" w:cs="Arial"/>
+          <w:sz w:val="24"/>
+          <w:szCs w:val="24"/>
+          <w:lang w:val="es-CR"/>
+        </w:rPr>
+        <w:t>tus</w:t>
+      </w:r>
+      <w:proofErr w:type="spellEnd"/>
+      <w:r>
+        <w:rPr>
+          <w:rFonts w:ascii="Arial" w:hAnsi="Arial" w:cs="Arial"/>
+          <w:sz w:val="24"/>
+          <w:szCs w:val="24"/>
+          <w:lang w:val="es-CR"/>
+        </w:rPr>
+        <w:t xml:space="preserve"> </w:t>
+      </w:r>
+      <w:proofErr w:type="spellStart"/>
+      <w:r>
+        <w:rPr>
+          <w:rFonts w:ascii="Arial" w:hAnsi="Arial" w:cs="Arial"/>
+          <w:sz w:val="24"/>
+          <w:szCs w:val="24"/>
+          <w:lang w:val="es-CR"/>
+        </w:rPr>
+        <w:t>procesos</w:t>
+      </w:r>
+      <w:proofErr w:type="spellEnd"/>
+      <w:r>
+        <w:rPr>
+          <w:rFonts w:ascii="Arial" w:hAnsi="Arial" w:cs="Arial"/>
+          <w:sz w:val="24"/>
+          <w:szCs w:val="24"/>
+          <w:lang w:val="es-CR"/>
+        </w:rPr>
+        <w:t xml:space="preserve">! </w:t>
+      </w:r>
+    </w:p>
+    <w:p>
+      <w:pPr>
+        <w:spacing w:before="100" w:beforeAutospacing="1" w:after="100" w:afterAutospacing="1" w:line="240" w:lineRule="auto"/>
+        <w:rPr>
+          <w:rFonts w:ascii="Arial" w:hAnsi="Arial" w:cs="Arial"/>
+          <w:sz w:val="24"/>
+          <w:szCs w:val="24"/>
+          <w:lang w:val="es-CR"/>
+        </w:rPr>
+      </w:pPr>
     </w:p>
     <w:p>
       <w:pPr>
@@ -1238,6 +4617,304 @@
 <file path=word/numbering.xml><?xml version="1.0" encoding="utf-8"?>
 <w:numbering xmlns:wpc="http://schemas.microsoft.com/office/word/2010/wordprocessingCanvas" xmlns:cx="http://schemas.microsoft.com/office/drawing/2014/chartex" xmlns:cx1="http://schemas.microsoft.com/office/drawing/2015/9/8/chartex" xmlns:cx2="http://schemas.microsoft.com/office/drawing/2015/10/21/chartex" xmlns:cx3="http://schemas.microsoft.com/office/drawing/2016/5/9/chartex" xmlns:cx4="http://schemas.microsoft.com/office/drawing/2016/5/10/chartex" xmlns:cx5="http://schemas.microsoft.com/office/drawing/2016/5/11/chartex" xmlns:cx6="http://schemas.microsoft.com/office/drawing/2016/5/12/chartex" xmlns:cx7="http://schemas.microsoft.com/office/drawing/2016/5/13/chartex" xmlns:cx8="http://schemas.microsoft.com/office/drawing/2016/5/14/chartex" xmlns:mc="http://schemas.openxmlformats.org/markup-compatibility/2006" xmlns:aink="http://schemas.microsoft.com/office/drawing/2016/ink" xmlns:am3d="http://schemas.microsoft.com/office/drawing/2017/model3d" xmlns:o="urn:schemas-microsoft-com:office:office" xmlns:r="http://schemas.openxmlformats.org/officeDocument/2006/relationships" xmlns:m="http://schemas.openxmlformats.org/officeDocument/2006/math" xmlns:v="urn:schemas-microsoft-com:vml" xmlns:wp14="http://schemas.microsoft.com/office/word/2010/wordprocessingDrawing" xmlns:wp="http://schemas.openxmlformats.org/drawingml/2006/wordprocessingDrawing" xmlns:w10="urn:schemas-microsoft-com:office:word" xmlns:w="http://schemas.openxmlformats.org/wordprocessingml/2006/main" xmlns:w14="http://schemas.microsoft.com/office/word/2010/wordml" xmlns:w15="http://schemas.microsoft.com/office/word/2012/wordml" xmlns:w16cid="http://schemas.microsoft.com/office/word/2016/wordml/cid" xmlns:w16se="http://schemas.microsoft.com/office/word/2015/wordml/symex" xmlns:wpg="http://schemas.microsoft.com/office/word/2010/wordprocessingGroup" xmlns:wpi="http://schemas.microsoft.com/office/word/2010/wordprocessingInk" xmlns:wne="http://schemas.microsoft.com/office/word/2006/wordml" xmlns:wps="http://schemas.microsoft.com/office/word/2010/wordprocessingShape" mc:Ignorable="w14 w15 w16se w16cid wp14">
   <w:abstractNum w:abstractNumId="0" w15:restartNumberingAfterBreak="0">
+    <w:nsid w:val="011A676A"/>
+    <w:multiLevelType w:val="multilevel"/>
+    <w:tmpl w:val="42424ECE"/>
+    <w:lvl w:ilvl="0">
+      <w:start w:val="1"/>
+      <w:numFmt w:val="bullet"/>
+      <w:lvlText w:val=""/>
+      <w:lvlJc w:val="left"/>
+      <w:pPr>
+        <w:tabs>
+          <w:tab w:val="num" w:pos="720"/>
+        </w:tabs>
+        <w:ind w:left="720" w:hanging="360"/>
+      </w:pPr>
+      <w:rPr>
+        <w:rFonts w:ascii="Symbol" w:hAnsi="Symbol" w:hint="default"/>
+        <w:sz w:val="20"/>
+      </w:rPr>
+    </w:lvl>
+    <w:lvl w:ilvl="1" w:tentative="1">
+      <w:start w:val="1"/>
+      <w:numFmt w:val="bullet"/>
+      <w:lvlText w:val="o"/>
+      <w:lvlJc w:val="left"/>
+      <w:pPr>
+        <w:tabs>
+          <w:tab w:val="num" w:pos="1440"/>
+        </w:tabs>
+        <w:ind w:left="1440" w:hanging="360"/>
+      </w:pPr>
+      <w:rPr>
+        <w:rFonts w:ascii="Courier New" w:hAnsi="Courier New" w:hint="default"/>
+        <w:sz w:val="20"/>
+      </w:rPr>
+    </w:lvl>
+    <w:lvl w:ilvl="2" w:tentative="1">
+      <w:start w:val="1"/>
+      <w:numFmt w:val="bullet"/>
+      <w:lvlText w:val=""/>
+      <w:lvlJc w:val="left"/>
+      <w:pPr>
+        <w:tabs>
+          <w:tab w:val="num" w:pos="2160"/>
+        </w:tabs>
+        <w:ind w:left="2160" w:hanging="360"/>
+      </w:pPr>
+      <w:rPr>
+        <w:rFonts w:ascii="Wingdings" w:hAnsi="Wingdings" w:hint="default"/>
+        <w:sz w:val="20"/>
+      </w:rPr>
+    </w:lvl>
+    <w:lvl w:ilvl="3" w:tentative="1">
+      <w:start w:val="1"/>
+      <w:numFmt w:val="bullet"/>
+      <w:lvlText w:val=""/>
+      <w:lvlJc w:val="left"/>
+      <w:pPr>
+        <w:tabs>
+          <w:tab w:val="num" w:pos="2880"/>
+        </w:tabs>
+        <w:ind w:left="2880" w:hanging="360"/>
+      </w:pPr>
+      <w:rPr>
+        <w:rFonts w:ascii="Wingdings" w:hAnsi="Wingdings" w:hint="default"/>
+        <w:sz w:val="20"/>
+      </w:rPr>
+    </w:lvl>
+    <w:lvl w:ilvl="4" w:tentative="1">
+      <w:start w:val="1"/>
+      <w:numFmt w:val="bullet"/>
+      <w:lvlText w:val=""/>
+      <w:lvlJc w:val="left"/>
+      <w:pPr>
+        <w:tabs>
+          <w:tab w:val="num" w:pos="3600"/>
+        </w:tabs>
+        <w:ind w:left="3600" w:hanging="360"/>
+      </w:pPr>
+      <w:rPr>
+        <w:rFonts w:ascii="Wingdings" w:hAnsi="Wingdings" w:hint="default"/>
+        <w:sz w:val="20"/>
+      </w:rPr>
+    </w:lvl>
+    <w:lvl w:ilvl="5" w:tentative="1">
+      <w:start w:val="1"/>
+      <w:numFmt w:val="bullet"/>
+      <w:lvlText w:val=""/>
+      <w:lvlJc w:val="left"/>
+      <w:pPr>
+        <w:tabs>
+          <w:tab w:val="num" w:pos="4320"/>
+        </w:tabs>
+        <w:ind w:left="4320" w:hanging="360"/>
+      </w:pPr>
+      <w:rPr>
+        <w:rFonts w:ascii="Wingdings" w:hAnsi="Wingdings" w:hint="default"/>
+        <w:sz w:val="20"/>
+      </w:rPr>
+    </w:lvl>
+    <w:lvl w:ilvl="6" w:tentative="1">
+      <w:start w:val="1"/>
+      <w:numFmt w:val="bullet"/>
+      <w:lvlText w:val=""/>
+      <w:lvlJc w:val="left"/>
+      <w:pPr>
+        <w:tabs>
+          <w:tab w:val="num" w:pos="5040"/>
+        </w:tabs>
+        <w:ind w:left="5040" w:hanging="360"/>
+      </w:pPr>
+      <w:rPr>
+        <w:rFonts w:ascii="Wingdings" w:hAnsi="Wingdings" w:hint="default"/>
+        <w:sz w:val="20"/>
+      </w:rPr>
+    </w:lvl>
+    <w:lvl w:ilvl="7" w:tentative="1">
+      <w:start w:val="1"/>
+      <w:numFmt w:val="bullet"/>
+      <w:lvlText w:val=""/>
+      <w:lvlJc w:val="left"/>
+      <w:pPr>
+        <w:tabs>
+          <w:tab w:val="num" w:pos="5760"/>
+        </w:tabs>
+        <w:ind w:left="5760" w:hanging="360"/>
+      </w:pPr>
+      <w:rPr>
+        <w:rFonts w:ascii="Wingdings" w:hAnsi="Wingdings" w:hint="default"/>
+        <w:sz w:val="20"/>
+      </w:rPr>
+    </w:lvl>
+    <w:lvl w:ilvl="8" w:tentative="1">
+      <w:start w:val="1"/>
+      <w:numFmt w:val="bullet"/>
+      <w:lvlText w:val=""/>
+      <w:lvlJc w:val="left"/>
+      <w:pPr>
+        <w:tabs>
+          <w:tab w:val="num" w:pos="6480"/>
+        </w:tabs>
+        <w:ind w:left="6480" w:hanging="360"/>
+      </w:pPr>
+      <w:rPr>
+        <w:rFonts w:ascii="Wingdings" w:hAnsi="Wingdings" w:hint="default"/>
+        <w:sz w:val="20"/>
+      </w:rPr>
+    </w:lvl>
+  </w:abstractNum>
+  <w:abstractNum w:abstractNumId="1" w15:restartNumberingAfterBreak="0">
+    <w:nsid w:val="06163CFC"/>
+    <w:multiLevelType w:val="multilevel"/>
+    <w:tmpl w:val="C2DE5BD2"/>
+    <w:lvl w:ilvl="0">
+      <w:start w:val="1"/>
+      <w:numFmt w:val="bullet"/>
+      <w:lvlText w:val=""/>
+      <w:lvlJc w:val="left"/>
+      <w:pPr>
+        <w:tabs>
+          <w:tab w:val="num" w:pos="720"/>
+        </w:tabs>
+        <w:ind w:left="720" w:hanging="360"/>
+      </w:pPr>
+      <w:rPr>
+        <w:rFonts w:ascii="Symbol" w:hAnsi="Symbol" w:hint="default"/>
+        <w:sz w:val="20"/>
+      </w:rPr>
+    </w:lvl>
+    <w:lvl w:ilvl="1" w:tentative="1">
+      <w:start w:val="1"/>
+      <w:numFmt w:val="bullet"/>
+      <w:lvlText w:val="o"/>
+      <w:lvlJc w:val="left"/>
+      <w:pPr>
+        <w:tabs>
+          <w:tab w:val="num" w:pos="1440"/>
+        </w:tabs>
+        <w:ind w:left="1440" w:hanging="360"/>
+      </w:pPr>
+      <w:rPr>
+        <w:rFonts w:ascii="Courier New" w:hAnsi="Courier New" w:hint="default"/>
+        <w:sz w:val="20"/>
+      </w:rPr>
+    </w:lvl>
+    <w:lvl w:ilvl="2" w:tentative="1">
+      <w:start w:val="1"/>
+      <w:numFmt w:val="bullet"/>
+      <w:lvlText w:val=""/>
+      <w:lvlJc w:val="left"/>
+      <w:pPr>
+        <w:tabs>
+          <w:tab w:val="num" w:pos="2160"/>
+        </w:tabs>
+        <w:ind w:left="2160" w:hanging="360"/>
+      </w:pPr>
+      <w:rPr>
+        <w:rFonts w:ascii="Wingdings" w:hAnsi="Wingdings" w:hint="default"/>
+        <w:sz w:val="20"/>
+      </w:rPr>
+    </w:lvl>
+    <w:lvl w:ilvl="3" w:tentative="1">
+      <w:start w:val="1"/>
+      <w:numFmt w:val="bullet"/>
+      <w:lvlText w:val=""/>
+      <w:lvlJc w:val="left"/>
+      <w:pPr>
+        <w:tabs>
+          <w:tab w:val="num" w:pos="2880"/>
+        </w:tabs>
+        <w:ind w:left="2880" w:hanging="360"/>
+      </w:pPr>
+      <w:rPr>
+        <w:rFonts w:ascii="Wingdings" w:hAnsi="Wingdings" w:hint="default"/>
+        <w:sz w:val="20"/>
+      </w:rPr>
+    </w:lvl>
+    <w:lvl w:ilvl="4" w:tentative="1">
+      <w:start w:val="1"/>
+      <w:numFmt w:val="bullet"/>
+      <w:lvlText w:val=""/>
+      <w:lvlJc w:val="left"/>
+      <w:pPr>
+        <w:tabs>
+          <w:tab w:val="num" w:pos="3600"/>
+        </w:tabs>
+        <w:ind w:left="3600" w:hanging="360"/>
+      </w:pPr>
+      <w:rPr>
+        <w:rFonts w:ascii="Wingdings" w:hAnsi="Wingdings" w:hint="default"/>
+        <w:sz w:val="20"/>
+      </w:rPr>
+    </w:lvl>
+    <w:lvl w:ilvl="5" w:tentative="1">
+      <w:start w:val="1"/>
+      <w:numFmt w:val="bullet"/>
+      <w:lvlText w:val=""/>
+      <w:lvlJc w:val="left"/>
+      <w:pPr>
+        <w:tabs>
+          <w:tab w:val="num" w:pos="4320"/>
+        </w:tabs>
+        <w:ind w:left="4320" w:hanging="360"/>
+      </w:pPr>
+      <w:rPr>
+        <w:rFonts w:ascii="Wingdings" w:hAnsi="Wingdings" w:hint="default"/>
+        <w:sz w:val="20"/>
+      </w:rPr>
+    </w:lvl>
+    <w:lvl w:ilvl="6" w:tentative="1">
+      <w:start w:val="1"/>
+      <w:numFmt w:val="bullet"/>
+      <w:lvlText w:val=""/>
+      <w:lvlJc w:val="left"/>
+      <w:pPr>
+        <w:tabs>
+          <w:tab w:val="num" w:pos="5040"/>
+        </w:tabs>
+        <w:ind w:left="5040" w:hanging="360"/>
+      </w:pPr>
+      <w:rPr>
+        <w:rFonts w:ascii="Wingdings" w:hAnsi="Wingdings" w:hint="default"/>
+        <w:sz w:val="20"/>
+      </w:rPr>
+    </w:lvl>
+    <w:lvl w:ilvl="7" w:tentative="1">
+      <w:start w:val="1"/>
+      <w:numFmt w:val="bullet"/>
+      <w:lvlText w:val=""/>
+      <w:lvlJc w:val="left"/>
+      <w:pPr>
+        <w:tabs>
+          <w:tab w:val="num" w:pos="5760"/>
+        </w:tabs>
+        <w:ind w:left="5760" w:hanging="360"/>
+      </w:pPr>
+      <w:rPr>
+        <w:rFonts w:ascii="Wingdings" w:hAnsi="Wingdings" w:hint="default"/>
+        <w:sz w:val="20"/>
+      </w:rPr>
+    </w:lvl>
+    <w:lvl w:ilvl="8" w:tentative="1">
+      <w:start w:val="1"/>
+      <w:numFmt w:val="bullet"/>
+      <w:lvlText w:val=""/>
+      <w:lvlJc w:val="left"/>
+      <w:pPr>
+        <w:tabs>
+          <w:tab w:val="num" w:pos="6480"/>
+        </w:tabs>
+        <w:ind w:left="6480" w:hanging="360"/>
+      </w:pPr>
+      <w:rPr>
+        <w:rFonts w:ascii="Wingdings" w:hAnsi="Wingdings" w:hint="default"/>
+        <w:sz w:val="20"/>
+      </w:rPr>
+    </w:lvl>
+  </w:abstractNum>
+  <w:abstractNum w:abstractNumId="2" w15:restartNumberingAfterBreak="0">
     <w:nsid w:val="07BB4B84"/>
     <w:multiLevelType w:val="hybridMultilevel"/>
     <w:tmpl w:val="4AEA476A"/>
@@ -1349,7 +5026,7 @@
       </w:rPr>
     </w:lvl>
   </w:abstractNum>
-  <w:abstractNum w:abstractNumId="1" w15:restartNumberingAfterBreak="0">
+  <w:abstractNum w:abstractNumId="3" w15:restartNumberingAfterBreak="0">
     <w:nsid w:val="11371657"/>
     <w:multiLevelType w:val="multilevel"/>
     <w:tmpl w:val="A79C8C0A"/>
@@ -1470,7 +5147,7 @@
       </w:rPr>
     </w:lvl>
   </w:abstractNum>
-  <w:abstractNum w:abstractNumId="2" w15:restartNumberingAfterBreak="0">
+  <w:abstractNum w:abstractNumId="4" w15:restartNumberingAfterBreak="0">
     <w:nsid w:val="171B0F7A"/>
     <w:multiLevelType w:val="multilevel"/>
     <w:tmpl w:val="D4647B90"/>
@@ -1619,7 +5296,7 @@
       </w:rPr>
     </w:lvl>
   </w:abstractNum>
-  <w:abstractNum w:abstractNumId="3" w15:restartNumberingAfterBreak="0">
+  <w:abstractNum w:abstractNumId="5" w15:restartNumberingAfterBreak="0">
     <w:nsid w:val="1D8A60E8"/>
     <w:multiLevelType w:val="multilevel"/>
     <w:tmpl w:val="E3086C4A"/>
@@ -1732,7 +5409,7 @@
       </w:pPr>
     </w:lvl>
   </w:abstractNum>
-  <w:abstractNum w:abstractNumId="4" w15:restartNumberingAfterBreak="0">
+  <w:abstractNum w:abstractNumId="6" w15:restartNumberingAfterBreak="0">
     <w:nsid w:val="26C6346C"/>
     <w:multiLevelType w:val="hybridMultilevel"/>
     <w:tmpl w:val="2C122FEC"/>
@@ -1821,20 +5498,258 @@
       </w:pPr>
     </w:lvl>
   </w:abstractNum>
+  <w:abstractNum w:abstractNumId="7" w15:restartNumberingAfterBreak="0">
+    <w:nsid w:val="2B325276"/>
+    <w:multiLevelType w:val="hybridMultilevel"/>
+    <w:tmpl w:val="290AD3D2"/>
+    <w:lvl w:ilvl="0" w:tplc="151C23F0">
+      <w:start w:val="2"/>
+      <w:numFmt w:val="bullet"/>
+      <w:lvlText w:val="-"/>
+      <w:lvlJc w:val="left"/>
+      <w:pPr>
+        <w:ind w:left="720" w:hanging="360"/>
+      </w:pPr>
+      <w:rPr>
+        <w:rFonts w:ascii="Arial" w:eastAsia="Times New Roman" w:hAnsi="Arial" w:cs="Arial" w:hint="default"/>
+      </w:rPr>
+    </w:lvl>
+    <w:lvl w:ilvl="1" w:tplc="04090003" w:tentative="1">
+      <w:start w:val="1"/>
+      <w:numFmt w:val="bullet"/>
+      <w:lvlText w:val="o"/>
+      <w:lvlJc w:val="left"/>
+      <w:pPr>
+        <w:ind w:left="1440" w:hanging="360"/>
+      </w:pPr>
+      <w:rPr>
+        <w:rFonts w:ascii="Courier New" w:hAnsi="Courier New" w:cs="Courier New" w:hint="default"/>
+      </w:rPr>
+    </w:lvl>
+    <w:lvl w:ilvl="2" w:tplc="04090005" w:tentative="1">
+      <w:start w:val="1"/>
+      <w:numFmt w:val="bullet"/>
+      <w:lvlText w:val=""/>
+      <w:lvlJc w:val="left"/>
+      <w:pPr>
+        <w:ind w:left="2160" w:hanging="360"/>
+      </w:pPr>
+      <w:rPr>
+        <w:rFonts w:ascii="Wingdings" w:hAnsi="Wingdings" w:hint="default"/>
+      </w:rPr>
+    </w:lvl>
+    <w:lvl w:ilvl="3" w:tplc="04090001" w:tentative="1">
+      <w:start w:val="1"/>
+      <w:numFmt w:val="bullet"/>
+      <w:lvlText w:val=""/>
+      <w:lvlJc w:val="left"/>
+      <w:pPr>
+        <w:ind w:left="2880" w:hanging="360"/>
+      </w:pPr>
+      <w:rPr>
+        <w:rFonts w:ascii="Symbol" w:hAnsi="Symbol" w:hint="default"/>
+      </w:rPr>
+    </w:lvl>
+    <w:lvl w:ilvl="4" w:tplc="04090003" w:tentative="1">
+      <w:start w:val="1"/>
+      <w:numFmt w:val="bullet"/>
+      <w:lvlText w:val="o"/>
+      <w:lvlJc w:val="left"/>
+      <w:pPr>
+        <w:ind w:left="3600" w:hanging="360"/>
+      </w:pPr>
+      <w:rPr>
+        <w:rFonts w:ascii="Courier New" w:hAnsi="Courier New" w:cs="Courier New" w:hint="default"/>
+      </w:rPr>
+    </w:lvl>
+    <w:lvl w:ilvl="5" w:tplc="04090005" w:tentative="1">
+      <w:start w:val="1"/>
+      <w:numFmt w:val="bullet"/>
+      <w:lvlText w:val=""/>
+      <w:lvlJc w:val="left"/>
+      <w:pPr>
+        <w:ind w:left="4320" w:hanging="360"/>
+      </w:pPr>
+      <w:rPr>
+        <w:rFonts w:ascii="Wingdings" w:hAnsi="Wingdings" w:hint="default"/>
+      </w:rPr>
+    </w:lvl>
+    <w:lvl w:ilvl="6" w:tplc="04090001" w:tentative="1">
+      <w:start w:val="1"/>
+      <w:numFmt w:val="bullet"/>
+      <w:lvlText w:val=""/>
+      <w:lvlJc w:val="left"/>
+      <w:pPr>
+        <w:ind w:left="5040" w:hanging="360"/>
+      </w:pPr>
+      <w:rPr>
+        <w:rFonts w:ascii="Symbol" w:hAnsi="Symbol" w:hint="default"/>
+      </w:rPr>
+    </w:lvl>
+    <w:lvl w:ilvl="7" w:tplc="04090003" w:tentative="1">
+      <w:start w:val="1"/>
+      <w:numFmt w:val="bullet"/>
+      <w:lvlText w:val="o"/>
+      <w:lvlJc w:val="left"/>
+      <w:pPr>
+        <w:ind w:left="5760" w:hanging="360"/>
+      </w:pPr>
+      <w:rPr>
+        <w:rFonts w:ascii="Courier New" w:hAnsi="Courier New" w:cs="Courier New" w:hint="default"/>
+      </w:rPr>
+    </w:lvl>
+    <w:lvl w:ilvl="8" w:tplc="04090005" w:tentative="1">
+      <w:start w:val="1"/>
+      <w:numFmt w:val="bullet"/>
+      <w:lvlText w:val=""/>
+      <w:lvlJc w:val="left"/>
+      <w:pPr>
+        <w:ind w:left="6480" w:hanging="360"/>
+      </w:pPr>
+      <w:rPr>
+        <w:rFonts w:ascii="Wingdings" w:hAnsi="Wingdings" w:hint="default"/>
+      </w:rPr>
+    </w:lvl>
+  </w:abstractNum>
+  <w:abstractNum w:abstractNumId="8" w15:restartNumberingAfterBreak="0">
+    <w:nsid w:val="5F8F33CA"/>
+    <w:multiLevelType w:val="multilevel"/>
+    <w:tmpl w:val="19867856"/>
+    <w:lvl w:ilvl="0">
+      <w:start w:val="1"/>
+      <w:numFmt w:val="decimal"/>
+      <w:lvlText w:val="%1."/>
+      <w:lvlJc w:val="left"/>
+      <w:pPr>
+        <w:tabs>
+          <w:tab w:val="num" w:pos="720"/>
+        </w:tabs>
+        <w:ind w:left="720" w:hanging="360"/>
+      </w:pPr>
+    </w:lvl>
+    <w:lvl w:ilvl="1" w:tentative="1">
+      <w:start w:val="1"/>
+      <w:numFmt w:val="decimal"/>
+      <w:lvlText w:val="%2."/>
+      <w:lvlJc w:val="left"/>
+      <w:pPr>
+        <w:tabs>
+          <w:tab w:val="num" w:pos="1440"/>
+        </w:tabs>
+        <w:ind w:left="1440" w:hanging="360"/>
+      </w:pPr>
+    </w:lvl>
+    <w:lvl w:ilvl="2" w:tentative="1">
+      <w:start w:val="1"/>
+      <w:numFmt w:val="decimal"/>
+      <w:lvlText w:val="%3."/>
+      <w:lvlJc w:val="left"/>
+      <w:pPr>
+        <w:tabs>
+          <w:tab w:val="num" w:pos="2160"/>
+        </w:tabs>
+        <w:ind w:left="2160" w:hanging="360"/>
+      </w:pPr>
+    </w:lvl>
+    <w:lvl w:ilvl="3" w:tentative="1">
+      <w:start w:val="1"/>
+      <w:numFmt w:val="decimal"/>
+      <w:lvlText w:val="%4."/>
+      <w:lvlJc w:val="left"/>
+      <w:pPr>
+        <w:tabs>
+          <w:tab w:val="num" w:pos="2880"/>
+        </w:tabs>
+        <w:ind w:left="2880" w:hanging="360"/>
+      </w:pPr>
+    </w:lvl>
+    <w:lvl w:ilvl="4" w:tentative="1">
+      <w:start w:val="1"/>
+      <w:numFmt w:val="decimal"/>
+      <w:lvlText w:val="%5."/>
+      <w:lvlJc w:val="left"/>
+      <w:pPr>
+        <w:tabs>
+          <w:tab w:val="num" w:pos="3600"/>
+        </w:tabs>
+        <w:ind w:left="3600" w:hanging="360"/>
+      </w:pPr>
+    </w:lvl>
+    <w:lvl w:ilvl="5" w:tentative="1">
+      <w:start w:val="1"/>
+      <w:numFmt w:val="decimal"/>
+      <w:lvlText w:val="%6."/>
+      <w:lvlJc w:val="left"/>
+      <w:pPr>
+        <w:tabs>
+          <w:tab w:val="num" w:pos="4320"/>
+        </w:tabs>
+        <w:ind w:left="4320" w:hanging="360"/>
+      </w:pPr>
+    </w:lvl>
+    <w:lvl w:ilvl="6" w:tentative="1">
+      <w:start w:val="1"/>
+      <w:numFmt w:val="decimal"/>
+      <w:lvlText w:val="%7."/>
+      <w:lvlJc w:val="left"/>
+      <w:pPr>
+        <w:tabs>
+          <w:tab w:val="num" w:pos="5040"/>
+        </w:tabs>
+        <w:ind w:left="5040" w:hanging="360"/>
+      </w:pPr>
+    </w:lvl>
+    <w:lvl w:ilvl="7" w:tentative="1">
+      <w:start w:val="1"/>
+      <w:numFmt w:val="decimal"/>
+      <w:lvlText w:val="%8."/>
+      <w:lvlJc w:val="left"/>
+      <w:pPr>
+        <w:tabs>
+          <w:tab w:val="num" w:pos="5760"/>
+        </w:tabs>
+        <w:ind w:left="5760" w:hanging="360"/>
+      </w:pPr>
+    </w:lvl>
+    <w:lvl w:ilvl="8" w:tentative="1">
+      <w:start w:val="1"/>
+      <w:numFmt w:val="decimal"/>
+      <w:lvlText w:val="%9."/>
+      <w:lvlJc w:val="left"/>
+      <w:pPr>
+        <w:tabs>
+          <w:tab w:val="num" w:pos="6480"/>
+        </w:tabs>
+        <w:ind w:left="6480" w:hanging="360"/>
+      </w:pPr>
+    </w:lvl>
+  </w:abstractNum>
   <w:num w:numId="1">
+    <w:abstractNumId w:val="4"/>
+  </w:num>
+  <w:num w:numId="2">
+    <w:abstractNumId w:val="3"/>
+  </w:num>
+  <w:num w:numId="3">
+    <w:abstractNumId w:val="5"/>
+  </w:num>
+  <w:num w:numId="4">
+    <w:abstractNumId w:val="6"/>
+  </w:num>
+  <w:num w:numId="5">
     <w:abstractNumId w:val="2"/>
   </w:num>
-  <w:num w:numId="2">
+  <w:num w:numId="6">
     <w:abstractNumId w:val="1"/>
   </w:num>
-  <w:num w:numId="3">
-    <w:abstractNumId w:val="3"/>
+  <w:num w:numId="7">
+    <w:abstractNumId w:val="0"/>
   </w:num>
-  <w:num w:numId="4">
-    <w:abstractNumId w:val="4"/>
+  <w:num w:numId="8">
+    <w:abstractNumId w:val="8"/>
   </w:num>
-  <w:num w:numId="5">
-    <w:abstractNumId w:val="0"/>
+  <w:num w:numId="9">
+    <w:abstractNumId w:val="7"/>
   </w:num>
 </w:numbering>
 </file>
@@ -2414,6 +6329,11 @@
     <w:basedOn w:val="DefaultParagraphFont"/>
     <w:rsid w:val="00D669F7"/>
   </w:style>
+  <w:style w:type="character" w:customStyle="1" w:styleId="h1-title">
+    <w:name w:val="h1-title"/>
+    <w:basedOn w:val="DefaultParagraphFont"/>
+    <w:rsid w:val="00BA0F84"/>
+  </w:style>
 </w:styles>
 </file>
 

</xml_diff>